<commit_message>
added MLE analyses to supplement and lots of other small changes
</commit_message>
<xml_diff>
--- a/paper/revision/round3/macdonald_sol_supp_r3.docx
+++ b/paper/revision/round3/macdonald_sol_supp_r3.docx
@@ -10,8 +10,6 @@
       <w:r>
         <w:tab/>
       </w:r>
-      <w:bookmarkStart w:id="0" w:name="_GoBack"/>
-      <w:bookmarkEnd w:id="0"/>
     </w:p>
     <w:p/>
     <w:p/>
@@ -21,15 +19,22 @@
         <w:jc w:val="center"/>
       </w:pPr>
       <w:r>
-        <w:t xml:space="preserve">Supplementary material to real-time lexical comprehension in young children learning </w:t>
-      </w:r>
-    </w:p>
-    <w:p>
-      <w:pPr>
-        <w:jc w:val="center"/>
-      </w:pPr>
-      <w:r>
-        <w:t>American Sign Language</w:t>
+        <w:t xml:space="preserve">Supplementary material </w:t>
+      </w:r>
+      <w:r>
+        <w:t>for</w:t>
+      </w:r>
+      <w:r>
+        <w:t xml:space="preserve"> </w:t>
+      </w:r>
+      <w:r>
+        <w:t>the paper “R</w:t>
+      </w:r>
+      <w:r>
+        <w:t>eal-time lexical comprehension in young children learning American Sign Language</w:t>
+      </w:r>
+      <w:r>
+        <w:t>”</w:t>
       </w:r>
     </w:p>
     <w:p>
@@ -38,7 +43,31 @@
         <w:jc w:val="center"/>
       </w:pPr>
       <w:r>
-        <w:t>Kyle MacDonald, Todd LaMarr, David Corina, Virginia A. Marchman, &amp; Anne Fernald</w:t>
+        <w:t xml:space="preserve">Kyle MacDonald, Todd </w:t>
+      </w:r>
+      <w:proofErr w:type="spellStart"/>
+      <w:r>
+        <w:t>LaMarr</w:t>
+      </w:r>
+      <w:proofErr w:type="spellEnd"/>
+      <w:r>
+        <w:t xml:space="preserve">, David </w:t>
+      </w:r>
+      <w:proofErr w:type="spellStart"/>
+      <w:r>
+        <w:t>Corina</w:t>
+      </w:r>
+      <w:proofErr w:type="spellEnd"/>
+      <w:r>
+        <w:t xml:space="preserve">, Virginia A. </w:t>
+      </w:r>
+      <w:proofErr w:type="spellStart"/>
+      <w:r>
+        <w:t>Marchman</w:t>
+      </w:r>
+      <w:proofErr w:type="spellEnd"/>
+      <w:r>
+        <w:t>, &amp; Anne Fernald</w:t>
       </w:r>
     </w:p>
     <w:p>
@@ -67,7 +96,34 @@
         <w:ind w:firstLine="0"/>
       </w:pPr>
       <w:r>
-        <w:t>In this document, we present two pieces of supplemental information. First, we provide details about the Bayesian models used to analyze our data. Second, we show a sensitivity analysis that provides evidence that our estimates of the associations between age/vocabulary and accuracy/reaction time (RT) are robust to different parameterizations of the prior distribution and different cutoffs for the analysis window.</w:t>
+        <w:t xml:space="preserve">In this document, we present </w:t>
+      </w:r>
+      <w:r>
+        <w:t>three</w:t>
+      </w:r>
+      <w:r>
+        <w:t xml:space="preserve"> pieces of supplemental information. First, we provide details about the Bayesian models used to analyze </w:t>
+      </w:r>
+      <w:r>
+        <w:t>the</w:t>
+      </w:r>
+      <w:r>
+        <w:t xml:space="preserve"> data. Second, we </w:t>
+      </w:r>
+      <w:r>
+        <w:t>present</w:t>
+      </w:r>
+      <w:r>
+        <w:t xml:space="preserve"> a sensitivity analysis that provides evidence that </w:t>
+      </w:r>
+      <w:r>
+        <w:t>the</w:t>
+      </w:r>
+      <w:r>
+        <w:t xml:space="preserve"> estimates of the associations between age/vocabulary and accuracy/reaction time (RT) are robust to different parameterizations of the prior distribution and different cutoffs for the analysis window.</w:t>
+      </w:r>
+      <w:r>
+        <w:t xml:space="preserve"> Finally, we present the results of a parallel set of analyses using Maximum Likelihood Estimation instead of Bayesian estimation to show that these results are consistent regardless of our choice of analysis framework.</w:t>
       </w:r>
     </w:p>
     <w:p>
@@ -91,10 +147,34 @@
     </w:p>
     <w:p>
       <w:r>
-        <w:t>Our key analyses use Bayesian linear models to test our hypotheses of interest and to estimate the associations between age/vocabulary and RT/accuracy. Figure 1 (Accuracy) and 2 (RT) present graphical models that represent all of the data, parameters, and other variables of interest, and their dependencies. Latent parameters are shown as unshaded nodes while observed parameters and data are shown as shaded nodes. All model</w:t>
-      </w:r>
-      <w:r>
-        <w:t>s were fit using JAGS software (Plummer, 2003) and adapted from models in Kruschke (2014) and Lee and Wagenmakers (2014).</w:t>
+        <w:t xml:space="preserve">Our key analyses use Bayesian linear models to test our hypotheses of interest and to estimate the associations between age/vocabulary and RT/accuracy. Figure 1 (Accuracy) and 2 (RT) present graphical models that represent all of the data, parameters, and other variables of interest, and their dependencies. Latent parameters are shown as </w:t>
+      </w:r>
+      <w:proofErr w:type="spellStart"/>
+      <w:r>
+        <w:t>unshaded</w:t>
+      </w:r>
+      <w:proofErr w:type="spellEnd"/>
+      <w:r>
+        <w:t xml:space="preserve"> nodes while observed parameters and data are shown as shaded nodes. All model</w:t>
+      </w:r>
+      <w:r>
+        <w:t xml:space="preserve">s were fit using JAGS software (Plummer, 2003) and adapted from models in </w:t>
+      </w:r>
+      <w:proofErr w:type="spellStart"/>
+      <w:r>
+        <w:t>Kruschke</w:t>
+      </w:r>
+      <w:proofErr w:type="spellEnd"/>
+      <w:r>
+        <w:t xml:space="preserve"> (2014) and Lee and </w:t>
+      </w:r>
+      <w:proofErr w:type="spellStart"/>
+      <w:r>
+        <w:t>Wagenmakers</w:t>
+      </w:r>
+      <w:proofErr w:type="spellEnd"/>
+      <w:r>
+        <w:t xml:space="preserve"> (2014).</w:t>
       </w:r>
     </w:p>
     <w:p>
@@ -225,7 +305,15 @@
         <w:t>tion, to reduce the chance that</w:t>
       </w:r>
       <w:r>
-        <w:t xml:space="preserve"> our model overfits the data. Truncating the prior encodes our directional hypothesis that accuracy should increase with age and larger vocabulary size. And using a standard deviation of one constrains the plausible slope values, thus making our alternative hypothesis more precise. We constrained the slope values based on previous research </w:t>
+        <w:t xml:space="preserve"> our model </w:t>
+      </w:r>
+      <w:proofErr w:type="spellStart"/>
+      <w:r>
+        <w:t>overfits</w:t>
+      </w:r>
+      <w:proofErr w:type="spellEnd"/>
+      <w:r>
+        <w:t xml:space="preserve"> the data. Truncating the prior encodes our directional hypothesis that accuracy should increase with age and larger vocabulary size. And using a standard deviation of one constrains the plausible slope values, thus making our alternative hypothesis more precise. We constrained the slope values based on previous research </w:t>
       </w:r>
       <w:r>
         <w:lastRenderedPageBreak/>
@@ -237,23 +325,45 @@
         </w:rPr>
         <w:t xml:space="preserve">Fernald, </w:t>
       </w:r>
+      <w:proofErr w:type="spellStart"/>
       <w:r>
         <w:rPr>
           <w:rFonts w:ascii="Times" w:hAnsi="Times" w:cs="Times"/>
         </w:rPr>
-        <w:t xml:space="preserve">Zangl, Portillo, </w:t>
-      </w:r>
+        <w:t>Zangl</w:t>
+      </w:r>
+      <w:proofErr w:type="spellEnd"/>
       <w:r>
         <w:rPr>
           <w:rFonts w:ascii="Times" w:hAnsi="Times" w:cs="Times"/>
         </w:rPr>
+        <w:t xml:space="preserve">, Portillo, </w:t>
+      </w:r>
+      <w:r>
+        <w:rPr>
+          <w:rFonts w:ascii="Times" w:hAnsi="Times" w:cs="Times"/>
+        </w:rPr>
         <w:t>&amp;</w:t>
       </w:r>
       <w:r>
         <w:rPr>
           <w:rFonts w:ascii="Times" w:hAnsi="Times" w:cs="Times"/>
         </w:rPr>
-        <w:t xml:space="preserve"> Marchman, 2008).</w:t>
+        <w:t xml:space="preserve"> </w:t>
+      </w:r>
+      <w:proofErr w:type="spellStart"/>
+      <w:r>
+        <w:rPr>
+          <w:rFonts w:ascii="Times" w:hAnsi="Times" w:cs="Times"/>
+        </w:rPr>
+        <w:t>Marchman</w:t>
+      </w:r>
+      <w:proofErr w:type="spellEnd"/>
+      <w:r>
+        <w:rPr>
+          <w:rFonts w:ascii="Times" w:hAnsi="Times" w:cs="Times"/>
+        </w:rPr>
+        <w:t>, 2008).</w:t>
       </w:r>
       <w:r>
         <w:rPr>
@@ -285,7 +395,7 @@
                     </pic:cNvPicPr>
                   </pic:nvPicPr>
                   <pic:blipFill>
-                    <a:blip r:embed="rId7">
+                    <a:blip r:embed="rId9">
                       <a:extLst>
                         <a:ext uri="{28A0092B-C50C-407E-A947-70E740481C1C}">
                           <a14:useLocalDpi xmlns:a14="http://schemas.microsoft.com/office/drawing/2010/main" val="0"/>
@@ -426,7 +536,7 @@
                     </pic:cNvPicPr>
                   </pic:nvPicPr>
                   <pic:blipFill rotWithShape="1">
-                    <a:blip r:embed="rId8">
+                    <a:blip r:embed="rId10">
                       <a:extLst>
                         <a:ext uri="{28A0092B-C50C-407E-A947-70E740481C1C}">
                           <a14:useLocalDpi xmlns:a14="http://schemas.microsoft.com/office/drawing/2010/main" val="0"/>
@@ -473,11 +583,24 @@
         <w:t>Figure 2.</w:t>
       </w:r>
       <w:r>
-        <w:t xml:space="preserve"> Graphical model representation of the linear regression plus latent mixture model (i.e., guessing model). The model assumes that each individual participant's first shift is either the result of guessing or knowledge</w:t>
-      </w:r>
-      <w:r>
-        <w:t xml:space="preserve">. And the latent indicator  </w:t>
-      </w:r>
+        <w:t xml:space="preserve"> </w:t>
+      </w:r>
+      <w:proofErr w:type="gramStart"/>
+      <w:r>
+        <w:t>Graphical model representation of the linear regression plus latent mixture model (i.e., guessing model).</w:t>
+      </w:r>
+      <w:proofErr w:type="gramEnd"/>
+      <w:r>
+        <w:t xml:space="preserve"> The model assumes that each individual participant's first shift is either the result of guessing or knowledge</w:t>
+      </w:r>
+      <w:r>
+        <w:t xml:space="preserve">. And the latent </w:t>
+      </w:r>
+      <w:proofErr w:type="gramStart"/>
+      <w:r>
+        <w:t xml:space="preserve">indicator  </w:t>
+      </w:r>
+      <w:proofErr w:type="gramEnd"/>
       <m:oMath>
         <m:sSub>
           <m:sSubPr>
@@ -559,8 +682,13 @@
       <w:pPr>
         <w:ind w:firstLine="0"/>
       </w:pPr>
-      <w:r>
-        <w:t>latent mixture model in which we assum</w:t>
+      <w:proofErr w:type="gramStart"/>
+      <w:r>
+        <w:t>latent</w:t>
+      </w:r>
+      <w:proofErr w:type="gramEnd"/>
+      <w:r>
+        <w:t xml:space="preserve"> mixture model in which we assum</w:t>
       </w:r>
       <w:r>
         <w:t xml:space="preserve">ed that the observed data, </w:t>
@@ -656,7 +784,15 @@
         <w:t>, inferred based on that participant's proportion of correct signer-to-target shifts relative to the overall proportion of correct shift</w:t>
       </w:r>
       <w:r>
-        <w:t>s across all participants (see Lee &amp; Wagenmakers (2014)</w:t>
+        <w:t xml:space="preserve">s across all participants (see Lee &amp; </w:t>
+      </w:r>
+      <w:proofErr w:type="spellStart"/>
+      <w:r>
+        <w:t>Wagenmakers</w:t>
+      </w:r>
+      <w:proofErr w:type="spellEnd"/>
+      <w:r>
+        <w:t xml:space="preserve"> (2014)</w:t>
       </w:r>
       <w:r>
         <w:t xml:space="preserve"> for a detailed discussion of this modeling approach). We then used each participant's inferred group membership to determine whether they were included in the linear regression. In sum, the model allows participants to contribute to </w:t>
@@ -730,23 +866,45 @@
         </w:rPr>
         <w:t xml:space="preserve">Fernald, </w:t>
       </w:r>
+      <w:proofErr w:type="spellStart"/>
       <w:r>
         <w:rPr>
           <w:rFonts w:ascii="Times" w:hAnsi="Times" w:cs="Times"/>
         </w:rPr>
-        <w:t xml:space="preserve">Zangl, Portillo, </w:t>
-      </w:r>
+        <w:t>Zangl</w:t>
+      </w:r>
+      <w:proofErr w:type="spellEnd"/>
       <w:r>
         <w:rPr>
           <w:rFonts w:ascii="Times" w:hAnsi="Times" w:cs="Times"/>
         </w:rPr>
+        <w:t xml:space="preserve">, Portillo, </w:t>
+      </w:r>
+      <w:r>
+        <w:rPr>
+          <w:rFonts w:ascii="Times" w:hAnsi="Times" w:cs="Times"/>
+        </w:rPr>
         <w:t>&amp;</w:t>
       </w:r>
       <w:r>
         <w:rPr>
           <w:rFonts w:ascii="Times" w:hAnsi="Times" w:cs="Times"/>
         </w:rPr>
-        <w:t xml:space="preserve"> Marchman, 2008).</w:t>
+        <w:t xml:space="preserve"> </w:t>
+      </w:r>
+      <w:proofErr w:type="spellStart"/>
+      <w:r>
+        <w:rPr>
+          <w:rFonts w:ascii="Times" w:hAnsi="Times" w:cs="Times"/>
+        </w:rPr>
+        <w:t>Marchman</w:t>
+      </w:r>
+      <w:proofErr w:type="spellEnd"/>
+      <w:r>
+        <w:rPr>
+          <w:rFonts w:ascii="Times" w:hAnsi="Times" w:cs="Times"/>
+        </w:rPr>
+        <w:t>, 2008).</w:t>
       </w:r>
     </w:p>
     <w:p>
@@ -755,15 +913,34 @@
         <w:ind w:firstLine="0"/>
       </w:pPr>
       <w:r>
-        <w:t>Sensitivity Analysis: Priors and Window Selection</w:t>
+        <w:t>Sensitivity Analysis: Prior Distribution</w:t>
+      </w:r>
+      <w:r>
+        <w:t xml:space="preserve"> and Window Selection</w:t>
       </w:r>
     </w:p>
     <w:p>
       <w:r>
-        <w:t>We conducted a sensitivity analysis to show that our parameter estimates for the associations between accuracy/RT and age/vocabulary are robust to decisions about (a) the analysis window and (b) the specification of the prior distribution on the slope parameter. Specifically, we varied the parameterization of the standard deviation on the slope, allowing the model to consider a wider or narrower range of values to be plausible a priori. We also fit these different models to two additional analysis windows +/- 300 ms from the final analysis win</w:t>
-      </w:r>
-      <w:r>
-        <w:t>dow: 600-2500 ms (the middle 90</w:t>
+        <w:t xml:space="preserve">We conducted a sensitivity analysis to show that our parameter estimates for the associations between accuracy/RT and age/vocabulary are robust to decisions about (a) the analysis window and (b) the specification of the prior distribution on the slope parameter. Specifically, we varied the parameterization of the standard deviation on the slope, allowing the model to consider a wider or narrower range of values to be plausible a priori. We also fit these different models to two additional analysis windows +/- 300 </w:t>
+      </w:r>
+      <w:proofErr w:type="spellStart"/>
+      <w:r>
+        <w:t>ms</w:t>
+      </w:r>
+      <w:proofErr w:type="spellEnd"/>
+      <w:r>
+        <w:t xml:space="preserve"> from the final analysis win</w:t>
+      </w:r>
+      <w:r>
+        <w:t xml:space="preserve">dow: 600-2500 </w:t>
+      </w:r>
+      <w:proofErr w:type="spellStart"/>
+      <w:r>
+        <w:t>ms</w:t>
+      </w:r>
+      <w:proofErr w:type="spellEnd"/>
+      <w:r>
+        <w:t xml:space="preserve"> (the middle 90</w:t>
       </w:r>
       <w:r>
         <w:t>% of the RT distribution in our experiment).</w:t>
@@ -792,7 +969,15 @@
         <w:t xml:space="preserve">ayes Factor only drops below 3 </w:t>
       </w:r>
       <w:r>
-        <w:t>when the prior distribution is quite broad (standard deviation of 3.2) and only for the longest analysis window (600-2800 ms). In sum, the strength of evidence for a linear association is robust to the choice of analysis window and prior specification.</w:t>
+        <w:t xml:space="preserve">when the prior distribution is quite broad (standard deviation of 3.2) and only for the longest analysis window (600-2800 </w:t>
+      </w:r>
+      <w:proofErr w:type="spellStart"/>
+      <w:r>
+        <w:t>ms</w:t>
+      </w:r>
+      <w:proofErr w:type="spellEnd"/>
+      <w:r>
+        <w:t>). In sum, the strength of evidence for a linear association is robust to the choice of analysis window and prior specification.</w:t>
       </w:r>
     </w:p>
     <w:p/>
@@ -824,7 +1009,7 @@
                     </pic:cNvPicPr>
                   </pic:nvPicPr>
                   <pic:blipFill>
-                    <a:blip r:embed="rId9">
+                    <a:blip r:embed="rId11">
                       <a:extLst>
                         <a:ext uri="{28A0092B-C50C-407E-A947-70E740481C1C}">
                           <a14:useLocalDpi xmlns:a14="http://schemas.microsoft.com/office/drawing/2010/main" val="0"/>
@@ -873,6 +1058,7 @@
         </w:rPr>
         <w:t xml:space="preserve"> </w:t>
       </w:r>
+      <w:proofErr w:type="gramStart"/>
       <w:r>
         <w:t xml:space="preserve">Coefficient plot </w:t>
       </w:r>
@@ -880,7 +1066,11 @@
         <w:t>for the slope parameter, β</w:t>
       </w:r>
       <w:r>
-        <w:t>, for four different parameterizations of the prior and for three different analysis windows. Each panel shows a different model.</w:t>
+        <w:t>, for four different parameterizations of the prior and for three different analysis windows.</w:t>
+      </w:r>
+      <w:proofErr w:type="gramEnd"/>
+      <w:r>
+        <w:t xml:space="preserve"> Each panel shows a different model.</w:t>
       </w:r>
       <w:r>
         <w:t xml:space="preserve"> Each point represents a β</w:t>
@@ -946,11 +1136,13 @@
               <w:ind w:firstLine="0"/>
               <w:rPr>
                 <w:rFonts w:ascii="Times" w:hAnsi="Times" w:cs="Times"/>
-              </w:rPr>
-            </w:pPr>
-            <w:r>
-              <w:rPr>
-                <w:rFonts w:ascii="Times" w:hAnsi="Times" w:cs="Times"/>
+                <w:b/>
+              </w:rPr>
+            </w:pPr>
+            <w:r>
+              <w:rPr>
+                <w:rFonts w:ascii="Times" w:hAnsi="Times" w:cs="Times"/>
+                <w:b/>
               </w:rPr>
               <w:t>Analysis</w:t>
             </w:r>
@@ -965,11 +1157,13 @@
               <w:ind w:firstLine="0"/>
               <w:rPr>
                 <w:rFonts w:ascii="Times" w:hAnsi="Times" w:cs="Times"/>
-              </w:rPr>
-            </w:pPr>
-            <w:r>
-              <w:rPr>
-                <w:rFonts w:ascii="Times" w:hAnsi="Times" w:cs="Times"/>
+                <w:b/>
+              </w:rPr>
+            </w:pPr>
+            <w:r>
+              <w:rPr>
+                <w:rFonts w:ascii="Times" w:hAnsi="Times" w:cs="Times"/>
+                <w:b/>
               </w:rPr>
               <w:t>Window</w:t>
             </w:r>
@@ -1001,17 +1195,20 @@
               <w:jc w:val="center"/>
               <w:rPr>
                 <w:rFonts w:ascii="Times" w:hAnsi="Times" w:cs="Times"/>
-              </w:rPr>
-            </w:pPr>
-            <w:r>
-              <w:rPr>
-                <w:rFonts w:ascii="Times" w:hAnsi="Times" w:cs="Times"/>
+                <w:b/>
+              </w:rPr>
+            </w:pPr>
+            <w:r>
+              <w:rPr>
+                <w:rFonts w:ascii="Times" w:hAnsi="Times" w:cs="Times"/>
+                <w:b/>
               </w:rPr>
               <w:t xml:space="preserve">SD </w:t>
             </w:r>
             <w:r>
               <w:rPr>
                 <w:rFonts w:ascii="Times" w:hAnsi="Times" w:cs="Times"/>
+                <w:b/>
               </w:rPr>
               <w:t>Slope</w:t>
             </w:r>
@@ -1043,20 +1240,25 @@
               <w:jc w:val="right"/>
               <w:rPr>
                 <w:rFonts w:ascii="Times" w:hAnsi="Times" w:cs="Times"/>
-              </w:rPr>
-            </w:pPr>
-            <w:r>
-              <w:rPr>
-                <w:rFonts w:ascii="Times" w:hAnsi="Times" w:cs="Times"/>
+                <w:b/>
+              </w:rPr>
+            </w:pPr>
+            <w:proofErr w:type="spellStart"/>
+            <w:r>
+              <w:rPr>
+                <w:rFonts w:ascii="Times" w:hAnsi="Times" w:cs="Times"/>
+                <w:b/>
               </w:rPr>
               <w:t>Acc~</w:t>
             </w:r>
             <w:r>
               <w:rPr>
                 <w:rFonts w:ascii="Times" w:hAnsi="Times" w:cs="Times"/>
+                <w:b/>
               </w:rPr>
               <w:t>Age</w:t>
             </w:r>
+            <w:proofErr w:type="spellEnd"/>
           </w:p>
         </w:tc>
         <w:tc>
@@ -1085,20 +1287,25 @@
               <w:jc w:val="right"/>
               <w:rPr>
                 <w:rFonts w:ascii="Times" w:hAnsi="Times" w:cs="Times"/>
-              </w:rPr>
-            </w:pPr>
-            <w:r>
-              <w:rPr>
-                <w:rFonts w:ascii="Times" w:hAnsi="Times" w:cs="Times"/>
+                <w:b/>
+              </w:rPr>
+            </w:pPr>
+            <w:proofErr w:type="spellStart"/>
+            <w:r>
+              <w:rPr>
+                <w:rFonts w:ascii="Times" w:hAnsi="Times" w:cs="Times"/>
+                <w:b/>
               </w:rPr>
               <w:t>Acc~</w:t>
             </w:r>
             <w:r>
               <w:rPr>
                 <w:rFonts w:ascii="Times" w:hAnsi="Times" w:cs="Times"/>
+                <w:b/>
               </w:rPr>
               <w:t>Vocab</w:t>
             </w:r>
+            <w:proofErr w:type="spellEnd"/>
           </w:p>
         </w:tc>
         <w:tc>
@@ -1127,20 +1334,25 @@
               <w:jc w:val="right"/>
               <w:rPr>
                 <w:rFonts w:ascii="Times" w:hAnsi="Times" w:cs="Times"/>
-              </w:rPr>
-            </w:pPr>
-            <w:r>
-              <w:rPr>
-                <w:rFonts w:ascii="Times" w:hAnsi="Times" w:cs="Times"/>
+                <w:b/>
+              </w:rPr>
+            </w:pPr>
+            <w:proofErr w:type="spellStart"/>
+            <w:r>
+              <w:rPr>
+                <w:rFonts w:ascii="Times" w:hAnsi="Times" w:cs="Times"/>
+                <w:b/>
               </w:rPr>
               <w:t>RT~</w:t>
             </w:r>
             <w:r>
               <w:rPr>
                 <w:rFonts w:ascii="Times" w:hAnsi="Times" w:cs="Times"/>
+                <w:b/>
               </w:rPr>
               <w:t>Age</w:t>
             </w:r>
+            <w:proofErr w:type="spellEnd"/>
           </w:p>
         </w:tc>
         <w:tc>
@@ -1169,20 +1381,25 @@
               <w:jc w:val="right"/>
               <w:rPr>
                 <w:rFonts w:ascii="Times" w:hAnsi="Times" w:cs="Times"/>
-              </w:rPr>
-            </w:pPr>
-            <w:r>
-              <w:rPr>
-                <w:rFonts w:ascii="Times" w:hAnsi="Times" w:cs="Times"/>
+                <w:b/>
+              </w:rPr>
+            </w:pPr>
+            <w:proofErr w:type="spellStart"/>
+            <w:r>
+              <w:rPr>
+                <w:rFonts w:ascii="Times" w:hAnsi="Times" w:cs="Times"/>
+                <w:b/>
               </w:rPr>
               <w:t>RT~</w:t>
             </w:r>
             <w:r>
               <w:rPr>
                 <w:rFonts w:ascii="Times" w:hAnsi="Times" w:cs="Times"/>
+                <w:b/>
               </w:rPr>
               <w:t>Vocab</w:t>
             </w:r>
+            <w:proofErr w:type="spellEnd"/>
           </w:p>
         </w:tc>
       </w:tr>
@@ -1223,7 +1440,19 @@
               <w:rPr>
                 <w:rFonts w:ascii="Times" w:hAnsi="Times" w:cs="Times"/>
               </w:rPr>
-              <w:t>600_2200</w:t>
+              <w:t>600</w:t>
+            </w:r>
+            <w:r>
+              <w:rPr>
+                <w:rFonts w:ascii="Times" w:hAnsi="Times" w:cs="Times"/>
+              </w:rPr>
+              <w:t>-</w:t>
+            </w:r>
+            <w:r>
+              <w:rPr>
+                <w:rFonts w:ascii="Times" w:hAnsi="Times" w:cs="Times"/>
+              </w:rPr>
+              <w:t>2200</w:t>
             </w:r>
           </w:p>
         </w:tc>
@@ -1445,7 +1674,19 @@
               <w:rPr>
                 <w:rFonts w:ascii="Times" w:hAnsi="Times" w:cs="Times"/>
               </w:rPr>
-              <w:t>600_2200</w:t>
+              <w:t>600</w:t>
+            </w:r>
+            <w:r>
+              <w:rPr>
+                <w:rFonts w:ascii="Times" w:hAnsi="Times" w:cs="Times"/>
+              </w:rPr>
+              <w:t>-</w:t>
+            </w:r>
+            <w:r>
+              <w:rPr>
+                <w:rFonts w:ascii="Times" w:hAnsi="Times" w:cs="Times"/>
+              </w:rPr>
+              <w:t>2200</w:t>
             </w:r>
           </w:p>
         </w:tc>
@@ -1667,7 +1908,19 @@
               <w:rPr>
                 <w:rFonts w:ascii="Times" w:hAnsi="Times" w:cs="Times"/>
               </w:rPr>
-              <w:t>600_2200</w:t>
+              <w:t>600</w:t>
+            </w:r>
+            <w:r>
+              <w:rPr>
+                <w:rFonts w:ascii="Times" w:hAnsi="Times" w:cs="Times"/>
+              </w:rPr>
+              <w:t>-</w:t>
+            </w:r>
+            <w:r>
+              <w:rPr>
+                <w:rFonts w:ascii="Times" w:hAnsi="Times" w:cs="Times"/>
+              </w:rPr>
+              <w:t>2200</w:t>
             </w:r>
           </w:p>
         </w:tc>
@@ -1889,7 +2142,19 @@
               <w:rPr>
                 <w:rFonts w:ascii="Times" w:hAnsi="Times" w:cs="Times"/>
               </w:rPr>
-              <w:t>600_2200</w:t>
+              <w:t>600</w:t>
+            </w:r>
+            <w:r>
+              <w:rPr>
+                <w:rFonts w:ascii="Times" w:hAnsi="Times" w:cs="Times"/>
+              </w:rPr>
+              <w:t>-</w:t>
+            </w:r>
+            <w:r>
+              <w:rPr>
+                <w:rFonts w:ascii="Times" w:hAnsi="Times" w:cs="Times"/>
+              </w:rPr>
+              <w:t>2200</w:t>
             </w:r>
           </w:p>
         </w:tc>
@@ -2111,7 +2376,19 @@
               <w:rPr>
                 <w:rFonts w:ascii="Times" w:hAnsi="Times" w:cs="Times"/>
               </w:rPr>
-              <w:t>600_2500</w:t>
+              <w:t>600</w:t>
+            </w:r>
+            <w:r>
+              <w:rPr>
+                <w:rFonts w:ascii="Times" w:hAnsi="Times" w:cs="Times"/>
+              </w:rPr>
+              <w:t>-</w:t>
+            </w:r>
+            <w:r>
+              <w:rPr>
+                <w:rFonts w:ascii="Times" w:hAnsi="Times" w:cs="Times"/>
+              </w:rPr>
+              <w:t>2500</w:t>
             </w:r>
           </w:p>
         </w:tc>
@@ -2333,7 +2610,19 @@
               <w:rPr>
                 <w:rFonts w:ascii="Times" w:hAnsi="Times" w:cs="Times"/>
               </w:rPr>
-              <w:t>600_2500</w:t>
+              <w:t>600</w:t>
+            </w:r>
+            <w:r>
+              <w:rPr>
+                <w:rFonts w:ascii="Times" w:hAnsi="Times" w:cs="Times"/>
+              </w:rPr>
+              <w:t>-</w:t>
+            </w:r>
+            <w:r>
+              <w:rPr>
+                <w:rFonts w:ascii="Times" w:hAnsi="Times" w:cs="Times"/>
+              </w:rPr>
+              <w:t>2500</w:t>
             </w:r>
           </w:p>
         </w:tc>
@@ -2555,7 +2844,19 @@
               <w:rPr>
                 <w:rFonts w:ascii="Times" w:hAnsi="Times" w:cs="Times"/>
               </w:rPr>
-              <w:t>600_2500</w:t>
+              <w:t>600</w:t>
+            </w:r>
+            <w:r>
+              <w:rPr>
+                <w:rFonts w:ascii="Times" w:hAnsi="Times" w:cs="Times"/>
+              </w:rPr>
+              <w:t>-</w:t>
+            </w:r>
+            <w:r>
+              <w:rPr>
+                <w:rFonts w:ascii="Times" w:hAnsi="Times" w:cs="Times"/>
+              </w:rPr>
+              <w:t>2500</w:t>
             </w:r>
           </w:p>
         </w:tc>
@@ -2777,7 +3078,19 @@
               <w:rPr>
                 <w:rFonts w:ascii="Times" w:hAnsi="Times" w:cs="Times"/>
               </w:rPr>
-              <w:t>600_2500</w:t>
+              <w:t>600</w:t>
+            </w:r>
+            <w:r>
+              <w:rPr>
+                <w:rFonts w:ascii="Times" w:hAnsi="Times" w:cs="Times"/>
+              </w:rPr>
+              <w:t>-</w:t>
+            </w:r>
+            <w:r>
+              <w:rPr>
+                <w:rFonts w:ascii="Times" w:hAnsi="Times" w:cs="Times"/>
+              </w:rPr>
+              <w:t>2500</w:t>
             </w:r>
           </w:p>
         </w:tc>
@@ -2999,7 +3312,19 @@
               <w:rPr>
                 <w:rFonts w:ascii="Times" w:hAnsi="Times" w:cs="Times"/>
               </w:rPr>
-              <w:t>600_2800</w:t>
+              <w:t>600</w:t>
+            </w:r>
+            <w:r>
+              <w:rPr>
+                <w:rFonts w:ascii="Times" w:hAnsi="Times" w:cs="Times"/>
+              </w:rPr>
+              <w:t>-</w:t>
+            </w:r>
+            <w:r>
+              <w:rPr>
+                <w:rFonts w:ascii="Times" w:hAnsi="Times" w:cs="Times"/>
+              </w:rPr>
+              <w:t>2800</w:t>
             </w:r>
           </w:p>
         </w:tc>
@@ -3221,7 +3546,19 @@
               <w:rPr>
                 <w:rFonts w:ascii="Times" w:hAnsi="Times" w:cs="Times"/>
               </w:rPr>
-              <w:t>600_2800</w:t>
+              <w:t>600</w:t>
+            </w:r>
+            <w:r>
+              <w:rPr>
+                <w:rFonts w:ascii="Times" w:hAnsi="Times" w:cs="Times"/>
+              </w:rPr>
+              <w:t>-</w:t>
+            </w:r>
+            <w:r>
+              <w:rPr>
+                <w:rFonts w:ascii="Times" w:hAnsi="Times" w:cs="Times"/>
+              </w:rPr>
+              <w:t>2800</w:t>
             </w:r>
           </w:p>
         </w:tc>
@@ -3443,7 +3780,19 @@
               <w:rPr>
                 <w:rFonts w:ascii="Times" w:hAnsi="Times" w:cs="Times"/>
               </w:rPr>
-              <w:t>600_2800</w:t>
+              <w:t>600</w:t>
+            </w:r>
+            <w:r>
+              <w:rPr>
+                <w:rFonts w:ascii="Times" w:hAnsi="Times" w:cs="Times"/>
+              </w:rPr>
+              <w:t>-</w:t>
+            </w:r>
+            <w:r>
+              <w:rPr>
+                <w:rFonts w:ascii="Times" w:hAnsi="Times" w:cs="Times"/>
+              </w:rPr>
+              <w:t>2800</w:t>
             </w:r>
           </w:p>
         </w:tc>
@@ -3660,7 +4009,19 @@
               <w:rPr>
                 <w:rFonts w:ascii="Times" w:hAnsi="Times" w:cs="Times"/>
               </w:rPr>
-              <w:t>600_2800</w:t>
+              <w:t>600</w:t>
+            </w:r>
+            <w:r>
+              <w:rPr>
+                <w:rFonts w:ascii="Times" w:hAnsi="Times" w:cs="Times"/>
+              </w:rPr>
+              <w:t>-</w:t>
+            </w:r>
+            <w:r>
+              <w:rPr>
+                <w:rFonts w:ascii="Times" w:hAnsi="Times" w:cs="Times"/>
+              </w:rPr>
+              <w:t>2800</w:t>
             </w:r>
           </w:p>
         </w:tc>
@@ -3850,28 +4211,1400 @@
       <w:pPr>
         <w:spacing w:line="240" w:lineRule="auto"/>
         <w:ind w:firstLine="0"/>
+        <w:rPr>
+          <w:i/>
+        </w:rPr>
       </w:pPr>
       <w:r>
         <w:rPr>
           <w:b/>
-        </w:rPr>
-        <w:t>Table 1.</w:t>
-      </w:r>
+          <w:i/>
+        </w:rPr>
+        <w:t xml:space="preserve">Table 1. </w:t>
+      </w:r>
+      <w:r>
+        <w:rPr>
+          <w:i/>
+        </w:rPr>
+        <w:t>Bayes Factors for all four linear models fit to three different analysis windows using four different parameterizations of the prior distribution for the slope parameter β.</w:t>
+      </w:r>
+    </w:p>
+    <w:p>
+      <w:pPr>
+        <w:pStyle w:val="Heading3"/>
+        <w:ind w:firstLine="0"/>
+      </w:pPr>
+      <w:r>
+        <w:lastRenderedPageBreak/>
+        <w:t xml:space="preserve">Parallel set of </w:t>
+      </w:r>
+      <w:proofErr w:type="spellStart"/>
+      <w:r>
+        <w:t>frequentist</w:t>
+      </w:r>
+      <w:proofErr w:type="spellEnd"/>
+      <w:r>
+        <w:t xml:space="preserve"> analyses</w:t>
+      </w:r>
+    </w:p>
+    <w:p>
+      <w:pPr>
+        <w:ind w:firstLine="0"/>
+      </w:pPr>
+      <w:r>
+        <w:tab/>
+      </w:r>
+      <w:r>
+        <w:t xml:space="preserve">First, we compare Accuracy and RT of native hearing and deaf signers using a </w:t>
+      </w:r>
+      <w:r>
+        <w:t>Welch Two Sample t-test</w:t>
+      </w:r>
+      <w:r>
+        <w:t xml:space="preserve"> and </w:t>
+      </w:r>
+      <w:r>
+        <w:t>do not find</w:t>
+      </w:r>
+      <w:r>
+        <w:t xml:space="preserve"> evidence that these groups are different (Accuracy: </w:t>
+      </w:r>
+      <w:proofErr w:type="gramStart"/>
+      <w:r>
+        <w:rPr>
+          <w:i/>
+        </w:rPr>
+        <w:t>t</w:t>
+      </w:r>
+      <w:r>
+        <w:rPr>
+          <w:i/>
+        </w:rPr>
+        <w:t>(</w:t>
+      </w:r>
+      <w:proofErr w:type="gramEnd"/>
+      <w:r>
+        <w:rPr>
+          <w:i/>
+        </w:rPr>
+        <w:t>28)</w:t>
+      </w:r>
+      <w:r>
+        <w:rPr>
+          <w:i/>
+        </w:rPr>
+        <w:t xml:space="preserve"> = </w:t>
+      </w:r>
+      <w:r>
+        <w:t>0.75</w:t>
+      </w:r>
+      <w:r>
+        <w:t xml:space="preserve">, </w:t>
+      </w:r>
+      <w:r>
+        <w:rPr>
+          <w:i/>
+        </w:rPr>
+        <w:t>p</w:t>
+      </w:r>
+      <w:r>
+        <w:t xml:space="preserve"> = </w:t>
+      </w:r>
+      <w:r>
+        <w:t>0.45</w:t>
+      </w:r>
+      <w:r>
+        <w:t xml:space="preserve">, 95% CI on the difference in means [-0.07, 0.14]; RT: </w:t>
+      </w:r>
+      <w:r>
+        <w:rPr>
+          <w:i/>
+        </w:rPr>
+        <w:t>t</w:t>
+      </w:r>
+      <w:r>
+        <w:rPr>
+          <w:i/>
+        </w:rPr>
+        <w:t>(28)</w:t>
+      </w:r>
+      <w:r>
+        <w:rPr>
+          <w:i/>
+        </w:rPr>
+        <w:t xml:space="preserve"> = </w:t>
+      </w:r>
+      <w:r>
+        <w:t xml:space="preserve">0.75, </w:t>
+      </w:r>
+      <w:r>
+        <w:rPr>
+          <w:i/>
+        </w:rPr>
+        <w:t>p</w:t>
+      </w:r>
+      <w:r>
+        <w:t xml:space="preserve"> = 0.46, 95% CI on the difference in means [-125.47 </w:t>
+      </w:r>
+      <w:proofErr w:type="spellStart"/>
+      <w:r>
+        <w:t>ms</w:t>
+      </w:r>
+      <w:proofErr w:type="spellEnd"/>
+      <w:r>
+        <w:t xml:space="preserve">, </w:t>
+      </w:r>
+      <w:r>
+        <w:t>264.99</w:t>
+      </w:r>
+      <w:r>
+        <w:t xml:space="preserve"> </w:t>
+      </w:r>
+      <w:proofErr w:type="spellStart"/>
+      <w:r>
+        <w:t>ms</w:t>
+      </w:r>
+      <w:proofErr w:type="spellEnd"/>
+      <w:r>
+        <w:t xml:space="preserve">]. </w:t>
+      </w:r>
+    </w:p>
+    <w:p>
+      <w:pPr>
+        <w:ind w:firstLine="0"/>
+      </w:pPr>
+      <w:r>
+        <w:tab/>
+      </w:r>
+      <w:r>
+        <w:t xml:space="preserve">Second, </w:t>
+      </w:r>
+      <w:r>
+        <w:t>we test whether children and adults tend to generate saccades away from the central signer prior to the offset of the target sign. To do this, we use a</w:t>
+      </w:r>
+      <w:r>
+        <w:t xml:space="preserve"> One Sample t-test with a null hypothesis that the </w:t>
+      </w:r>
+      <w:r>
+        <w:t>true mean is not equal to 1</w:t>
+      </w:r>
+      <w:r>
+        <w:t xml:space="preserve">, and we find evidence against this null (Children: </w:t>
+      </w:r>
+      <w:r>
+        <w:rPr>
+          <w:i/>
+        </w:rPr>
+        <w:t>M</w:t>
+      </w:r>
+      <w:r>
+        <w:t xml:space="preserve"> = </w:t>
+      </w:r>
+      <w:r>
+        <w:t>0.85</w:t>
+      </w:r>
+      <w:r>
+        <w:t xml:space="preserve">, </w:t>
+      </w:r>
+      <w:proofErr w:type="gramStart"/>
+      <w:r>
+        <w:rPr>
+          <w:i/>
+        </w:rPr>
+        <w:t>t</w:t>
+      </w:r>
+      <w:r>
+        <w:rPr>
+          <w:i/>
+        </w:rPr>
+        <w:t>(</w:t>
+      </w:r>
+      <w:proofErr w:type="gramEnd"/>
+      <w:r>
+        <w:rPr>
+          <w:i/>
+        </w:rPr>
+        <w:t>28)</w:t>
+      </w:r>
+      <w:r>
+        <w:rPr>
+          <w:i/>
+        </w:rPr>
+        <w:t xml:space="preserve"> = -3.54</w:t>
+      </w:r>
+      <w:r>
+        <w:t xml:space="preserve">, </w:t>
+      </w:r>
+      <w:r>
+        <w:rPr>
+          <w:i/>
+        </w:rPr>
+        <w:t>p</w:t>
+      </w:r>
+      <w:r>
+        <w:t xml:space="preserve"> = </w:t>
+      </w:r>
+      <w:r>
+        <w:t>0.001</w:t>
+      </w:r>
+      <w:r>
+        <w:t>, 95% CI [</w:t>
+      </w:r>
+      <w:r>
+        <w:t>0.76</w:t>
+      </w:r>
+      <w:r>
+        <w:t xml:space="preserve">, </w:t>
+      </w:r>
+      <w:r>
+        <w:t>0.93</w:t>
+      </w:r>
+      <w:r>
+        <w:t xml:space="preserve">]; Adults: </w:t>
+      </w:r>
+      <w:r>
+        <w:rPr>
+          <w:i/>
+        </w:rPr>
+        <w:t>M</w:t>
+      </w:r>
+      <w:r>
+        <w:t xml:space="preserve"> = </w:t>
+      </w:r>
+      <w:r>
+        <w:t>0.</w:t>
+      </w:r>
+      <w:r>
+        <w:t xml:space="preserve">54, </w:t>
+      </w:r>
+      <w:r>
+        <w:rPr>
+          <w:i/>
+        </w:rPr>
+        <w:t>t</w:t>
+      </w:r>
+      <w:r>
+        <w:rPr>
+          <w:i/>
+        </w:rPr>
+        <w:t>(15)</w:t>
+      </w:r>
+      <w:r>
+        <w:rPr>
+          <w:i/>
+        </w:rPr>
+        <w:t xml:space="preserve"> = -</w:t>
+      </w:r>
+      <w:r>
+        <w:rPr>
+          <w:i/>
+        </w:rPr>
+        <w:t>3.54</w:t>
+      </w:r>
+      <w:r>
+        <w:t xml:space="preserve">, </w:t>
+      </w:r>
+      <w:r>
+        <w:rPr>
+          <w:i/>
+        </w:rPr>
+        <w:t>p</w:t>
+      </w:r>
+      <w:r>
+        <w:t xml:space="preserve"> = </w:t>
+      </w:r>
+      <w:r>
+        <w:t>0.001</w:t>
+      </w:r>
+      <w:r>
+        <w:t>, 95% CI [</w:t>
+      </w:r>
+      <w:r>
+        <w:t>0.76</w:t>
+      </w:r>
+      <w:r>
+        <w:t xml:space="preserve">, </w:t>
+      </w:r>
+      <w:r>
+        <w:t>0.93</w:t>
+      </w:r>
+      <w:r>
+        <w:t>])</w:t>
+      </w:r>
+    </w:p>
+    <w:p>
+      <w:pPr>
+        <w:ind w:firstLine="0"/>
+      </w:pPr>
+      <w:r>
+        <w:tab/>
+      </w:r>
+      <w:r>
+        <w:t>Third</w:t>
+      </w:r>
+      <w:r>
+        <w:t>,</w:t>
+      </w:r>
+      <w:r>
+        <w:t xml:space="preserve"> we </w:t>
+      </w:r>
+      <w:r>
+        <w:t xml:space="preserve">fit the four linear models </w:t>
+      </w:r>
+      <w:r>
+        <w:t>using MLE</w:t>
+      </w:r>
+      <w:r>
+        <w:t xml:space="preserve"> </w:t>
+      </w:r>
+      <w:r>
+        <w:t xml:space="preserve">to </w:t>
+      </w:r>
+      <w:r>
+        <w:t xml:space="preserve">estimate the relations between </w:t>
+      </w:r>
+      <w:r>
+        <w:t xml:space="preserve">the </w:t>
+      </w:r>
+      <w:r>
+        <w:t>processing measures on the VLP task</w:t>
+      </w:r>
+      <w:r>
+        <w:t xml:space="preserve"> (Accuracy/RT)</w:t>
+      </w:r>
+      <w:r>
+        <w:t xml:space="preserve"> and age/vocabulary. </w:t>
+      </w:r>
+      <w:r>
+        <w:t xml:space="preserve">We follow recommendations from Barr (2008) and use a </w:t>
+      </w:r>
+      <w:proofErr w:type="spellStart"/>
+      <w:r>
+        <w:t>logit</w:t>
+      </w:r>
+      <w:proofErr w:type="spellEnd"/>
+      <w:r>
+        <w:t xml:space="preserve"> transform to convert the proportion accuracy scores to a scale more suitable for the linear model.</w:t>
+      </w:r>
+    </w:p>
+    <w:p>
+      <w:pPr>
+        <w:spacing w:line="240" w:lineRule="auto"/>
+        <w:ind w:firstLine="0"/>
+      </w:pPr>
+    </w:p>
+    <w:tbl>
+      <w:tblPr>
+        <w:tblW w:w="0" w:type="auto"/>
+        <w:tblBorders>
+          <w:top w:val="nil"/>
+          <w:left w:val="nil"/>
+          <w:right w:val="nil"/>
+        </w:tblBorders>
+        <w:tblLook w:val="0000" w:firstRow="0" w:lastRow="0" w:firstColumn="0" w:lastColumn="0" w:noHBand="0" w:noVBand="0"/>
+      </w:tblPr>
+      <w:tblGrid>
+        <w:gridCol w:w="4674"/>
+        <w:gridCol w:w="950"/>
+        <w:gridCol w:w="1189"/>
+        <w:gridCol w:w="1163"/>
+        <w:gridCol w:w="977"/>
+        <w:gridCol w:w="222"/>
+      </w:tblGrid>
+      <w:tr>
+        <w:trPr>
+          <w:gridAfter w:val="1"/>
+          <w:trHeight w:val="546"/>
+        </w:trPr>
+        <w:tc>
+          <w:tcPr>
+            <w:tcW w:w="0" w:type="auto"/>
+            <w:tcBorders>
+              <w:top w:val="single" w:sz="8" w:space="0" w:color="BFBFBF"/>
+              <w:left w:val="single" w:sz="8" w:space="0" w:color="BFBFBF"/>
+              <w:bottom w:val="single" w:sz="8" w:space="0" w:color="BFBFBF"/>
+              <w:right w:val="single" w:sz="8" w:space="0" w:color="BFBFBF"/>
+            </w:tcBorders>
+            <w:tcMar>
+              <w:top w:w="100" w:type="nil"/>
+              <w:right w:w="100" w:type="nil"/>
+            </w:tcMar>
+            <w:vAlign w:val="center"/>
+          </w:tcPr>
+          <w:p>
+            <w:pPr>
+              <w:widowControl w:val="0"/>
+              <w:autoSpaceDE w:val="0"/>
+              <w:autoSpaceDN w:val="0"/>
+              <w:adjustRightInd w:val="0"/>
+              <w:spacing w:line="240" w:lineRule="auto"/>
+              <w:ind w:firstLine="0"/>
+              <w:rPr>
+                <w:rFonts w:ascii="Times" w:hAnsi="Times" w:cs="Times"/>
+                <w:b/>
+              </w:rPr>
+            </w:pPr>
+            <w:r>
+              <w:rPr>
+                <w:rFonts w:ascii="Times" w:hAnsi="Times" w:cs="Times"/>
+                <w:b/>
+              </w:rPr>
+              <w:t>Model specification</w:t>
+            </w:r>
+          </w:p>
+        </w:tc>
+        <w:tc>
+          <w:tcPr>
+            <w:tcW w:w="0" w:type="auto"/>
+            <w:tcBorders>
+              <w:top w:val="single" w:sz="8" w:space="0" w:color="BFBFBF"/>
+              <w:left w:val="single" w:sz="8" w:space="0" w:color="BFBFBF"/>
+              <w:bottom w:val="single" w:sz="8" w:space="0" w:color="BFBFBF"/>
+              <w:right w:val="single" w:sz="8" w:space="0" w:color="BFBFBF"/>
+            </w:tcBorders>
+            <w:tcMar>
+              <w:top w:w="100" w:type="nil"/>
+              <w:right w:w="100" w:type="nil"/>
+            </w:tcMar>
+            <w:vAlign w:val="center"/>
+          </w:tcPr>
+          <w:p>
+            <w:pPr>
+              <w:widowControl w:val="0"/>
+              <w:autoSpaceDE w:val="0"/>
+              <w:autoSpaceDN w:val="0"/>
+              <w:adjustRightInd w:val="0"/>
+              <w:spacing w:line="240" w:lineRule="auto"/>
+              <w:ind w:firstLine="0"/>
+              <w:jc w:val="center"/>
+              <w:rPr>
+                <w:b/>
+              </w:rPr>
+            </w:pPr>
+            <w:r>
+              <w:rPr>
+                <w:b/>
+              </w:rPr>
+              <w:t>β value</w:t>
+            </w:r>
+          </w:p>
+        </w:tc>
+        <w:tc>
+          <w:tcPr>
+            <w:tcW w:w="0" w:type="auto"/>
+            <w:tcBorders>
+              <w:top w:val="single" w:sz="8" w:space="0" w:color="BFBFBF"/>
+              <w:left w:val="single" w:sz="8" w:space="0" w:color="BFBFBF"/>
+              <w:bottom w:val="single" w:sz="8" w:space="0" w:color="BFBFBF"/>
+              <w:right w:val="single" w:sz="8" w:space="0" w:color="BFBFBF"/>
+            </w:tcBorders>
+            <w:vAlign w:val="center"/>
+          </w:tcPr>
+          <w:p>
+            <w:pPr>
+              <w:widowControl w:val="0"/>
+              <w:autoSpaceDE w:val="0"/>
+              <w:autoSpaceDN w:val="0"/>
+              <w:adjustRightInd w:val="0"/>
+              <w:spacing w:line="240" w:lineRule="auto"/>
+              <w:ind w:firstLine="0"/>
+              <w:jc w:val="right"/>
+              <w:rPr>
+                <w:b/>
+              </w:rPr>
+            </w:pPr>
+            <w:proofErr w:type="gramStart"/>
+            <w:r>
+              <w:rPr>
+                <w:b/>
+              </w:rPr>
+              <w:t>std</w:t>
+            </w:r>
+            <w:proofErr w:type="gramEnd"/>
+            <w:r>
+              <w:rPr>
+                <w:b/>
+              </w:rPr>
+              <w:t>. error</w:t>
+            </w:r>
+          </w:p>
+        </w:tc>
+        <w:tc>
+          <w:tcPr>
+            <w:tcW w:w="0" w:type="auto"/>
+            <w:tcBorders>
+              <w:top w:val="single" w:sz="8" w:space="0" w:color="BFBFBF"/>
+              <w:left w:val="single" w:sz="8" w:space="0" w:color="BFBFBF"/>
+              <w:bottom w:val="single" w:sz="8" w:space="0" w:color="BFBFBF"/>
+              <w:right w:val="single" w:sz="8" w:space="0" w:color="BFBFBF"/>
+            </w:tcBorders>
+            <w:tcMar>
+              <w:top w:w="100" w:type="nil"/>
+              <w:right w:w="100" w:type="nil"/>
+            </w:tcMar>
+            <w:vAlign w:val="center"/>
+          </w:tcPr>
+          <w:p>
+            <w:pPr>
+              <w:widowControl w:val="0"/>
+              <w:autoSpaceDE w:val="0"/>
+              <w:autoSpaceDN w:val="0"/>
+              <w:adjustRightInd w:val="0"/>
+              <w:spacing w:line="240" w:lineRule="auto"/>
+              <w:ind w:firstLine="0"/>
+              <w:jc w:val="right"/>
+              <w:rPr>
+                <w:b/>
+              </w:rPr>
+            </w:pPr>
+            <w:proofErr w:type="gramStart"/>
+            <w:r>
+              <w:rPr>
+                <w:b/>
+              </w:rPr>
+              <w:t>t</w:t>
+            </w:r>
+            <w:proofErr w:type="gramEnd"/>
+            <w:r>
+              <w:rPr>
+                <w:b/>
+              </w:rPr>
+              <w:t>-statistic</w:t>
+            </w:r>
+          </w:p>
+        </w:tc>
+        <w:tc>
+          <w:tcPr>
+            <w:tcW w:w="0" w:type="auto"/>
+            <w:tcBorders>
+              <w:top w:val="single" w:sz="8" w:space="0" w:color="BFBFBF"/>
+              <w:left w:val="single" w:sz="8" w:space="0" w:color="BFBFBF"/>
+              <w:bottom w:val="single" w:sz="8" w:space="0" w:color="BFBFBF"/>
+              <w:right w:val="single" w:sz="8" w:space="0" w:color="BFBFBF"/>
+            </w:tcBorders>
+            <w:tcMar>
+              <w:top w:w="100" w:type="nil"/>
+              <w:right w:w="100" w:type="nil"/>
+            </w:tcMar>
+            <w:vAlign w:val="center"/>
+          </w:tcPr>
+          <w:p>
+            <w:pPr>
+              <w:widowControl w:val="0"/>
+              <w:autoSpaceDE w:val="0"/>
+              <w:autoSpaceDN w:val="0"/>
+              <w:adjustRightInd w:val="0"/>
+              <w:spacing w:line="240" w:lineRule="auto"/>
+              <w:ind w:firstLine="0"/>
+              <w:jc w:val="right"/>
+              <w:rPr>
+                <w:b/>
+              </w:rPr>
+            </w:pPr>
+            <w:proofErr w:type="gramStart"/>
+            <w:r>
+              <w:rPr>
+                <w:b/>
+              </w:rPr>
+              <w:t>p</w:t>
+            </w:r>
+            <w:proofErr w:type="gramEnd"/>
+            <w:r>
+              <w:rPr>
+                <w:b/>
+              </w:rPr>
+              <w:t>-value</w:t>
+            </w:r>
+          </w:p>
+        </w:tc>
+      </w:tr>
+      <w:tr>
+        <w:tblPrEx>
+          <w:tblBorders>
+            <w:top w:val="none" w:sz="0" w:space="0" w:color="auto"/>
+          </w:tblBorders>
+        </w:tblPrEx>
+        <w:trPr>
+          <w:gridAfter w:val="1"/>
+          <w:trHeight w:val="456"/>
+        </w:trPr>
+        <w:tc>
+          <w:tcPr>
+            <w:tcW w:w="0" w:type="auto"/>
+            <w:tcBorders>
+              <w:top w:val="single" w:sz="8" w:space="0" w:color="BFBFBF"/>
+              <w:left w:val="single" w:sz="8" w:space="0" w:color="BFBFBF"/>
+              <w:bottom w:val="single" w:sz="8" w:space="0" w:color="BFBFBF"/>
+              <w:right w:val="single" w:sz="8" w:space="0" w:color="BFBFBF"/>
+            </w:tcBorders>
+            <w:tcMar>
+              <w:top w:w="100" w:type="nil"/>
+              <w:right w:w="100" w:type="nil"/>
+            </w:tcMar>
+            <w:vAlign w:val="center"/>
+          </w:tcPr>
+          <w:p>
+            <w:pPr>
+              <w:widowControl w:val="0"/>
+              <w:autoSpaceDE w:val="0"/>
+              <w:autoSpaceDN w:val="0"/>
+              <w:adjustRightInd w:val="0"/>
+              <w:spacing w:line="240" w:lineRule="auto"/>
+              <w:ind w:firstLine="0"/>
+              <w:rPr>
+                <w:rFonts w:ascii="Times" w:hAnsi="Times" w:cs="Times"/>
+                <w:i/>
+              </w:rPr>
+            </w:pPr>
+            <w:proofErr w:type="spellStart"/>
+            <w:proofErr w:type="gramStart"/>
+            <w:r>
+              <w:rPr>
+                <w:rFonts w:ascii="Times" w:hAnsi="Times" w:cs="Times"/>
+                <w:i/>
+              </w:rPr>
+              <w:t>logit</w:t>
+            </w:r>
+            <w:proofErr w:type="spellEnd"/>
+            <w:proofErr w:type="gramEnd"/>
+            <w:r>
+              <w:rPr>
+                <w:rFonts w:ascii="Times" w:hAnsi="Times" w:cs="Times"/>
+                <w:i/>
+              </w:rPr>
+              <w:t>(accuracy) ~ age + hearing status</w:t>
+            </w:r>
+          </w:p>
+        </w:tc>
+        <w:tc>
+          <w:tcPr>
+            <w:tcW w:w="0" w:type="auto"/>
+            <w:tcBorders>
+              <w:top w:val="single" w:sz="8" w:space="0" w:color="BFBFBF"/>
+              <w:left w:val="single" w:sz="8" w:space="0" w:color="BFBFBF"/>
+              <w:bottom w:val="single" w:sz="8" w:space="0" w:color="BFBFBF"/>
+              <w:right w:val="single" w:sz="8" w:space="0" w:color="BFBFBF"/>
+            </w:tcBorders>
+            <w:tcMar>
+              <w:top w:w="100" w:type="nil"/>
+              <w:right w:w="100" w:type="nil"/>
+            </w:tcMar>
+            <w:vAlign w:val="center"/>
+          </w:tcPr>
+          <w:p>
+            <w:pPr>
+              <w:widowControl w:val="0"/>
+              <w:autoSpaceDE w:val="0"/>
+              <w:autoSpaceDN w:val="0"/>
+              <w:adjustRightInd w:val="0"/>
+              <w:spacing w:line="240" w:lineRule="auto"/>
+              <w:ind w:firstLine="0"/>
+              <w:jc w:val="right"/>
+            </w:pPr>
+            <w:r>
+              <w:t>0.</w:t>
+            </w:r>
+            <w:r>
+              <w:t>0</w:t>
+            </w:r>
+            <w:r>
+              <w:t>03</w:t>
+            </w:r>
+          </w:p>
+        </w:tc>
+        <w:tc>
+          <w:tcPr>
+            <w:tcW w:w="0" w:type="auto"/>
+            <w:tcBorders>
+              <w:top w:val="single" w:sz="8" w:space="0" w:color="BFBFBF"/>
+              <w:left w:val="single" w:sz="8" w:space="0" w:color="BFBFBF"/>
+              <w:bottom w:val="single" w:sz="8" w:space="0" w:color="BFBFBF"/>
+              <w:right w:val="single" w:sz="8" w:space="0" w:color="BFBFBF"/>
+            </w:tcBorders>
+            <w:vAlign w:val="center"/>
+          </w:tcPr>
+          <w:p>
+            <w:pPr>
+              <w:widowControl w:val="0"/>
+              <w:autoSpaceDE w:val="0"/>
+              <w:autoSpaceDN w:val="0"/>
+              <w:adjustRightInd w:val="0"/>
+              <w:spacing w:line="240" w:lineRule="auto"/>
+              <w:ind w:firstLine="0"/>
+              <w:jc w:val="right"/>
+            </w:pPr>
+            <w:r>
+              <w:t>0.012</w:t>
+            </w:r>
+          </w:p>
+        </w:tc>
+        <w:tc>
+          <w:tcPr>
+            <w:tcW w:w="0" w:type="auto"/>
+            <w:tcBorders>
+              <w:top w:val="single" w:sz="8" w:space="0" w:color="BFBFBF"/>
+              <w:left w:val="single" w:sz="8" w:space="0" w:color="BFBFBF"/>
+              <w:bottom w:val="single" w:sz="8" w:space="0" w:color="BFBFBF"/>
+              <w:right w:val="single" w:sz="8" w:space="0" w:color="BFBFBF"/>
+            </w:tcBorders>
+            <w:tcMar>
+              <w:top w:w="100" w:type="nil"/>
+              <w:right w:w="100" w:type="nil"/>
+            </w:tcMar>
+            <w:vAlign w:val="center"/>
+          </w:tcPr>
+          <w:p>
+            <w:pPr>
+              <w:widowControl w:val="0"/>
+              <w:autoSpaceDE w:val="0"/>
+              <w:autoSpaceDN w:val="0"/>
+              <w:adjustRightInd w:val="0"/>
+              <w:spacing w:line="240" w:lineRule="auto"/>
+              <w:ind w:firstLine="0"/>
+              <w:jc w:val="right"/>
+            </w:pPr>
+            <w:r>
+              <w:t>2.59</w:t>
+            </w:r>
+          </w:p>
+        </w:tc>
+        <w:tc>
+          <w:tcPr>
+            <w:tcW w:w="0" w:type="auto"/>
+            <w:tcBorders>
+              <w:top w:val="single" w:sz="8" w:space="0" w:color="BFBFBF"/>
+              <w:left w:val="single" w:sz="8" w:space="0" w:color="BFBFBF"/>
+              <w:bottom w:val="single" w:sz="8" w:space="0" w:color="BFBFBF"/>
+              <w:right w:val="single" w:sz="8" w:space="0" w:color="BFBFBF"/>
+            </w:tcBorders>
+            <w:tcMar>
+              <w:top w:w="100" w:type="nil"/>
+              <w:right w:w="100" w:type="nil"/>
+            </w:tcMar>
+            <w:vAlign w:val="center"/>
+          </w:tcPr>
+          <w:p>
+            <w:pPr>
+              <w:widowControl w:val="0"/>
+              <w:autoSpaceDE w:val="0"/>
+              <w:autoSpaceDN w:val="0"/>
+              <w:adjustRightInd w:val="0"/>
+              <w:spacing w:line="240" w:lineRule="auto"/>
+              <w:ind w:firstLine="0"/>
+              <w:jc w:val="right"/>
+            </w:pPr>
+            <w:r>
+              <w:t>0.008</w:t>
+            </w:r>
+          </w:p>
+        </w:tc>
+      </w:tr>
+      <w:tr>
+        <w:tblPrEx>
+          <w:tblBorders>
+            <w:top w:val="none" w:sz="0" w:space="0" w:color="auto"/>
+          </w:tblBorders>
+        </w:tblPrEx>
+        <w:trPr>
+          <w:trHeight w:val="609"/>
+        </w:trPr>
+        <w:tc>
+          <w:tcPr>
+            <w:tcW w:w="0" w:type="auto"/>
+            <w:tcBorders>
+              <w:top w:val="single" w:sz="8" w:space="0" w:color="BFBFBF"/>
+              <w:left w:val="single" w:sz="8" w:space="0" w:color="BFBFBF"/>
+              <w:bottom w:val="single" w:sz="8" w:space="0" w:color="BFBFBF"/>
+              <w:right w:val="single" w:sz="8" w:space="0" w:color="BFBFBF"/>
+            </w:tcBorders>
+            <w:tcMar>
+              <w:top w:w="100" w:type="nil"/>
+              <w:right w:w="100" w:type="nil"/>
+            </w:tcMar>
+            <w:vAlign w:val="center"/>
+          </w:tcPr>
+          <w:p>
+            <w:pPr>
+              <w:widowControl w:val="0"/>
+              <w:autoSpaceDE w:val="0"/>
+              <w:autoSpaceDN w:val="0"/>
+              <w:adjustRightInd w:val="0"/>
+              <w:spacing w:line="240" w:lineRule="auto"/>
+              <w:ind w:firstLine="0"/>
+              <w:rPr>
+                <w:rFonts w:ascii="Times" w:hAnsi="Times" w:cs="Times"/>
+              </w:rPr>
+            </w:pPr>
+            <w:r>
+              <w:rPr>
+                <w:rFonts w:ascii="Times" w:hAnsi="Times" w:cs="Times"/>
+                <w:i/>
+              </w:rPr>
+              <w:t>RT ~ age + hearing status</w:t>
+            </w:r>
+          </w:p>
+        </w:tc>
+        <w:tc>
+          <w:tcPr>
+            <w:tcW w:w="0" w:type="auto"/>
+            <w:tcBorders>
+              <w:top w:val="single" w:sz="8" w:space="0" w:color="BFBFBF"/>
+              <w:left w:val="single" w:sz="8" w:space="0" w:color="BFBFBF"/>
+              <w:bottom w:val="single" w:sz="8" w:space="0" w:color="BFBFBF"/>
+              <w:right w:val="single" w:sz="8" w:space="0" w:color="BFBFBF"/>
+            </w:tcBorders>
+            <w:tcMar>
+              <w:top w:w="100" w:type="nil"/>
+              <w:right w:w="100" w:type="nil"/>
+            </w:tcMar>
+            <w:vAlign w:val="center"/>
+          </w:tcPr>
+          <w:p>
+            <w:pPr>
+              <w:widowControl w:val="0"/>
+              <w:autoSpaceDE w:val="0"/>
+              <w:autoSpaceDN w:val="0"/>
+              <w:adjustRightInd w:val="0"/>
+              <w:spacing w:line="240" w:lineRule="auto"/>
+              <w:ind w:firstLine="0"/>
+              <w:jc w:val="right"/>
+            </w:pPr>
+            <w:r>
+              <w:t>-10.05</w:t>
+            </w:r>
+          </w:p>
+        </w:tc>
+        <w:tc>
+          <w:tcPr>
+            <w:tcW w:w="0" w:type="auto"/>
+            <w:tcBorders>
+              <w:top w:val="single" w:sz="8" w:space="0" w:color="BFBFBF"/>
+              <w:left w:val="single" w:sz="8" w:space="0" w:color="BFBFBF"/>
+              <w:bottom w:val="single" w:sz="8" w:space="0" w:color="BFBFBF"/>
+              <w:right w:val="single" w:sz="8" w:space="0" w:color="BFBFBF"/>
+            </w:tcBorders>
+            <w:vAlign w:val="center"/>
+          </w:tcPr>
+          <w:p>
+            <w:pPr>
+              <w:widowControl w:val="0"/>
+              <w:autoSpaceDE w:val="0"/>
+              <w:autoSpaceDN w:val="0"/>
+              <w:adjustRightInd w:val="0"/>
+              <w:spacing w:line="240" w:lineRule="auto"/>
+              <w:ind w:firstLine="0"/>
+              <w:jc w:val="right"/>
+            </w:pPr>
+            <w:r>
+              <w:t>4.62</w:t>
+            </w:r>
+          </w:p>
+        </w:tc>
+        <w:tc>
+          <w:tcPr>
+            <w:tcW w:w="0" w:type="auto"/>
+            <w:tcBorders>
+              <w:top w:val="single" w:sz="8" w:space="0" w:color="BFBFBF"/>
+              <w:left w:val="single" w:sz="8" w:space="0" w:color="BFBFBF"/>
+              <w:bottom w:val="single" w:sz="8" w:space="0" w:color="BFBFBF"/>
+              <w:right w:val="single" w:sz="8" w:space="0" w:color="BFBFBF"/>
+            </w:tcBorders>
+            <w:tcMar>
+              <w:top w:w="100" w:type="nil"/>
+              <w:right w:w="100" w:type="nil"/>
+            </w:tcMar>
+            <w:vAlign w:val="center"/>
+          </w:tcPr>
+          <w:p>
+            <w:pPr>
+              <w:widowControl w:val="0"/>
+              <w:autoSpaceDE w:val="0"/>
+              <w:autoSpaceDN w:val="0"/>
+              <w:adjustRightInd w:val="0"/>
+              <w:spacing w:line="240" w:lineRule="auto"/>
+              <w:ind w:firstLine="0"/>
+              <w:jc w:val="right"/>
+            </w:pPr>
+            <w:r>
+              <w:t>-2.17</w:t>
+            </w:r>
+          </w:p>
+        </w:tc>
+        <w:tc>
+          <w:tcPr>
+            <w:tcW w:w="0" w:type="auto"/>
+            <w:tcBorders>
+              <w:top w:val="single" w:sz="8" w:space="0" w:color="BFBFBF"/>
+              <w:left w:val="single" w:sz="8" w:space="0" w:color="BFBFBF"/>
+              <w:bottom w:val="single" w:sz="8" w:space="0" w:color="BFBFBF"/>
+              <w:right w:val="single" w:sz="8" w:space="0" w:color="BFBFBF"/>
+            </w:tcBorders>
+            <w:tcMar>
+              <w:top w:w="100" w:type="nil"/>
+              <w:right w:w="100" w:type="nil"/>
+            </w:tcMar>
+            <w:vAlign w:val="center"/>
+          </w:tcPr>
+          <w:p>
+            <w:pPr>
+              <w:widowControl w:val="0"/>
+              <w:autoSpaceDE w:val="0"/>
+              <w:autoSpaceDN w:val="0"/>
+              <w:adjustRightInd w:val="0"/>
+              <w:spacing w:line="240" w:lineRule="auto"/>
+              <w:ind w:firstLine="0"/>
+              <w:jc w:val="right"/>
+            </w:pPr>
+            <w:r>
+              <w:t>0.019</w:t>
+            </w:r>
+          </w:p>
+        </w:tc>
+        <w:tc>
+          <w:tcPr>
+            <w:tcW w:w="0" w:type="auto"/>
+          </w:tcPr>
+          <w:p>
+            <w:pPr>
+              <w:spacing w:line="240" w:lineRule="auto"/>
+              <w:ind w:firstLine="0"/>
+            </w:pPr>
+          </w:p>
+        </w:tc>
+      </w:tr>
+      <w:tr>
+        <w:tblPrEx>
+          <w:tblBorders>
+            <w:top w:val="none" w:sz="0" w:space="0" w:color="auto"/>
+          </w:tblBorders>
+        </w:tblPrEx>
+        <w:trPr>
+          <w:trHeight w:val="519"/>
+        </w:trPr>
+        <w:tc>
+          <w:tcPr>
+            <w:tcW w:w="0" w:type="auto"/>
+            <w:tcBorders>
+              <w:top w:val="single" w:sz="8" w:space="0" w:color="BFBFBF"/>
+              <w:left w:val="single" w:sz="8" w:space="0" w:color="BFBFBF"/>
+              <w:bottom w:val="single" w:sz="8" w:space="0" w:color="BFBFBF"/>
+              <w:right w:val="single" w:sz="8" w:space="0" w:color="BFBFBF"/>
+            </w:tcBorders>
+            <w:tcMar>
+              <w:top w:w="100" w:type="nil"/>
+              <w:right w:w="100" w:type="nil"/>
+            </w:tcMar>
+            <w:vAlign w:val="center"/>
+          </w:tcPr>
+          <w:p>
+            <w:pPr>
+              <w:widowControl w:val="0"/>
+              <w:autoSpaceDE w:val="0"/>
+              <w:autoSpaceDN w:val="0"/>
+              <w:adjustRightInd w:val="0"/>
+              <w:spacing w:line="240" w:lineRule="auto"/>
+              <w:ind w:firstLine="0"/>
+              <w:rPr>
+                <w:rFonts w:ascii="Times" w:hAnsi="Times" w:cs="Times"/>
+              </w:rPr>
+            </w:pPr>
+            <w:proofErr w:type="spellStart"/>
+            <w:proofErr w:type="gramStart"/>
+            <w:r>
+              <w:rPr>
+                <w:rFonts w:ascii="Times" w:hAnsi="Times" w:cs="Times"/>
+                <w:i/>
+              </w:rPr>
+              <w:t>logit</w:t>
+            </w:r>
+            <w:proofErr w:type="spellEnd"/>
+            <w:proofErr w:type="gramEnd"/>
+            <w:r>
+              <w:rPr>
+                <w:rFonts w:ascii="Times" w:hAnsi="Times" w:cs="Times"/>
+                <w:i/>
+              </w:rPr>
+              <w:t>(accuracy) ~ vocabulary + hearing status</w:t>
+            </w:r>
+          </w:p>
+        </w:tc>
+        <w:tc>
+          <w:tcPr>
+            <w:tcW w:w="0" w:type="auto"/>
+            <w:tcBorders>
+              <w:top w:val="single" w:sz="8" w:space="0" w:color="BFBFBF"/>
+              <w:left w:val="single" w:sz="8" w:space="0" w:color="BFBFBF"/>
+              <w:bottom w:val="single" w:sz="8" w:space="0" w:color="BFBFBF"/>
+              <w:right w:val="single" w:sz="8" w:space="0" w:color="BFBFBF"/>
+            </w:tcBorders>
+            <w:tcMar>
+              <w:top w:w="100" w:type="nil"/>
+              <w:right w:w="100" w:type="nil"/>
+            </w:tcMar>
+            <w:vAlign w:val="center"/>
+          </w:tcPr>
+          <w:p>
+            <w:pPr>
+              <w:widowControl w:val="0"/>
+              <w:autoSpaceDE w:val="0"/>
+              <w:autoSpaceDN w:val="0"/>
+              <w:adjustRightInd w:val="0"/>
+              <w:spacing w:line="240" w:lineRule="auto"/>
+              <w:ind w:firstLine="0"/>
+              <w:jc w:val="right"/>
+            </w:pPr>
+            <w:r>
+              <w:t>0.</w:t>
+            </w:r>
+            <w:r>
+              <w:t>002</w:t>
+            </w:r>
+          </w:p>
+        </w:tc>
+        <w:tc>
+          <w:tcPr>
+            <w:tcW w:w="0" w:type="auto"/>
+            <w:tcBorders>
+              <w:top w:val="single" w:sz="8" w:space="0" w:color="BFBFBF"/>
+              <w:left w:val="single" w:sz="8" w:space="0" w:color="BFBFBF"/>
+              <w:bottom w:val="single" w:sz="8" w:space="0" w:color="BFBFBF"/>
+              <w:right w:val="single" w:sz="8" w:space="0" w:color="BFBFBF"/>
+            </w:tcBorders>
+            <w:vAlign w:val="center"/>
+          </w:tcPr>
+          <w:p>
+            <w:pPr>
+              <w:widowControl w:val="0"/>
+              <w:autoSpaceDE w:val="0"/>
+              <w:autoSpaceDN w:val="0"/>
+              <w:adjustRightInd w:val="0"/>
+              <w:spacing w:line="240" w:lineRule="auto"/>
+              <w:ind w:firstLine="0"/>
+              <w:jc w:val="right"/>
+            </w:pPr>
+            <w:r>
+              <w:t>0.006</w:t>
+            </w:r>
+          </w:p>
+        </w:tc>
+        <w:tc>
+          <w:tcPr>
+            <w:tcW w:w="0" w:type="auto"/>
+            <w:tcBorders>
+              <w:top w:val="single" w:sz="8" w:space="0" w:color="BFBFBF"/>
+              <w:left w:val="single" w:sz="8" w:space="0" w:color="BFBFBF"/>
+              <w:bottom w:val="single" w:sz="8" w:space="0" w:color="BFBFBF"/>
+              <w:right w:val="single" w:sz="8" w:space="0" w:color="BFBFBF"/>
+            </w:tcBorders>
+            <w:tcMar>
+              <w:top w:w="100" w:type="nil"/>
+              <w:right w:w="100" w:type="nil"/>
+            </w:tcMar>
+            <w:vAlign w:val="center"/>
+          </w:tcPr>
+          <w:p>
+            <w:pPr>
+              <w:widowControl w:val="0"/>
+              <w:autoSpaceDE w:val="0"/>
+              <w:autoSpaceDN w:val="0"/>
+              <w:adjustRightInd w:val="0"/>
+              <w:spacing w:line="240" w:lineRule="auto"/>
+              <w:ind w:firstLine="0"/>
+              <w:jc w:val="right"/>
+            </w:pPr>
+            <w:r>
+              <w:t>2.27</w:t>
+            </w:r>
+          </w:p>
+        </w:tc>
+        <w:tc>
+          <w:tcPr>
+            <w:tcW w:w="0" w:type="auto"/>
+            <w:tcBorders>
+              <w:top w:val="single" w:sz="8" w:space="0" w:color="BFBFBF"/>
+              <w:left w:val="single" w:sz="8" w:space="0" w:color="BFBFBF"/>
+              <w:bottom w:val="single" w:sz="8" w:space="0" w:color="BFBFBF"/>
+              <w:right w:val="single" w:sz="8" w:space="0" w:color="BFBFBF"/>
+            </w:tcBorders>
+            <w:tcMar>
+              <w:top w:w="100" w:type="nil"/>
+              <w:right w:w="100" w:type="nil"/>
+            </w:tcMar>
+            <w:vAlign w:val="center"/>
+          </w:tcPr>
+          <w:p>
+            <w:pPr>
+              <w:widowControl w:val="0"/>
+              <w:autoSpaceDE w:val="0"/>
+              <w:autoSpaceDN w:val="0"/>
+              <w:adjustRightInd w:val="0"/>
+              <w:spacing w:line="240" w:lineRule="auto"/>
+              <w:ind w:firstLine="0"/>
+              <w:jc w:val="right"/>
+            </w:pPr>
+            <w:r>
+              <w:t>0.015</w:t>
+            </w:r>
+          </w:p>
+        </w:tc>
+        <w:tc>
+          <w:tcPr>
+            <w:tcW w:w="0" w:type="auto"/>
+          </w:tcPr>
+          <w:p>
+            <w:pPr>
+              <w:spacing w:line="240" w:lineRule="auto"/>
+              <w:ind w:firstLine="0"/>
+            </w:pPr>
+          </w:p>
+        </w:tc>
+      </w:tr>
+      <w:tr>
+        <w:tblPrEx>
+          <w:tblBorders>
+            <w:top w:val="none" w:sz="0" w:space="0" w:color="auto"/>
+          </w:tblBorders>
+        </w:tblPrEx>
+        <w:trPr>
+          <w:trHeight w:val="689"/>
+        </w:trPr>
+        <w:tc>
+          <w:tcPr>
+            <w:tcW w:w="0" w:type="auto"/>
+            <w:tcBorders>
+              <w:top w:val="single" w:sz="8" w:space="0" w:color="BFBFBF"/>
+              <w:left w:val="single" w:sz="8" w:space="0" w:color="BFBFBF"/>
+              <w:bottom w:val="single" w:sz="8" w:space="0" w:color="BFBFBF"/>
+              <w:right w:val="single" w:sz="8" w:space="0" w:color="BFBFBF"/>
+            </w:tcBorders>
+            <w:tcMar>
+              <w:top w:w="100" w:type="nil"/>
+              <w:right w:w="100" w:type="nil"/>
+            </w:tcMar>
+            <w:vAlign w:val="center"/>
+          </w:tcPr>
+          <w:p>
+            <w:pPr>
+              <w:widowControl w:val="0"/>
+              <w:autoSpaceDE w:val="0"/>
+              <w:autoSpaceDN w:val="0"/>
+              <w:adjustRightInd w:val="0"/>
+              <w:spacing w:line="240" w:lineRule="auto"/>
+              <w:ind w:firstLine="0"/>
+              <w:rPr>
+                <w:rFonts w:ascii="Times" w:hAnsi="Times" w:cs="Times"/>
+              </w:rPr>
+            </w:pPr>
+            <w:r>
+              <w:rPr>
+                <w:rFonts w:ascii="Times" w:hAnsi="Times" w:cs="Times"/>
+                <w:i/>
+              </w:rPr>
+              <w:t>RT ~ vocabulary + hearing status</w:t>
+            </w:r>
+            <w:bookmarkStart w:id="0" w:name="_GoBack"/>
+            <w:bookmarkEnd w:id="0"/>
+          </w:p>
+        </w:tc>
+        <w:tc>
+          <w:tcPr>
+            <w:tcW w:w="0" w:type="auto"/>
+            <w:tcBorders>
+              <w:top w:val="single" w:sz="8" w:space="0" w:color="BFBFBF"/>
+              <w:left w:val="single" w:sz="8" w:space="0" w:color="BFBFBF"/>
+              <w:bottom w:val="single" w:sz="8" w:space="0" w:color="BFBFBF"/>
+              <w:right w:val="single" w:sz="8" w:space="0" w:color="BFBFBF"/>
+            </w:tcBorders>
+            <w:tcMar>
+              <w:top w:w="100" w:type="nil"/>
+              <w:right w:w="100" w:type="nil"/>
+            </w:tcMar>
+            <w:vAlign w:val="center"/>
+          </w:tcPr>
+          <w:p>
+            <w:pPr>
+              <w:widowControl w:val="0"/>
+              <w:autoSpaceDE w:val="0"/>
+              <w:autoSpaceDN w:val="0"/>
+              <w:adjustRightInd w:val="0"/>
+              <w:spacing w:line="240" w:lineRule="auto"/>
+              <w:ind w:firstLine="0"/>
+              <w:jc w:val="right"/>
+            </w:pPr>
+            <w:r>
+              <w:t>-6.34</w:t>
+            </w:r>
+          </w:p>
+        </w:tc>
+        <w:tc>
+          <w:tcPr>
+            <w:tcW w:w="0" w:type="auto"/>
+            <w:tcBorders>
+              <w:top w:val="single" w:sz="8" w:space="0" w:color="BFBFBF"/>
+              <w:left w:val="single" w:sz="8" w:space="0" w:color="BFBFBF"/>
+              <w:bottom w:val="single" w:sz="8" w:space="0" w:color="BFBFBF"/>
+              <w:right w:val="single" w:sz="8" w:space="0" w:color="BFBFBF"/>
+            </w:tcBorders>
+            <w:vAlign w:val="center"/>
+          </w:tcPr>
+          <w:p>
+            <w:pPr>
+              <w:widowControl w:val="0"/>
+              <w:autoSpaceDE w:val="0"/>
+              <w:autoSpaceDN w:val="0"/>
+              <w:adjustRightInd w:val="0"/>
+              <w:spacing w:line="240" w:lineRule="auto"/>
+              <w:ind w:firstLine="0"/>
+              <w:jc w:val="right"/>
+            </w:pPr>
+            <w:r>
+              <w:t>2.18</w:t>
+            </w:r>
+          </w:p>
+        </w:tc>
+        <w:tc>
+          <w:tcPr>
+            <w:tcW w:w="0" w:type="auto"/>
+            <w:tcBorders>
+              <w:top w:val="single" w:sz="8" w:space="0" w:color="BFBFBF"/>
+              <w:left w:val="single" w:sz="8" w:space="0" w:color="BFBFBF"/>
+              <w:bottom w:val="single" w:sz="8" w:space="0" w:color="BFBFBF"/>
+              <w:right w:val="single" w:sz="8" w:space="0" w:color="BFBFBF"/>
+            </w:tcBorders>
+            <w:tcMar>
+              <w:top w:w="100" w:type="nil"/>
+              <w:right w:w="100" w:type="nil"/>
+            </w:tcMar>
+            <w:vAlign w:val="center"/>
+          </w:tcPr>
+          <w:p>
+            <w:pPr>
+              <w:widowControl w:val="0"/>
+              <w:autoSpaceDE w:val="0"/>
+              <w:autoSpaceDN w:val="0"/>
+              <w:adjustRightInd w:val="0"/>
+              <w:spacing w:line="240" w:lineRule="auto"/>
+              <w:ind w:firstLine="0"/>
+              <w:jc w:val="right"/>
+            </w:pPr>
+            <w:r>
+              <w:t>-2.91</w:t>
+            </w:r>
+          </w:p>
+        </w:tc>
+        <w:tc>
+          <w:tcPr>
+            <w:tcW w:w="0" w:type="auto"/>
+            <w:tcBorders>
+              <w:top w:val="single" w:sz="8" w:space="0" w:color="BFBFBF"/>
+              <w:left w:val="single" w:sz="8" w:space="0" w:color="BFBFBF"/>
+              <w:bottom w:val="single" w:sz="8" w:space="0" w:color="BFBFBF"/>
+              <w:right w:val="single" w:sz="8" w:space="0" w:color="BFBFBF"/>
+            </w:tcBorders>
+            <w:tcMar>
+              <w:top w:w="100" w:type="nil"/>
+              <w:right w:w="100" w:type="nil"/>
+            </w:tcMar>
+            <w:vAlign w:val="center"/>
+          </w:tcPr>
+          <w:p>
+            <w:pPr>
+              <w:widowControl w:val="0"/>
+              <w:autoSpaceDE w:val="0"/>
+              <w:autoSpaceDN w:val="0"/>
+              <w:adjustRightInd w:val="0"/>
+              <w:spacing w:line="240" w:lineRule="auto"/>
+              <w:ind w:firstLine="0"/>
+              <w:jc w:val="right"/>
+            </w:pPr>
+            <w:r>
+              <w:t>0.003</w:t>
+            </w:r>
+          </w:p>
+        </w:tc>
+        <w:tc>
+          <w:tcPr>
+            <w:tcW w:w="0" w:type="auto"/>
+          </w:tcPr>
+          <w:p>
+            <w:pPr>
+              <w:spacing w:line="240" w:lineRule="auto"/>
+              <w:ind w:firstLine="0"/>
+            </w:pPr>
+          </w:p>
+        </w:tc>
+      </w:tr>
+    </w:tbl>
+    <w:p>
+      <w:pPr>
+        <w:spacing w:line="240" w:lineRule="auto"/>
+        <w:ind w:firstLine="0"/>
+        <w:rPr>
+          <w:i/>
+        </w:rPr>
+      </w:pPr>
       <w:r>
         <w:rPr>
           <w:b/>
-        </w:rPr>
-        <w:t xml:space="preserve"> </w:t>
-      </w:r>
-      <w:r>
-        <w:t>Bayes Factors for all four linear models fit to three different analysis windows using four different parameterizations of the prior distribution</w:t>
-      </w:r>
-      <w:r>
-        <w:t xml:space="preserve"> for the slope parameter β</w:t>
-      </w:r>
-      <w:r>
-        <w:t>.</w:t>
-      </w:r>
+          <w:i/>
+        </w:rPr>
+        <w:t>Table 2</w:t>
+      </w:r>
+      <w:r>
+        <w:rPr>
+          <w:b/>
+          <w:i/>
+        </w:rPr>
+        <w:t xml:space="preserve">. </w:t>
+      </w:r>
+      <w:r>
+        <w:rPr>
+          <w:i/>
+        </w:rPr>
+        <w:t xml:space="preserve">Results </w:t>
+      </w:r>
+      <w:r>
+        <w:rPr>
+          <w:i/>
+        </w:rPr>
+        <w:t xml:space="preserve">for </w:t>
+      </w:r>
+      <w:r>
+        <w:rPr>
+          <w:i/>
+        </w:rPr>
+        <w:t>the</w:t>
+      </w:r>
+      <w:r>
+        <w:rPr>
+          <w:i/>
+        </w:rPr>
+        <w:t xml:space="preserve"> four linear models fit </w:t>
+      </w:r>
+      <w:r>
+        <w:rPr>
+          <w:i/>
+        </w:rPr>
+        <w:t xml:space="preserve">using MLE. All p-values are one-sided to reflect our directional hypotheses about </w:t>
+      </w:r>
+      <w:r>
+        <w:rPr>
+          <w:i/>
+        </w:rPr>
+        <w:t xml:space="preserve">the VLP </w:t>
+      </w:r>
+      <w:r>
+        <w:rPr>
+          <w:i/>
+        </w:rPr>
+        <w:t xml:space="preserve">measures improving over development. </w:t>
+      </w:r>
+    </w:p>
+    <w:p>
+      <w:pPr>
+        <w:spacing w:line="240" w:lineRule="auto"/>
+        <w:ind w:firstLine="0"/>
+      </w:pPr>
     </w:p>
     <w:p>
       <w:pPr>
@@ -3883,6 +5616,94 @@
       <w:r>
         <w:lastRenderedPageBreak/>
         <w:t>References</w:t>
+      </w:r>
+    </w:p>
+    <w:p>
+      <w:pPr>
+        <w:ind w:left="720" w:hanging="720"/>
+        <w:rPr>
+          <w:rFonts w:ascii="Times" w:hAnsi="Times"/>
+        </w:rPr>
+      </w:pPr>
+      <w:proofErr w:type="gramStart"/>
+      <w:r>
+        <w:rPr>
+          <w:rFonts w:ascii="Times" w:hAnsi="Times" w:cs="Arial"/>
+          <w:color w:val="222222"/>
+          <w:shd w:val="clear" w:color="auto" w:fill="FFFFFF"/>
+        </w:rPr>
+        <w:t>Barr, D. J. (2008).</w:t>
+      </w:r>
+      <w:proofErr w:type="gramEnd"/>
+      <w:r>
+        <w:rPr>
+          <w:rFonts w:ascii="Times" w:hAnsi="Times" w:cs="Arial"/>
+          <w:color w:val="222222"/>
+          <w:shd w:val="clear" w:color="auto" w:fill="FFFFFF"/>
+        </w:rPr>
+        <w:t xml:space="preserve"> Analyzing ‘visual world’</w:t>
+      </w:r>
+      <w:r>
+        <w:rPr>
+          <w:rFonts w:ascii="Times" w:hAnsi="Times" w:cs="Arial"/>
+          <w:color w:val="222222"/>
+          <w:shd w:val="clear" w:color="auto" w:fill="FFFFFF"/>
+        </w:rPr>
+        <w:t xml:space="preserve"> </w:t>
+      </w:r>
+      <w:proofErr w:type="spellStart"/>
+      <w:r>
+        <w:rPr>
+          <w:rFonts w:ascii="Times" w:hAnsi="Times" w:cs="Arial"/>
+          <w:color w:val="222222"/>
+          <w:shd w:val="clear" w:color="auto" w:fill="FFFFFF"/>
+        </w:rPr>
+        <w:t>eyetracking</w:t>
+      </w:r>
+      <w:proofErr w:type="spellEnd"/>
+      <w:r>
+        <w:rPr>
+          <w:rFonts w:ascii="Times" w:hAnsi="Times" w:cs="Arial"/>
+          <w:color w:val="222222"/>
+          <w:shd w:val="clear" w:color="auto" w:fill="FFFFFF"/>
+        </w:rPr>
+        <w:t xml:space="preserve"> data using multilevel logistic regression. </w:t>
+      </w:r>
+      <w:r>
+        <w:rPr>
+          <w:rFonts w:ascii="Times" w:hAnsi="Times" w:cs="Arial"/>
+          <w:i/>
+          <w:iCs/>
+          <w:color w:val="222222"/>
+          <w:shd w:val="clear" w:color="auto" w:fill="FFFFFF"/>
+        </w:rPr>
+        <w:t>Journal of memory and language</w:t>
+      </w:r>
+      <w:r>
+        <w:rPr>
+          <w:rFonts w:ascii="Times" w:hAnsi="Times" w:cs="Arial"/>
+          <w:color w:val="222222"/>
+          <w:shd w:val="clear" w:color="auto" w:fill="FFFFFF"/>
+        </w:rPr>
+        <w:t>, </w:t>
+      </w:r>
+      <w:r>
+        <w:rPr>
+          <w:rFonts w:ascii="Times" w:hAnsi="Times" w:cs="Arial"/>
+          <w:i/>
+          <w:iCs/>
+          <w:color w:val="222222"/>
+          <w:shd w:val="clear" w:color="auto" w:fill="FFFFFF"/>
+        </w:rPr>
+        <w:t>59</w:t>
+      </w:r>
+      <w:r>
+        <w:rPr>
+          <w:rFonts w:ascii="Times" w:hAnsi="Times" w:cs="Arial"/>
+          <w:color w:val="222222"/>
+          <w:shd w:val="clear" w:color="auto" w:fill="FFFFFF"/>
+        </w:rPr>
+        <w:t>(4), 457-474.</w:t>
       </w:r>
     </w:p>
     <w:p>
@@ -3901,13 +5722,41 @@
         <w:rPr>
           <w:rFonts w:ascii="Times" w:hAnsi="Times" w:cs="Times"/>
         </w:rPr>
-        <w:t>Fernald, A., Zangl, R., Portillo, A. L., &amp;</w:t>
-      </w:r>
+        <w:t xml:space="preserve">Fernald, A., </w:t>
+      </w:r>
+      <w:proofErr w:type="spellStart"/>
       <w:r>
         <w:rPr>
           <w:rFonts w:ascii="Times" w:hAnsi="Times" w:cs="Times"/>
         </w:rPr>
-        <w:t xml:space="preserve"> Marchman, V. A. (2008). Looki</w:t>
+        <w:t>Zangl</w:t>
+      </w:r>
+      <w:proofErr w:type="spellEnd"/>
+      <w:r>
+        <w:rPr>
+          <w:rFonts w:ascii="Times" w:hAnsi="Times" w:cs="Times"/>
+        </w:rPr>
+        <w:t>, R., Portillo, A. L., &amp;</w:t>
+      </w:r>
+      <w:r>
+        <w:rPr>
+          <w:rFonts w:ascii="Times" w:hAnsi="Times" w:cs="Times"/>
+        </w:rPr>
+        <w:t xml:space="preserve"> </w:t>
+      </w:r>
+      <w:proofErr w:type="spellStart"/>
+      <w:r>
+        <w:rPr>
+          <w:rFonts w:ascii="Times" w:hAnsi="Times" w:cs="Times"/>
+        </w:rPr>
+        <w:t>Marchman</w:t>
+      </w:r>
+      <w:proofErr w:type="spellEnd"/>
+      <w:r>
+        <w:rPr>
+          <w:rFonts w:ascii="Times" w:hAnsi="Times" w:cs="Times"/>
+        </w:rPr>
+        <w:t>, V. A. (2008). Looki</w:t>
       </w:r>
       <w:r>
         <w:rPr>
@@ -3940,23 +5789,47 @@
           <w:rFonts w:ascii="Times" w:hAnsi="Times" w:cs="Times"/>
         </w:rPr>
       </w:pPr>
+      <w:proofErr w:type="spellStart"/>
       <w:r>
         <w:rPr>
           <w:rFonts w:ascii="Times" w:hAnsi="Times" w:cs="Times"/>
         </w:rPr>
-        <w:t xml:space="preserve">Kruschke, J. (2014). Doing </w:t>
-      </w:r>
+        <w:t>Kruschke</w:t>
+      </w:r>
+      <w:proofErr w:type="spellEnd"/>
       <w:r>
         <w:rPr>
           <w:rFonts w:ascii="Times" w:hAnsi="Times" w:cs="Times"/>
         </w:rPr>
+        <w:t xml:space="preserve">, J. (2014). Doing </w:t>
+      </w:r>
+      <w:r>
+        <w:rPr>
+          <w:rFonts w:ascii="Times" w:hAnsi="Times" w:cs="Times"/>
+        </w:rPr>
         <w:t>Bayesian</w:t>
       </w:r>
       <w:r>
         <w:rPr>
           <w:rFonts w:ascii="Times" w:hAnsi="Times" w:cs="Times"/>
         </w:rPr>
-        <w:t xml:space="preserve"> data analysis: A tutorial with r, jags, and stan. Academic Press. </w:t>
+        <w:t xml:space="preserve"> data analysis: A tutorial with r, jags, and </w:t>
+      </w:r>
+      <w:proofErr w:type="spellStart"/>
+      <w:proofErr w:type="gramStart"/>
+      <w:r>
+        <w:rPr>
+          <w:rFonts w:ascii="Times" w:hAnsi="Times" w:cs="Times"/>
+        </w:rPr>
+        <w:t>stan</w:t>
+      </w:r>
+      <w:proofErr w:type="spellEnd"/>
+      <w:proofErr w:type="gramEnd"/>
+      <w:r>
+        <w:rPr>
+          <w:rFonts w:ascii="Times" w:hAnsi="Times" w:cs="Times"/>
+        </w:rPr>
+        <w:t xml:space="preserve">. Academic Press. </w:t>
       </w:r>
     </w:p>
     <w:p>
@@ -3975,13 +5848,41 @@
         <w:rPr>
           <w:rFonts w:ascii="Times" w:hAnsi="Times" w:cs="Times"/>
         </w:rPr>
-        <w:t>Lee, M. D., &amp; Wagenmakers, E.</w:t>
-      </w:r>
+        <w:t xml:space="preserve">Lee, M. D., &amp; </w:t>
+      </w:r>
+      <w:proofErr w:type="spellStart"/>
       <w:r>
         <w:rPr>
           <w:rFonts w:ascii="Times" w:hAnsi="Times" w:cs="Times"/>
         </w:rPr>
-        <w:t xml:space="preserve">J. (2014). Bayesian cognitive modeling: A practical course. Cambridge University Press. </w:t>
+        <w:t>Wagenmakers</w:t>
+      </w:r>
+      <w:proofErr w:type="spellEnd"/>
+      <w:r>
+        <w:rPr>
+          <w:rFonts w:ascii="Times" w:hAnsi="Times" w:cs="Times"/>
+        </w:rPr>
+        <w:t>, E.</w:t>
+      </w:r>
+      <w:r>
+        <w:rPr>
+          <w:rFonts w:ascii="Times" w:hAnsi="Times" w:cs="Times"/>
+        </w:rPr>
+        <w:t xml:space="preserve">J. (2014). Bayesian cognitive modeling: A practical course. </w:t>
+      </w:r>
+      <w:proofErr w:type="gramStart"/>
+      <w:r>
+        <w:rPr>
+          <w:rFonts w:ascii="Times" w:hAnsi="Times" w:cs="Times"/>
+        </w:rPr>
+        <w:t>Cambridge University Press.</w:t>
+      </w:r>
+      <w:proofErr w:type="gramEnd"/>
+      <w:r>
+        <w:rPr>
+          <w:rFonts w:ascii="Times" w:hAnsi="Times" w:cs="Times"/>
+        </w:rPr>
+        <w:t xml:space="preserve"> </w:t>
       </w:r>
     </w:p>
     <w:p>
@@ -3999,13 +5900,23 @@
         </w:rPr>
         <w:tab/>
       </w:r>
+      <w:proofErr w:type="gramStart"/>
       <w:r>
         <w:rPr>
           <w:rFonts w:ascii="Times" w:hAnsi="Times" w:cs="Arial"/>
           <w:color w:val="222222"/>
           <w:shd w:val="clear" w:color="auto" w:fill="FFFFFF"/>
         </w:rPr>
-        <w:t xml:space="preserve">Plummer, M. (2003). JAGS: A program for analysis of Bayesian graphical models using Gibbs </w:t>
+        <w:t>Plummer, M. (2003).</w:t>
+      </w:r>
+      <w:proofErr w:type="gramEnd"/>
+      <w:r>
+        <w:rPr>
+          <w:rFonts w:ascii="Times" w:hAnsi="Times" w:cs="Arial"/>
+          <w:color w:val="222222"/>
+          <w:shd w:val="clear" w:color="auto" w:fill="FFFFFF"/>
+        </w:rPr>
+        <w:t xml:space="preserve"> JAGS: A program for analysis of Bayesian graphical models using Gibbs </w:t>
       </w:r>
       <w:r>
         <w:rPr>
@@ -4059,7 +5970,43 @@
           <w:color w:val="222222"/>
           <w:shd w:val="clear" w:color="auto" w:fill="FFFFFF"/>
         </w:rPr>
-        <w:t> (Vol. 124, p. 125). Wien, Austria: Technische Universit at Wien.</w:t>
+        <w:t xml:space="preserve"> (Vol. 124, p. 125). Wien, Austria: </w:t>
+      </w:r>
+      <w:proofErr w:type="spellStart"/>
+      <w:r>
+        <w:rPr>
+          <w:rFonts w:ascii="Times" w:hAnsi="Times" w:cs="Arial"/>
+          <w:color w:val="222222"/>
+          <w:shd w:val="clear" w:color="auto" w:fill="FFFFFF"/>
+        </w:rPr>
+        <w:t>Technische</w:t>
+      </w:r>
+      <w:proofErr w:type="spellEnd"/>
+      <w:r>
+        <w:rPr>
+          <w:rFonts w:ascii="Times" w:hAnsi="Times" w:cs="Arial"/>
+          <w:color w:val="222222"/>
+          <w:shd w:val="clear" w:color="auto" w:fill="FFFFFF"/>
+        </w:rPr>
+        <w:t xml:space="preserve"> </w:t>
+      </w:r>
+      <w:proofErr w:type="spellStart"/>
+      <w:r>
+        <w:rPr>
+          <w:rFonts w:ascii="Times" w:hAnsi="Times" w:cs="Arial"/>
+          <w:color w:val="222222"/>
+          <w:shd w:val="clear" w:color="auto" w:fill="FFFFFF"/>
+        </w:rPr>
+        <w:t>Universit</w:t>
+      </w:r>
+      <w:proofErr w:type="spellEnd"/>
+      <w:r>
+        <w:rPr>
+          <w:rFonts w:ascii="Times" w:hAnsi="Times" w:cs="Arial"/>
+          <w:color w:val="222222"/>
+          <w:shd w:val="clear" w:color="auto" w:fill="FFFFFF"/>
+        </w:rPr>
+        <w:t xml:space="preserve"> at Wien.</w:t>
       </w:r>
     </w:p>
     <w:p>
@@ -4076,9 +6023,9 @@
       </w:pPr>
     </w:p>
     <w:sectPr>
-      <w:headerReference w:type="even" r:id="rId10"/>
-      <w:headerReference w:type="default" r:id="rId11"/>
-      <w:headerReference w:type="first" r:id="rId12"/>
+      <w:headerReference w:type="even" r:id="rId12"/>
+      <w:headerReference w:type="default" r:id="rId13"/>
+      <w:headerReference w:type="first" r:id="rId14"/>
       <w:pgSz w:w="12240" w:h="15840" w:code="1"/>
       <w:pgMar w:top="1440" w:right="1440" w:bottom="1440" w:left="1440" w:header="720" w:footer="720" w:gutter="0"/>
       <w:cols w:space="720"/>
@@ -4210,7 +6157,7 @@
         <w:rStyle w:val="PageNumber"/>
         <w:noProof/>
       </w:rPr>
-      <w:t>2</w:t>
+      <w:t>8</w:t>
     </w:r>
     <w:r>
       <w:rPr>
@@ -4279,6 +6226,100 @@
     </w:r>
   </w:p>
 </w:hdr>
+</file>
+
+<file path=word/numbering.xml><?xml version="1.0" encoding="utf-8"?>
+<w:numbering xmlns:wpc="http://schemas.microsoft.com/office/word/2010/wordprocessingCanvas" xmlns:mo="http://schemas.microsoft.com/office/mac/office/2008/main" xmlns:mc="http://schemas.openxmlformats.org/markup-compatibility/2006" xmlns:mv="urn:schemas-microsoft-com:mac:vml" xmlns:o="urn:schemas-microsoft-com:office:office" xmlns:r="http://schemas.openxmlformats.org/officeDocument/2006/relationships" xmlns:m="http://schemas.openxmlformats.org/officeDocument/2006/math" xmlns:v="urn:schemas-microsoft-com:vml" xmlns:wp14="http://schemas.microsoft.com/office/word/2010/wordprocessingDrawing" xmlns:wp="http://schemas.openxmlformats.org/drawingml/2006/wordprocessingDrawing" xmlns:w10="urn:schemas-microsoft-com:office:word" xmlns:w="http://schemas.openxmlformats.org/wordprocessingml/2006/main" xmlns:w14="http://schemas.microsoft.com/office/word/2010/wordml" xmlns:wpg="http://schemas.microsoft.com/office/word/2010/wordprocessingGroup" xmlns:wpi="http://schemas.microsoft.com/office/word/2010/wordprocessingInk" xmlns:wne="http://schemas.microsoft.com/office/word/2006/wordml" xmlns:wps="http://schemas.microsoft.com/office/word/2010/wordprocessingShape" mc:Ignorable="w14 wp14">
+  <w:abstractNum w:abstractNumId="0">
+    <w:nsid w:val="31D56791"/>
+    <w:multiLevelType w:val="hybridMultilevel"/>
+    <w:tmpl w:val="D9ECBE82"/>
+    <w:lvl w:ilvl="0" w:tplc="0409000F">
+      <w:start w:val="1"/>
+      <w:numFmt w:val="decimal"/>
+      <w:lvlText w:val="%1."/>
+      <w:lvlJc w:val="left"/>
+      <w:pPr>
+        <w:ind w:left="720" w:hanging="360"/>
+      </w:pPr>
+    </w:lvl>
+    <w:lvl w:ilvl="1" w:tplc="04090019" w:tentative="1">
+      <w:start w:val="1"/>
+      <w:numFmt w:val="lowerLetter"/>
+      <w:lvlText w:val="%2."/>
+      <w:lvlJc w:val="left"/>
+      <w:pPr>
+        <w:ind w:left="1440" w:hanging="360"/>
+      </w:pPr>
+    </w:lvl>
+    <w:lvl w:ilvl="2" w:tplc="0409001B" w:tentative="1">
+      <w:start w:val="1"/>
+      <w:numFmt w:val="lowerRoman"/>
+      <w:lvlText w:val="%3."/>
+      <w:lvlJc w:val="right"/>
+      <w:pPr>
+        <w:ind w:left="2160" w:hanging="180"/>
+      </w:pPr>
+    </w:lvl>
+    <w:lvl w:ilvl="3" w:tplc="0409000F" w:tentative="1">
+      <w:start w:val="1"/>
+      <w:numFmt w:val="decimal"/>
+      <w:lvlText w:val="%4."/>
+      <w:lvlJc w:val="left"/>
+      <w:pPr>
+        <w:ind w:left="2880" w:hanging="360"/>
+      </w:pPr>
+    </w:lvl>
+    <w:lvl w:ilvl="4" w:tplc="04090019" w:tentative="1">
+      <w:start w:val="1"/>
+      <w:numFmt w:val="lowerLetter"/>
+      <w:lvlText w:val="%5."/>
+      <w:lvlJc w:val="left"/>
+      <w:pPr>
+        <w:ind w:left="3600" w:hanging="360"/>
+      </w:pPr>
+    </w:lvl>
+    <w:lvl w:ilvl="5" w:tplc="0409001B" w:tentative="1">
+      <w:start w:val="1"/>
+      <w:numFmt w:val="lowerRoman"/>
+      <w:lvlText w:val="%6."/>
+      <w:lvlJc w:val="right"/>
+      <w:pPr>
+        <w:ind w:left="4320" w:hanging="180"/>
+      </w:pPr>
+    </w:lvl>
+    <w:lvl w:ilvl="6" w:tplc="0409000F" w:tentative="1">
+      <w:start w:val="1"/>
+      <w:numFmt w:val="decimal"/>
+      <w:lvlText w:val="%7."/>
+      <w:lvlJc w:val="left"/>
+      <w:pPr>
+        <w:ind w:left="5040" w:hanging="360"/>
+      </w:pPr>
+    </w:lvl>
+    <w:lvl w:ilvl="7" w:tplc="04090019" w:tentative="1">
+      <w:start w:val="1"/>
+      <w:numFmt w:val="lowerLetter"/>
+      <w:lvlText w:val="%8."/>
+      <w:lvlJc w:val="left"/>
+      <w:pPr>
+        <w:ind w:left="5760" w:hanging="360"/>
+      </w:pPr>
+    </w:lvl>
+    <w:lvl w:ilvl="8" w:tplc="0409001B" w:tentative="1">
+      <w:start w:val="1"/>
+      <w:numFmt w:val="lowerRoman"/>
+      <w:lvlText w:val="%9."/>
+      <w:lvlJc w:val="right"/>
+      <w:pPr>
+        <w:ind w:left="6480" w:hanging="180"/>
+      </w:pPr>
+    </w:lvl>
+  </w:abstractNum>
+  <w:num w:numId="1">
+    <w:abstractNumId w:val="0"/>
+  </w:num>
+</w:numbering>
 </file>
 
 <file path=word/styles.xml><?xml version="1.0" encoding="utf-8"?>
@@ -4762,6 +6803,17 @@
       <w:sz w:val="24"/>
       <w:szCs w:val="24"/>
     </w:rPr>
+  </w:style>
+  <w:style w:type="paragraph" w:styleId="ListParagraph">
+    <w:name w:val="List Paragraph"/>
+    <w:basedOn w:val="Normal"/>
+    <w:uiPriority w:val="34"/>
+    <w:qFormat/>
+    <w:rsid w:val="0047685B"/>
+    <w:pPr>
+      <w:ind w:left="720"/>
+      <w:contextualSpacing/>
+    </w:pPr>
   </w:style>
 </w:styles>
 </file>
@@ -5248,6 +7300,17 @@
       <w:szCs w:val="24"/>
     </w:rPr>
   </w:style>
+  <w:style w:type="paragraph" w:styleId="ListParagraph">
+    <w:name w:val="List Paragraph"/>
+    <w:basedOn w:val="Normal"/>
+    <w:uiPriority w:val="34"/>
+    <w:qFormat/>
+    <w:rsid w:val="0047685B"/>
+    <w:pPr>
+      <w:ind w:left="720"/>
+      <w:contextualSpacing/>
+    </w:pPr>
+  </w:style>
 </w:styles>
 </file>
 
@@ -5532,4 +7595,16 @@
   <a:objectDefaults/>
   <a:extraClrSchemeLst/>
 </a:theme>
+</file>
+
+<file path=customXml/item1.xml><?xml version="1.0" encoding="utf-8"?>
+<b:Sources xmlns:b="http://schemas.openxmlformats.org/officeDocument/2006/bibliography" xmlns="http://schemas.openxmlformats.org/officeDocument/2006/bibliography" SelectedStyle="/APA.XSL" StyleName="APA"/>
+</file>
+
+<file path=customXml/itemProps1.xml><?xml version="1.0" encoding="utf-8"?>
+<ds:datastoreItem xmlns:ds="http://schemas.openxmlformats.org/officeDocument/2006/customXml" ds:itemID="{2066240B-452C-B24E-B9C6-3D8A4723F414}">
+  <ds:schemaRefs>
+    <ds:schemaRef ds:uri="http://schemas.openxmlformats.org/officeDocument/2006/bibliography"/>
+  </ds:schemaRefs>
+</ds:datastoreItem>
 </file>
</xml_diff>

<commit_message>
finished draft of RR cover letter
</commit_message>
<xml_diff>
--- a/paper/revision/round3/macdonald_sol_supp_r3.docx
+++ b/paper/revision/round3/macdonald_sol_supp_r3.docx
@@ -2,38 +2,89 @@
 <file path=word/document.xml><?xml version="1.0" encoding="utf-8"?>
 <w:document xmlns:wpc="http://schemas.microsoft.com/office/word/2010/wordprocessingCanvas" xmlns:mo="http://schemas.microsoft.com/office/mac/office/2008/main" xmlns:mc="http://schemas.openxmlformats.org/markup-compatibility/2006" xmlns:mv="urn:schemas-microsoft-com:mac:vml" xmlns:o="urn:schemas-microsoft-com:office:office" xmlns:r="http://schemas.openxmlformats.org/officeDocument/2006/relationships" xmlns:m="http://schemas.openxmlformats.org/officeDocument/2006/math" xmlns:v="urn:schemas-microsoft-com:vml" xmlns:wp14="http://schemas.microsoft.com/office/word/2010/wordprocessingDrawing" xmlns:wp="http://schemas.openxmlformats.org/drawingml/2006/wordprocessingDrawing" xmlns:w10="urn:schemas-microsoft-com:office:word" xmlns:w="http://schemas.openxmlformats.org/wordprocessingml/2006/main" xmlns:w14="http://schemas.microsoft.com/office/word/2010/wordml" xmlns:wpg="http://schemas.microsoft.com/office/word/2010/wordprocessingGroup" xmlns:wpi="http://schemas.microsoft.com/office/word/2010/wordprocessingInk" xmlns:wne="http://schemas.microsoft.com/office/word/2006/wordml" xmlns:wps="http://schemas.microsoft.com/office/word/2010/wordprocessingShape" mc:Ignorable="w14 wp14">
   <w:body>
-    <w:p/>
+    <w:p>
+      <w:pPr>
+        <w:rPr>
+          <w:rFonts w:ascii="Times" w:hAnsi="Times"/>
+        </w:rPr>
+      </w:pPr>
+    </w:p>
     <w:p>
       <w:pPr>
         <w:ind w:firstLine="0"/>
+        <w:rPr>
+          <w:rFonts w:ascii="Times" w:hAnsi="Times"/>
+        </w:rPr>
       </w:pPr>
       <w:r>
+        <w:rPr>
+          <w:rFonts w:ascii="Times" w:hAnsi="Times"/>
+        </w:rPr>
         <w:tab/>
       </w:r>
     </w:p>
-    <w:p/>
-    <w:p/>
-    <w:p/>
+    <w:p>
+      <w:pPr>
+        <w:rPr>
+          <w:rFonts w:ascii="Times" w:hAnsi="Times"/>
+        </w:rPr>
+      </w:pPr>
+    </w:p>
+    <w:p>
+      <w:pPr>
+        <w:rPr>
+          <w:rFonts w:ascii="Times" w:hAnsi="Times"/>
+        </w:rPr>
+      </w:pPr>
+    </w:p>
+    <w:p>
+      <w:pPr>
+        <w:rPr>
+          <w:rFonts w:ascii="Times" w:hAnsi="Times"/>
+        </w:rPr>
+      </w:pPr>
+    </w:p>
     <w:p>
       <w:pPr>
         <w:jc w:val="center"/>
+        <w:rPr>
+          <w:rFonts w:ascii="Times" w:hAnsi="Times"/>
+        </w:rPr>
       </w:pPr>
       <w:r>
+        <w:rPr>
+          <w:rFonts w:ascii="Times" w:hAnsi="Times"/>
+        </w:rPr>
         <w:t xml:space="preserve">Supplementary material </w:t>
       </w:r>
       <w:r>
+        <w:rPr>
+          <w:rFonts w:ascii="Times" w:hAnsi="Times"/>
+        </w:rPr>
         <w:t>for</w:t>
       </w:r>
       <w:r>
+        <w:rPr>
+          <w:rFonts w:ascii="Times" w:hAnsi="Times"/>
+        </w:rPr>
         <w:t xml:space="preserve"> </w:t>
       </w:r>
       <w:r>
+        <w:rPr>
+          <w:rFonts w:ascii="Times" w:hAnsi="Times"/>
+        </w:rPr>
         <w:t>the paper “R</w:t>
       </w:r>
       <w:r>
+        <w:rPr>
+          <w:rFonts w:ascii="Times" w:hAnsi="Times"/>
+        </w:rPr>
         <w:t>eal-time lexical comprehension in young children learning American Sign Language</w:t>
       </w:r>
       <w:r>
+        <w:rPr>
+          <w:rFonts w:ascii="Times" w:hAnsi="Times"/>
+        </w:rPr>
         <w:t>”</w:t>
       </w:r>
     </w:p>
@@ -41,40 +92,70 @@
       <w:pPr>
         <w:spacing w:before="120"/>
         <w:jc w:val="center"/>
+        <w:rPr>
+          <w:rFonts w:ascii="Times" w:hAnsi="Times"/>
+        </w:rPr>
       </w:pPr>
       <w:r>
+        <w:rPr>
+          <w:rFonts w:ascii="Times" w:hAnsi="Times"/>
+        </w:rPr>
         <w:t xml:space="preserve">Kyle MacDonald, Todd </w:t>
       </w:r>
       <w:proofErr w:type="spellStart"/>
       <w:r>
+        <w:rPr>
+          <w:rFonts w:ascii="Times" w:hAnsi="Times"/>
+        </w:rPr>
         <w:t>LaMarr</w:t>
       </w:r>
       <w:proofErr w:type="spellEnd"/>
       <w:r>
+        <w:rPr>
+          <w:rFonts w:ascii="Times" w:hAnsi="Times"/>
+        </w:rPr>
         <w:t xml:space="preserve">, David </w:t>
       </w:r>
       <w:proofErr w:type="spellStart"/>
       <w:r>
+        <w:rPr>
+          <w:rFonts w:ascii="Times" w:hAnsi="Times"/>
+        </w:rPr>
         <w:t>Corina</w:t>
       </w:r>
       <w:proofErr w:type="spellEnd"/>
       <w:r>
+        <w:rPr>
+          <w:rFonts w:ascii="Times" w:hAnsi="Times"/>
+        </w:rPr>
         <w:t xml:space="preserve">, Virginia A. </w:t>
       </w:r>
       <w:proofErr w:type="spellStart"/>
       <w:r>
+        <w:rPr>
+          <w:rFonts w:ascii="Times" w:hAnsi="Times"/>
+        </w:rPr>
         <w:t>Marchman</w:t>
       </w:r>
       <w:proofErr w:type="spellEnd"/>
       <w:r>
+        <w:rPr>
+          <w:rFonts w:ascii="Times" w:hAnsi="Times"/>
+        </w:rPr>
         <w:t>, &amp; Anne Fernald</w:t>
       </w:r>
     </w:p>
     <w:p>
       <w:pPr>
         <w:jc w:val="center"/>
+        <w:rPr>
+          <w:rFonts w:ascii="Times" w:hAnsi="Times"/>
+        </w:rPr>
       </w:pPr>
       <w:r>
+        <w:rPr>
+          <w:rFonts w:ascii="Times" w:hAnsi="Times"/>
+        </w:rPr>
         <w:t>Stanford University</w:t>
       </w:r>
     </w:p>
@@ -82,11 +163,20 @@
       <w:pPr>
         <w:ind w:firstLine="0"/>
         <w:jc w:val="center"/>
+        <w:rPr>
+          <w:rFonts w:ascii="Times" w:hAnsi="Times"/>
+        </w:rPr>
       </w:pPr>
       <w:r>
+        <w:rPr>
+          <w:rFonts w:ascii="Times" w:hAnsi="Times"/>
+        </w:rPr>
         <w:br w:type="page"/>
       </w:r>
       <w:r>
+        <w:rPr>
+          <w:rFonts w:ascii="Times" w:hAnsi="Times"/>
+        </w:rPr>
         <w:lastRenderedPageBreak/>
         <w:t>Abstract</w:t>
       </w:r>
@@ -94,44 +184,97 @@
     <w:p>
       <w:pPr>
         <w:ind w:firstLine="0"/>
+        <w:rPr>
+          <w:rFonts w:ascii="Times" w:hAnsi="Times"/>
+        </w:rPr>
       </w:pPr>
       <w:r>
+        <w:rPr>
+          <w:rFonts w:ascii="Times" w:hAnsi="Times"/>
+        </w:rPr>
         <w:t xml:space="preserve">In this document, we present </w:t>
       </w:r>
       <w:r>
+        <w:rPr>
+          <w:rFonts w:ascii="Times" w:hAnsi="Times"/>
+        </w:rPr>
         <w:t>three</w:t>
       </w:r>
       <w:r>
+        <w:rPr>
+          <w:rFonts w:ascii="Times" w:hAnsi="Times"/>
+        </w:rPr>
         <w:t xml:space="preserve"> pieces of supplemental information. First, we provide details about the Bayesian models used to analyze </w:t>
       </w:r>
       <w:r>
+        <w:rPr>
+          <w:rFonts w:ascii="Times" w:hAnsi="Times"/>
+        </w:rPr>
         <w:t>the</w:t>
       </w:r>
       <w:r>
+        <w:rPr>
+          <w:rFonts w:ascii="Times" w:hAnsi="Times"/>
+        </w:rPr>
         <w:t xml:space="preserve"> data. Second, we </w:t>
       </w:r>
       <w:r>
+        <w:rPr>
+          <w:rFonts w:ascii="Times" w:hAnsi="Times"/>
+        </w:rPr>
         <w:t>present</w:t>
       </w:r>
       <w:r>
+        <w:rPr>
+          <w:rFonts w:ascii="Times" w:hAnsi="Times"/>
+        </w:rPr>
         <w:t xml:space="preserve"> a sensitivity analysis that provides evidence that </w:t>
       </w:r>
       <w:r>
+        <w:rPr>
+          <w:rFonts w:ascii="Times" w:hAnsi="Times"/>
+        </w:rPr>
         <w:t>the</w:t>
       </w:r>
       <w:r>
+        <w:rPr>
+          <w:rFonts w:ascii="Times" w:hAnsi="Times"/>
+        </w:rPr>
         <w:t xml:space="preserve"> estimates of the associations between age/vocabulary and accuracy/reaction time (RT) are robust to different parameterizations of the prior distribution and different cutoffs for the analysis window.</w:t>
       </w:r>
       <w:r>
-        <w:t xml:space="preserve"> Finally, we present the results of a parallel set of analyses using Maximum Likelihood Estimation instead of Bayesian estimation to show that these results are consistent regardless of our choice of analysis framework.</w:t>
+        <w:rPr>
+          <w:rFonts w:ascii="Times" w:hAnsi="Times"/>
+        </w:rPr>
+        <w:t xml:space="preserve"> Finally, we present the results of a parallel set of analyses using </w:t>
+      </w:r>
+      <w:r>
+        <w:rPr>
+          <w:rFonts w:ascii="Times" w:hAnsi="Times"/>
+        </w:rPr>
+        <w:t>a non-Bayesian approach</w:t>
+      </w:r>
+      <w:bookmarkStart w:id="0" w:name="_GoBack"/>
+      <w:bookmarkEnd w:id="0"/>
+      <w:r>
+        <w:rPr>
+          <w:rFonts w:ascii="Times" w:hAnsi="Times"/>
+        </w:rPr>
+        <w:t xml:space="preserve"> to show that these results are consistent regardless of our choice of analysis framework.</w:t>
       </w:r>
     </w:p>
     <w:p>
       <w:pPr>
         <w:ind w:firstLine="0"/>
         <w:jc w:val="center"/>
+        <w:rPr>
+          <w:rFonts w:ascii="Times" w:hAnsi="Times"/>
+        </w:rPr>
       </w:pPr>
       <w:r>
+        <w:rPr>
+          <w:rFonts w:ascii="Times" w:hAnsi="Times"/>
+        </w:rPr>
         <w:br w:type="page"/>
       </w:r>
     </w:p>
@@ -139,41 +282,70 @@
       <w:pPr>
         <w:pStyle w:val="Heading2"/>
         <w:jc w:val="center"/>
+        <w:rPr>
+          <w:rFonts w:ascii="Times" w:hAnsi="Times"/>
+        </w:rPr>
       </w:pPr>
       <w:r>
+        <w:rPr>
+          <w:rFonts w:ascii="Times" w:hAnsi="Times"/>
+        </w:rPr>
         <w:lastRenderedPageBreak/>
         <w:t>Model Specifications</w:t>
       </w:r>
     </w:p>
     <w:p>
-      <w:r>
+      <w:pPr>
+        <w:rPr>
+          <w:rFonts w:ascii="Times" w:hAnsi="Times"/>
+        </w:rPr>
+      </w:pPr>
+      <w:r>
+        <w:rPr>
+          <w:rFonts w:ascii="Times" w:hAnsi="Times"/>
+        </w:rPr>
         <w:t xml:space="preserve">Our key analyses use Bayesian linear models to test our hypotheses of interest and to estimate the associations between age/vocabulary and RT/accuracy. Figure 1 (Accuracy) and 2 (RT) present graphical models that represent all of the data, parameters, and other variables of interest, and their dependencies. Latent parameters are shown as </w:t>
       </w:r>
       <w:proofErr w:type="spellStart"/>
       <w:r>
+        <w:rPr>
+          <w:rFonts w:ascii="Times" w:hAnsi="Times"/>
+        </w:rPr>
         <w:t>unshaded</w:t>
       </w:r>
       <w:proofErr w:type="spellEnd"/>
       <w:r>
-        <w:t xml:space="preserve"> nodes while observed parameters and data are shown as shaded nodes. All model</w:t>
-      </w:r>
-      <w:r>
-        <w:t xml:space="preserve">s were fit using JAGS software (Plummer, 2003) and adapted from models in </w:t>
+        <w:rPr>
+          <w:rFonts w:ascii="Times" w:hAnsi="Times"/>
+        </w:rPr>
+        <w:t xml:space="preserve"> nodes while observed parameters and data are shown as shaded nodes. All models were fit using JAGS software (Plummer, 2003) and adapted from models in </w:t>
       </w:r>
       <w:proofErr w:type="spellStart"/>
       <w:r>
+        <w:rPr>
+          <w:rFonts w:ascii="Times" w:hAnsi="Times"/>
+        </w:rPr>
         <w:t>Kruschke</w:t>
       </w:r>
       <w:proofErr w:type="spellEnd"/>
       <w:r>
+        <w:rPr>
+          <w:rFonts w:ascii="Times" w:hAnsi="Times"/>
+        </w:rPr>
         <w:t xml:space="preserve"> (2014) and Lee and </w:t>
       </w:r>
       <w:proofErr w:type="spellStart"/>
       <w:r>
+        <w:rPr>
+          <w:rFonts w:ascii="Times" w:hAnsi="Times"/>
+        </w:rPr>
         <w:t>Wagenmakers</w:t>
       </w:r>
       <w:proofErr w:type="spellEnd"/>
       <w:r>
+        <w:rPr>
+          <w:rFonts w:ascii="Times" w:hAnsi="Times"/>
+        </w:rPr>
         <w:t xml:space="preserve"> (2014).</w:t>
       </w:r>
     </w:p>
@@ -181,141 +353,212 @@
       <w:pPr>
         <w:pStyle w:val="Heading3"/>
         <w:ind w:firstLine="0"/>
+        <w:rPr>
+          <w:rFonts w:ascii="Times" w:hAnsi="Times"/>
+        </w:rPr>
       </w:pPr>
       <w:r>
+        <w:rPr>
+          <w:rFonts w:ascii="Times" w:hAnsi="Times"/>
+        </w:rPr>
         <w:t>Accuracy</w:t>
-      </w:r>
-    </w:p>
-    <w:p>
-      <w:r>
-        <w:t xml:space="preserve">To test the </w:t>
-      </w:r>
-      <w:r>
-        <w:t>association betwee</w:t>
-      </w:r>
-      <w:r>
-        <w:t>n age/vocabulary and accuracy w</w:t>
-      </w:r>
-      <w:r>
-        <w:t>e assume each participant's mean accuracy is drawn from a Gaussian d</w:t>
-      </w:r>
-      <w:r>
-        <w:t xml:space="preserve">istribution with a mean, </w:t>
-      </w:r>
-      <w:r>
-        <w:rPr>
-          <w:rFonts w:ascii="Lucida Grande" w:hAnsi="Lucida Grande" w:cs="Lucida Grande"/>
-          <w:color w:val="000000"/>
-        </w:rPr>
-        <w:t>μ</w:t>
-      </w:r>
-      <w:r>
-        <w:t xml:space="preserve">, and a standard deviation, </w:t>
-      </w:r>
-      <w:r>
-        <w:rPr>
-          <w:rFonts w:ascii="Lucida Grande" w:hAnsi="Lucida Grande" w:cs="Lucida Grande"/>
-          <w:color w:val="000000"/>
-        </w:rPr>
-        <w:t xml:space="preserve">σ. </w:t>
-      </w:r>
-      <w:r>
-        <w:t>The mean is a linear function of the intercept,</w:t>
-      </w:r>
-      <w:r>
-        <w:rPr>
-          <w:rFonts w:ascii="Lucida Grande" w:hAnsi="Lucida Grande" w:cs="Lucida Grande"/>
-          <w:color w:val="000000"/>
-        </w:rPr>
-        <w:t xml:space="preserve"> α</w:t>
-      </w:r>
-      <w:r>
-        <w:t xml:space="preserve">, </w:t>
-      </w:r>
-      <w:r>
-        <w:t>which encodes the expected value of the outcome variable when the predictor</w:t>
-      </w:r>
-      <w:r>
-        <w:t xml:space="preserve"> is zero, and the slope, </w:t>
-      </w:r>
-      <w:r>
-        <w:rPr>
-          <w:rFonts w:ascii="Lucida Grande" w:hAnsi="Lucida Grande" w:cs="Lucida Grande"/>
-          <w:color w:val="000000"/>
-        </w:rPr>
-        <w:t>β</w:t>
-      </w:r>
-      <w:r>
-        <w:t xml:space="preserve">, which encodes the expected change in the outcome with each unit change in the predictor (i.e., the strength of association). </w:t>
       </w:r>
     </w:p>
     <w:p>
       <w:pPr>
         <w:rPr>
+          <w:rFonts w:ascii="Times" w:hAnsi="Times"/>
+        </w:rPr>
+      </w:pPr>
+      <w:r>
+        <w:rPr>
+          <w:rFonts w:ascii="Times" w:hAnsi="Times"/>
+        </w:rPr>
+        <w:t>To test the association betwee</w:t>
+      </w:r>
+      <w:r>
+        <w:rPr>
+          <w:rFonts w:ascii="Times" w:hAnsi="Times"/>
+        </w:rPr>
+        <w:t>n age/vocabulary and accuracy w</w:t>
+      </w:r>
+      <w:r>
+        <w:rPr>
+          <w:rFonts w:ascii="Times" w:hAnsi="Times"/>
+        </w:rPr>
+        <w:t>e assume each participant's mean accuracy is drawn from a Gaussian d</w:t>
+      </w:r>
+      <w:r>
+        <w:rPr>
+          <w:rFonts w:ascii="Times" w:hAnsi="Times"/>
+        </w:rPr>
+        <w:t xml:space="preserve">istribution with a mean, </w:t>
+      </w:r>
+      <w:r>
+        <w:rPr>
+          <w:rFonts w:ascii="Times" w:hAnsi="Times" w:cs="Lucida Grande"/>
+          <w:color w:val="000000"/>
+        </w:rPr>
+        <w:t>μ</w:t>
+      </w:r>
+      <w:r>
+        <w:rPr>
+          <w:rFonts w:ascii="Times" w:hAnsi="Times"/>
+        </w:rPr>
+        <w:t xml:space="preserve">, and a standard deviation, </w:t>
+      </w:r>
+      <w:r>
+        <w:rPr>
+          <w:rFonts w:ascii="Times" w:hAnsi="Times" w:cs="Lucida Grande"/>
+          <w:color w:val="000000"/>
+        </w:rPr>
+        <w:t xml:space="preserve">σ. </w:t>
+      </w:r>
+      <w:r>
+        <w:rPr>
+          <w:rFonts w:ascii="Times" w:hAnsi="Times"/>
+        </w:rPr>
+        <w:t>The mean is a linear function of the intercept,</w:t>
+      </w:r>
+      <w:r>
+        <w:rPr>
+          <w:rFonts w:ascii="Times" w:hAnsi="Times" w:cs="Lucida Grande"/>
+          <w:color w:val="000000"/>
+        </w:rPr>
+        <w:t xml:space="preserve"> α</w:t>
+      </w:r>
+      <w:r>
+        <w:rPr>
+          <w:rFonts w:ascii="Times" w:hAnsi="Times"/>
+        </w:rPr>
+        <w:t xml:space="preserve">, </w:t>
+      </w:r>
+      <w:r>
+        <w:rPr>
+          <w:rFonts w:ascii="Times" w:hAnsi="Times"/>
+        </w:rPr>
+        <w:t>which encodes the expected value of the outcome variable when the predictor</w:t>
+      </w:r>
+      <w:r>
+        <w:rPr>
+          <w:rFonts w:ascii="Times" w:hAnsi="Times"/>
+        </w:rPr>
+        <w:t xml:space="preserve"> is zero, and the slope, </w:t>
+      </w:r>
+      <w:r>
+        <w:rPr>
+          <w:rFonts w:ascii="Times" w:hAnsi="Times" w:cs="Lucida Grande"/>
+          <w:color w:val="000000"/>
+        </w:rPr>
+        <w:t>β</w:t>
+      </w:r>
+      <w:r>
+        <w:rPr>
+          <w:rFonts w:ascii="Times" w:hAnsi="Times"/>
+        </w:rPr>
+        <w:t xml:space="preserve">, which encodes the expected change in the outcome with each unit change in the predictor (i.e., the strength of association). </w:t>
+      </w:r>
+    </w:p>
+    <w:p>
+      <w:pPr>
+        <w:rPr>
           <w:rFonts w:ascii="Times" w:hAnsi="Times" w:cs="Times"/>
           <w:noProof/>
         </w:rPr>
       </w:pPr>
       <w:r>
+        <w:rPr>
+          <w:rFonts w:ascii="Times" w:hAnsi="Times"/>
+        </w:rPr>
         <w:t xml:space="preserve">For </w:t>
       </w:r>
       <w:r>
         <w:rPr>
-          <w:rFonts w:ascii="Lucida Grande" w:hAnsi="Lucida Grande" w:cs="Lucida Grande"/>
+          <w:rFonts w:ascii="Times" w:hAnsi="Times" w:cs="Lucida Grande"/>
           <w:color w:val="000000"/>
         </w:rPr>
         <w:t>α</w:t>
       </w:r>
       <w:r>
+        <w:rPr>
+          <w:rFonts w:ascii="Times" w:hAnsi="Times"/>
+        </w:rPr>
         <w:t xml:space="preserve"> </w:t>
       </w:r>
       <w:r>
+        <w:rPr>
+          <w:rFonts w:ascii="Times" w:hAnsi="Times"/>
+        </w:rPr>
         <w:t xml:space="preserve">and </w:t>
       </w:r>
       <w:r>
         <w:rPr>
-          <w:rFonts w:ascii="Lucida Grande" w:hAnsi="Lucida Grande" w:cs="Lucida Grande"/>
+          <w:rFonts w:ascii="Times" w:hAnsi="Times" w:cs="Lucida Grande"/>
           <w:color w:val="000000"/>
         </w:rPr>
         <w:t>σ</w:t>
       </w:r>
       <w:r>
+        <w:rPr>
+          <w:rFonts w:ascii="Times" w:hAnsi="Times"/>
+        </w:rPr>
         <w:t xml:space="preserve">, </w:t>
       </w:r>
       <w:r>
+        <w:rPr>
+          <w:rFonts w:ascii="Times" w:hAnsi="Times"/>
+        </w:rPr>
         <w:t xml:space="preserve">we use vague priors on a standardized scale, allowing the model to consider a wide range of plausible values. Since the slope parameter </w:t>
       </w:r>
       <w:r>
         <w:rPr>
-          <w:rFonts w:ascii="Lucida Grande" w:hAnsi="Lucida Grande" w:cs="Lucida Grande"/>
+          <w:rFonts w:ascii="Times" w:hAnsi="Times" w:cs="Lucida Grande"/>
           <w:color w:val="000000"/>
         </w:rPr>
         <w:t>β</w:t>
       </w:r>
       <w:r>
+        <w:rPr>
+          <w:rFonts w:ascii="Times" w:hAnsi="Times"/>
+        </w:rPr>
         <w:t xml:space="preserve"> </w:t>
       </w:r>
       <w:r>
-        <w:t>is critical to our hypothesis of a linear association, we chose to use an informed prior: that is, a truncated</w:t>
-      </w:r>
-      <w:r>
-        <w:t xml:space="preserve"> Gaussian distribution with a mean of zero and a standard deviation of one on a standardized scale. Centering the distribution at zero is conservative and places the highest prior probability on a null associa</w:t>
-      </w:r>
-      <w:r>
+        <w:rPr>
+          <w:rFonts w:ascii="Times" w:hAnsi="Times"/>
+        </w:rPr>
+        <w:t>is critical to our hypothesis of a linear association, we chose to use an informed prior: that is, a truncated Gaussian distribution with a mean of zero and a standard deviation of one on a standardized scale. Centering the distribution at zero is conservative and places the highest prior probability on a null associa</w:t>
+      </w:r>
+      <w:r>
+        <w:rPr>
+          <w:rFonts w:ascii="Times" w:hAnsi="Times"/>
+        </w:rPr>
         <w:t>tion, to reduce the chance that</w:t>
       </w:r>
       <w:r>
+        <w:rPr>
+          <w:rFonts w:ascii="Times" w:hAnsi="Times"/>
+        </w:rPr>
         <w:t xml:space="preserve"> our model </w:t>
       </w:r>
       <w:proofErr w:type="spellStart"/>
       <w:r>
+        <w:rPr>
+          <w:rFonts w:ascii="Times" w:hAnsi="Times"/>
+        </w:rPr>
         <w:t>overfits</w:t>
       </w:r>
       <w:proofErr w:type="spellEnd"/>
       <w:r>
+        <w:rPr>
+          <w:rFonts w:ascii="Times" w:hAnsi="Times"/>
+        </w:rPr>
         <w:t xml:space="preserve"> the data. Truncating the prior encodes our directional hypothesis that accuracy should increase with age and larger vocabulary size. And using a standard deviation of one constrains the plausible slope values, thus making our alternative hypothesis more precise. We constrained the slope values based on previous research </w:t>
       </w:r>
       <w:r>
+        <w:rPr>
+          <w:rFonts w:ascii="Times" w:hAnsi="Times"/>
+        </w:rPr>
         <w:lastRenderedPageBreak/>
         <w:t>with children learning spoken language showing that the average gain in accuracy for one month of development between 18-24 months to be ~1.5%  (</w:t>
       </w:r>
@@ -337,19 +580,7 @@
         <w:rPr>
           <w:rFonts w:ascii="Times" w:hAnsi="Times" w:cs="Times"/>
         </w:rPr>
-        <w:t xml:space="preserve">, Portillo, </w:t>
-      </w:r>
-      <w:r>
-        <w:rPr>
-          <w:rFonts w:ascii="Times" w:hAnsi="Times" w:cs="Times"/>
-        </w:rPr>
-        <w:t>&amp;</w:t>
-      </w:r>
-      <w:r>
-        <w:rPr>
-          <w:rFonts w:ascii="Times" w:hAnsi="Times" w:cs="Times"/>
-        </w:rPr>
-        <w:t xml:space="preserve"> </w:t>
+        <w:t xml:space="preserve">, Portillo, &amp; </w:t>
       </w:r>
       <w:proofErr w:type="spellStart"/>
       <w:r>
@@ -438,17 +669,21 @@
       </w:pPr>
       <w:r>
         <w:rPr>
+          <w:rFonts w:ascii="Times" w:hAnsi="Times"/>
           <w:b/>
         </w:rPr>
         <w:t>Figure 1.</w:t>
       </w:r>
       <w:r>
-        <w:t xml:space="preserve"> </w:t>
-      </w:r>
-      <w:r>
-        <w:t>Graphical model representation of the linear regression used to predict accuracy. The shaded nodes repr</w:t>
-      </w:r>
-      <w:r>
+        <w:rPr>
+          <w:rFonts w:ascii="Times" w:hAnsi="Times"/>
+        </w:rPr>
+        <w:t xml:space="preserve"> Graphical model representation of the linear regression used to predict accuracy. The shaded nodes repr</w:t>
+      </w:r>
+      <w:r>
+        <w:rPr>
+          <w:rFonts w:ascii="Times" w:hAnsi="Times"/>
+        </w:rPr>
         <w:t xml:space="preserve">esent observed data (i.e., the </w:t>
       </w:r>
       <m:oMath>
@@ -480,41 +715,70 @@
         </m:sSub>
       </m:oMath>
       <w:r>
+        <w:rPr>
+          <w:rFonts w:ascii="Times" w:hAnsi="Times"/>
+        </w:rPr>
         <w:t xml:space="preserve"> participant's age, vocabulary, and mean accuracy). Unshaded nodes represent latent parameters (i.e., the intercept and slope of the linear model).</w:t>
       </w:r>
     </w:p>
     <w:p>
       <w:pPr>
         <w:pStyle w:val="Heading2"/>
+        <w:rPr>
+          <w:rFonts w:ascii="Times" w:hAnsi="Times"/>
+        </w:rPr>
       </w:pPr>
     </w:p>
     <w:p>
       <w:pPr>
         <w:pStyle w:val="Heading2"/>
+        <w:rPr>
+          <w:rFonts w:ascii="Times" w:hAnsi="Times"/>
+        </w:rPr>
       </w:pPr>
       <w:r>
+        <w:rPr>
+          <w:rFonts w:ascii="Times" w:hAnsi="Times"/>
+        </w:rPr>
         <w:t>Reaction Time</w:t>
       </w:r>
     </w:p>
     <w:p>
-      <w:r>
-        <w:t>The use of RT as a processing measure is based on the assumption that the timing of a child's first shift reflects the speed of their lexical access. Yet, some children have a first shift that seems to be unassociated with lexical access: their first shift behavior appears random. We quantify this possibility for each participant explicitly (i.e., the probability that the participant is a "guesser") and we create an analysis model where participants who were more likely to be guessers have less of an influence on the estimated relations between RT and age/vocabulary</w:t>
-      </w:r>
-      <w:r>
-        <w:t>.</w:t>
+      <w:pPr>
+        <w:rPr>
+          <w:rFonts w:ascii="Times" w:hAnsi="Times"/>
+        </w:rPr>
+      </w:pPr>
+      <w:r>
+        <w:rPr>
+          <w:rFonts w:ascii="Times" w:hAnsi="Times"/>
+        </w:rPr>
+        <w:t>The use of RT as a processing measure is based on the assumption that the timing of a child's first shift reflects the speed of their lexical access. Yet, some children have a first shift that seems to be unassociated with lexical access: their first shift behavior appears random. We quantify this possibility for each participant explicitly (i.e., the probability that the participant is a "guesser") and we create an analysis model where participants who were more likely to be guessers have less of an influence on the estimated relations between RT and age/vocabulary.</w:t>
       </w:r>
     </w:p>
     <w:p>
-      <w:r>
+      <w:pPr>
+        <w:rPr>
+          <w:rFonts w:ascii="Times" w:hAnsi="Times"/>
+        </w:rPr>
+      </w:pPr>
+      <w:r>
+        <w:rPr>
+          <w:rFonts w:ascii="Times" w:hAnsi="Times"/>
+        </w:rPr>
         <w:t xml:space="preserve">To quantify each participant's probability of guessing, we computed the proportion of signer-to-target (correct) and signer-to-distracter (incorrect) shifts for each child. We then used a </w:t>
       </w:r>
     </w:p>
     <w:p>
       <w:pPr>
         <w:ind w:firstLine="0"/>
+        <w:rPr>
+          <w:rFonts w:ascii="Times" w:hAnsi="Times"/>
+        </w:rPr>
       </w:pPr>
       <w:r>
         <w:rPr>
+          <w:rFonts w:ascii="Times" w:hAnsi="Times"/>
           <w:noProof/>
         </w:rPr>
         <w:lastRenderedPageBreak/>
@@ -575,29 +839,42 @@
       <w:pPr>
         <w:pStyle w:val="NoSpacing"/>
         <w:ind w:firstLine="0"/>
+        <w:rPr>
+          <w:rFonts w:ascii="Times" w:hAnsi="Times"/>
+        </w:rPr>
       </w:pPr>
       <w:r>
         <w:rPr>
+          <w:rFonts w:ascii="Times" w:hAnsi="Times"/>
           <w:b/>
         </w:rPr>
         <w:t>Figure 2.</w:t>
       </w:r>
       <w:r>
+        <w:rPr>
+          <w:rFonts w:ascii="Times" w:hAnsi="Times"/>
+        </w:rPr>
         <w:t xml:space="preserve"> </w:t>
       </w:r>
       <w:proofErr w:type="gramStart"/>
       <w:r>
+        <w:rPr>
+          <w:rFonts w:ascii="Times" w:hAnsi="Times"/>
+        </w:rPr>
         <w:t>Graphical model representation of the linear regression plus latent mixture model (i.e., guessing model).</w:t>
       </w:r>
       <w:proofErr w:type="gramEnd"/>
       <w:r>
-        <w:t xml:space="preserve"> The model assumes that each individual participant's first shift is either the result of guessing or knowledge</w:t>
-      </w:r>
-      <w:r>
-        <w:t xml:space="preserve">. And the latent </w:t>
+        <w:rPr>
+          <w:rFonts w:ascii="Times" w:hAnsi="Times"/>
+        </w:rPr>
+        <w:t xml:space="preserve"> The model assumes that each individual participant's first shift is either the result of guessing or knowledge. And the latent </w:t>
       </w:r>
       <w:proofErr w:type="gramStart"/>
       <w:r>
+        <w:rPr>
+          <w:rFonts w:ascii="Times" w:hAnsi="Times"/>
+        </w:rPr>
         <w:t xml:space="preserve">indicator  </w:t>
       </w:r>
       <w:proofErr w:type="gramEnd"/>
@@ -630,6 +907,9 @@
         </m:sSub>
       </m:oMath>
       <w:r>
+        <w:rPr>
+          <w:rFonts w:ascii="Times" w:hAnsi="Times"/>
+        </w:rPr>
         <w:t xml:space="preserve"> determines whether the </w:t>
       </w:r>
       <m:oMath>
@@ -667,6 +947,9 @@
         </m:r>
       </m:oMath>
       <w:r>
+        <w:rPr>
+          <w:rFonts w:ascii="Times" w:hAnsi="Times"/>
+        </w:rPr>
         <w:t>participant is included in the linear regression estimating the association between age/vocabulary and RT.</w:t>
       </w:r>
     </w:p>
@@ -674,6 +957,7 @@
       <w:pPr>
         <w:pStyle w:val="NoSpacing"/>
         <w:rPr>
+          <w:rFonts w:ascii="Times" w:hAnsi="Times"/>
           <w:b/>
         </w:rPr>
       </w:pPr>
@@ -681,16 +965,28 @@
     <w:p>
       <w:pPr>
         <w:ind w:firstLine="0"/>
+        <w:rPr>
+          <w:rFonts w:ascii="Times" w:hAnsi="Times"/>
+        </w:rPr>
       </w:pPr>
       <w:proofErr w:type="gramStart"/>
       <w:r>
+        <w:rPr>
+          <w:rFonts w:ascii="Times" w:hAnsi="Times"/>
+        </w:rPr>
         <w:t>latent</w:t>
       </w:r>
       <w:proofErr w:type="gramEnd"/>
       <w:r>
+        <w:rPr>
+          <w:rFonts w:ascii="Times" w:hAnsi="Times"/>
+        </w:rPr>
         <w:t xml:space="preserve"> mixture model in which we assum</w:t>
       </w:r>
       <w:r>
+        <w:rPr>
+          <w:rFonts w:ascii="Times" w:hAnsi="Times"/>
+        </w:rPr>
         <w:t xml:space="preserve">ed that the observed data, </w:t>
       </w:r>
       <m:oMath>
@@ -722,34 +1018,49 @@
         </m:sSub>
       </m:oMath>
       <w:r>
-        <w:t>, were generated by two processes (guessing and knowledge) that had different overall probabilities of success, with the "guessing group"</w:t>
-      </w:r>
-      <w:r>
-        <w:t xml:space="preserve"> </w:t>
-      </w:r>
-      <w:r>
-        <w:t>having a probability of 50</w:t>
-      </w:r>
-      <w:r>
-        <w:t xml:space="preserve">%, </w:t>
-      </w:r>
-      <w:r>
-        <w:rPr>
-          <w:rFonts w:ascii="Lucida Grande" w:hAnsi="Lucida Grande" w:cs="Lucida Grande"/>
+        <w:rPr>
+          <w:rFonts w:ascii="Times" w:hAnsi="Times"/>
+        </w:rPr>
+        <w:t xml:space="preserve">, were generated by two processes (guessing and knowledge) that had different overall probabilities of success, with the "guessing group" </w:t>
+      </w:r>
+      <w:r>
+        <w:rPr>
+          <w:rFonts w:ascii="Times" w:hAnsi="Times"/>
+        </w:rPr>
+        <w:t xml:space="preserve">having a probability of 50%, </w:t>
+      </w:r>
+      <w:r>
+        <w:rPr>
+          <w:rFonts w:ascii="Times" w:hAnsi="Times" w:cs="Lucida Grande"/>
           <w:color w:val="000000"/>
         </w:rPr>
         <w:t>ψ</w:t>
       </w:r>
       <w:r>
+        <w:rPr>
+          <w:rFonts w:ascii="Times" w:hAnsi="Times"/>
+        </w:rPr>
         <w:t>, and the "knowledge" group havin</w:t>
       </w:r>
       <w:r>
-        <w:t>g a probability greater than 50%, ϕ</w:t>
-      </w:r>
-      <w:r>
+        <w:rPr>
+          <w:rFonts w:ascii="Times" w:hAnsi="Times"/>
+        </w:rPr>
+        <w:t xml:space="preserve">g a probability greater than 50%, </w:t>
+      </w:r>
+      <w:r>
+        <w:t>ϕ</w:t>
+      </w:r>
+      <w:r>
+        <w:rPr>
+          <w:rFonts w:ascii="Times" w:hAnsi="Times"/>
+        </w:rPr>
         <w:t xml:space="preserve">. The group membership of each participant is a </w:t>
       </w:r>
       <w:r>
+        <w:rPr>
+          <w:rFonts w:ascii="Times" w:hAnsi="Times"/>
+        </w:rPr>
         <w:t xml:space="preserve">latent indicator variable, </w:t>
       </w:r>
       <m:oMath>
@@ -781,38 +1092,66 @@
         </m:sSub>
       </m:oMath>
       <w:r>
+        <w:rPr>
+          <w:rFonts w:ascii="Times" w:hAnsi="Times"/>
+        </w:rPr>
         <w:t>, inferred based on that participant's proportion of correct signer-to-target shifts relative to the overall proportion of correct shift</w:t>
       </w:r>
       <w:r>
+        <w:rPr>
+          <w:rFonts w:ascii="Times" w:hAnsi="Times"/>
+        </w:rPr>
         <w:t xml:space="preserve">s across all participants (see Lee &amp; </w:t>
       </w:r>
       <w:proofErr w:type="spellStart"/>
       <w:r>
+        <w:rPr>
+          <w:rFonts w:ascii="Times" w:hAnsi="Times"/>
+        </w:rPr>
         <w:t>Wagenmakers</w:t>
       </w:r>
       <w:proofErr w:type="spellEnd"/>
       <w:r>
+        <w:rPr>
+          <w:rFonts w:ascii="Times" w:hAnsi="Times"/>
+        </w:rPr>
         <w:t xml:space="preserve"> (2014)</w:t>
       </w:r>
       <w:r>
+        <w:rPr>
+          <w:rFonts w:ascii="Times" w:hAnsi="Times"/>
+        </w:rPr>
         <w:t xml:space="preserve"> for a detailed discussion of this modeling approach). We then used each participant's inferred group membership to determine whether they were included in the linear regression. In sum, the model allows participants to contribute to </w:t>
       </w:r>
       <w:r>
+        <w:rPr>
+          <w:rFonts w:ascii="Times" w:hAnsi="Times"/>
+        </w:rPr>
         <w:t xml:space="preserve">the </w:t>
       </w:r>
       <w:r>
+        <w:rPr>
+          <w:rFonts w:ascii="Times" w:hAnsi="Times"/>
+        </w:rPr>
         <w:t>estimated associations</w:t>
       </w:r>
       <w:r>
+        <w:rPr>
+          <w:rFonts w:ascii="Times" w:hAnsi="Times"/>
+        </w:rPr>
         <w:t xml:space="preserve"> between age/vocabulary and RT </w:t>
       </w:r>
       <w:r>
         <w:rPr>
+          <w:rFonts w:ascii="Times" w:hAnsi="Times"/>
           <w:i/>
         </w:rPr>
         <w:t>proportional</w:t>
       </w:r>
       <w:r>
+        <w:rPr>
+          <w:rFonts w:ascii="Times" w:hAnsi="Times"/>
+        </w:rPr>
         <w:t xml:space="preserve"> to our belief that they were guessing.</w:t>
       </w:r>
     </w:p>
@@ -823,42 +1162,54 @@
         </w:rPr>
       </w:pPr>
       <w:r>
+        <w:rPr>
+          <w:rFonts w:ascii="Times" w:hAnsi="Times"/>
+        </w:rPr>
         <w:lastRenderedPageBreak/>
         <w:t xml:space="preserve">As in the Accuracy model, we use vague priors for </w:t>
       </w:r>
       <w:r>
         <w:rPr>
-          <w:rFonts w:ascii="Lucida Grande" w:hAnsi="Lucida Grande" w:cs="Lucida Grande"/>
+          <w:rFonts w:ascii="Times" w:hAnsi="Times" w:cs="Lucida Grande"/>
           <w:color w:val="000000"/>
         </w:rPr>
         <w:t>α</w:t>
       </w:r>
       <w:r>
+        <w:rPr>
+          <w:rFonts w:ascii="Times" w:hAnsi="Times"/>
+        </w:rPr>
         <w:t xml:space="preserve"> </w:t>
       </w:r>
       <w:r>
+        <w:rPr>
+          <w:rFonts w:ascii="Times" w:hAnsi="Times"/>
+        </w:rPr>
         <w:t xml:space="preserve">and </w:t>
       </w:r>
       <w:r>
+        <w:rPr>
+          <w:rFonts w:ascii="Times" w:hAnsi="Times"/>
+        </w:rPr>
         <w:t>σ</w:t>
       </w:r>
       <w:r>
+        <w:rPr>
+          <w:rFonts w:ascii="Times" w:hAnsi="Times"/>
+        </w:rPr>
         <w:t xml:space="preserve"> on a standardized scale. We again u</w:t>
       </w:r>
       <w:r>
+        <w:rPr>
+          <w:rFonts w:ascii="Times" w:hAnsi="Times"/>
+        </w:rPr>
         <w:t>se an informed prior for β</w:t>
       </w:r>
       <w:r>
-        <w:t xml:space="preserve">, making our alternative hypothesis more precise. That is, we constrained the plausible slope values based on previous research with children learning spoken language showing that the average gain in RT for one month of development between 18-24 months to be </w:t>
-      </w:r>
-      <w:r>
-        <w:t>~3</w:t>
-      </w:r>
-      <w:r>
-        <w:t xml:space="preserve">0ms </w:t>
-      </w:r>
-      <w:r>
-        <w:t>(</w:t>
+        <w:rPr>
+          <w:rFonts w:ascii="Times" w:hAnsi="Times"/>
+        </w:rPr>
+        <w:t>, making our alternative hypothesis more precise. That is, we constrained the plausible slope values based on previous research with children learning spoken language showing that the average gain in RT for one month of development between 18-24 months to be ~30ms (</w:t>
       </w:r>
       <w:r>
         <w:rPr>
@@ -878,19 +1229,7 @@
         <w:rPr>
           <w:rFonts w:ascii="Times" w:hAnsi="Times" w:cs="Times"/>
         </w:rPr>
-        <w:t xml:space="preserve">, Portillo, </w:t>
-      </w:r>
-      <w:r>
-        <w:rPr>
-          <w:rFonts w:ascii="Times" w:hAnsi="Times" w:cs="Times"/>
-        </w:rPr>
-        <w:t>&amp;</w:t>
-      </w:r>
-      <w:r>
-        <w:rPr>
-          <w:rFonts w:ascii="Times" w:hAnsi="Times" w:cs="Times"/>
-        </w:rPr>
-        <w:t xml:space="preserve"> </w:t>
+        <w:t xml:space="preserve">, Portillo, &amp; </w:t>
       </w:r>
       <w:proofErr w:type="spellStart"/>
       <w:r>
@@ -911,83 +1250,157 @@
       <w:pPr>
         <w:pStyle w:val="Heading3"/>
         <w:ind w:firstLine="0"/>
+        <w:rPr>
+          <w:rFonts w:ascii="Times" w:hAnsi="Times"/>
+        </w:rPr>
       </w:pPr>
       <w:r>
+        <w:rPr>
+          <w:rFonts w:ascii="Times" w:hAnsi="Times"/>
+        </w:rPr>
         <w:t>Sensitivity Analysis: Prior Distribution</w:t>
       </w:r>
       <w:r>
+        <w:rPr>
+          <w:rFonts w:ascii="Times" w:hAnsi="Times"/>
+        </w:rPr>
         <w:t xml:space="preserve"> and Window Selection</w:t>
       </w:r>
     </w:p>
     <w:p>
-      <w:r>
+      <w:pPr>
+        <w:rPr>
+          <w:rFonts w:ascii="Times" w:hAnsi="Times"/>
+        </w:rPr>
+      </w:pPr>
+      <w:r>
+        <w:rPr>
+          <w:rFonts w:ascii="Times" w:hAnsi="Times"/>
+        </w:rPr>
         <w:t xml:space="preserve">We conducted a sensitivity analysis to show that our parameter estimates for the associations between accuracy/RT and age/vocabulary are robust to decisions about (a) the analysis window and (b) the specification of the prior distribution on the slope parameter. Specifically, we varied the parameterization of the standard deviation on the slope, allowing the model to consider a wider or narrower range of values to be plausible a priori. We also fit these different models to two additional analysis windows +/- 300 </w:t>
       </w:r>
       <w:proofErr w:type="spellStart"/>
       <w:r>
+        <w:rPr>
+          <w:rFonts w:ascii="Times" w:hAnsi="Times"/>
+        </w:rPr>
         <w:t>ms</w:t>
       </w:r>
       <w:proofErr w:type="spellEnd"/>
       <w:r>
+        <w:rPr>
+          <w:rFonts w:ascii="Times" w:hAnsi="Times"/>
+        </w:rPr>
         <w:t xml:space="preserve"> from the final analysis win</w:t>
       </w:r>
       <w:r>
+        <w:rPr>
+          <w:rFonts w:ascii="Times" w:hAnsi="Times"/>
+        </w:rPr>
         <w:t xml:space="preserve">dow: 600-2500 </w:t>
       </w:r>
       <w:proofErr w:type="spellStart"/>
       <w:r>
+        <w:rPr>
+          <w:rFonts w:ascii="Times" w:hAnsi="Times"/>
+        </w:rPr>
         <w:t>ms</w:t>
       </w:r>
       <w:proofErr w:type="spellEnd"/>
       <w:r>
+        <w:rPr>
+          <w:rFonts w:ascii="Times" w:hAnsi="Times"/>
+        </w:rPr>
         <w:t xml:space="preserve"> (the middle 90</w:t>
       </w:r>
       <w:r>
+        <w:rPr>
+          <w:rFonts w:ascii="Times" w:hAnsi="Times"/>
+        </w:rPr>
         <w:t>% of the RT distribution in our experiment).</w:t>
       </w:r>
     </w:p>
     <w:p>
-      <w:r>
-        <w:t>Figure 3</w:t>
-      </w:r>
-      <w:r>
-        <w:t xml:space="preserve"> shows the results of the sensitivity analysis, plotting</w:t>
-      </w:r>
-      <w:r>
+      <w:pPr>
+        <w:rPr>
+          <w:rFonts w:ascii="Times" w:hAnsi="Times"/>
+        </w:rPr>
+      </w:pPr>
+      <w:r>
+        <w:rPr>
+          <w:rFonts w:ascii="Times" w:hAnsi="Times"/>
+        </w:rPr>
+        <w:t>Figure 3 shows the results of the sensitivity analysis, plotting</w:t>
+      </w:r>
+      <w:r>
+        <w:rPr>
+          <w:rFonts w:ascii="Times" w:hAnsi="Times"/>
+        </w:rPr>
         <w:t xml:space="preserve"> the coefficient for</w:t>
       </w:r>
       <w:r>
+        <w:rPr>
+          <w:rFonts w:ascii="Times" w:hAnsi="Times"/>
+        </w:rPr>
         <w:t xml:space="preserve"> </w:t>
       </w:r>
       <w:r>
+        <w:rPr>
+          <w:rFonts w:ascii="Times" w:hAnsi="Times"/>
+        </w:rPr>
         <w:t xml:space="preserve">the β </w:t>
       </w:r>
       <w:r>
+        <w:rPr>
+          <w:rFonts w:ascii="Times" w:hAnsi="Times"/>
+        </w:rPr>
         <w:t>parameter in each model for the three different analysis windows for each specification of the prior. All models show similar coefficient values, suggesting that inferences about the parameters are not sensitive to the exact form of the priors. Table 1 shows the Bayes Factors for all models across three analysis windows and fit using four different vales for the slope prior. The B</w:t>
       </w:r>
       <w:r>
+        <w:rPr>
+          <w:rFonts w:ascii="Times" w:hAnsi="Times"/>
+        </w:rPr>
         <w:t xml:space="preserve">ayes Factor only drops below 3 </w:t>
       </w:r>
       <w:r>
+        <w:rPr>
+          <w:rFonts w:ascii="Times" w:hAnsi="Times"/>
+        </w:rPr>
         <w:t xml:space="preserve">when the prior distribution is quite broad (standard deviation of 3.2) and only for the longest analysis window (600-2800 </w:t>
       </w:r>
       <w:proofErr w:type="spellStart"/>
       <w:r>
+        <w:rPr>
+          <w:rFonts w:ascii="Times" w:hAnsi="Times"/>
+        </w:rPr>
         <w:t>ms</w:t>
       </w:r>
       <w:proofErr w:type="spellEnd"/>
       <w:r>
+        <w:rPr>
+          <w:rFonts w:ascii="Times" w:hAnsi="Times"/>
+        </w:rPr>
         <w:t>). In sum, the strength of evidence for a linear association is robust to the choice of analysis window and prior specification.</w:t>
       </w:r>
     </w:p>
-    <w:p/>
+    <w:p>
+      <w:pPr>
+        <w:rPr>
+          <w:rFonts w:ascii="Times" w:hAnsi="Times"/>
+        </w:rPr>
+      </w:pPr>
+    </w:p>
     <w:p>
       <w:pPr>
         <w:ind w:firstLine="0"/>
         <w:jc w:val="center"/>
+        <w:rPr>
+          <w:rFonts w:ascii="Times" w:hAnsi="Times"/>
+        </w:rPr>
       </w:pPr>
       <w:r>
         <w:rPr>
+          <w:rFonts w:ascii="Times" w:hAnsi="Times"/>
           <w:noProof/>
         </w:rPr>
         <w:lastRenderedPageBreak/>
@@ -1045,50 +1458,39 @@
       <w:pPr>
         <w:spacing w:line="240" w:lineRule="auto"/>
         <w:ind w:firstLine="0"/>
+        <w:rPr>
+          <w:rFonts w:ascii="Times" w:hAnsi="Times"/>
+        </w:rPr>
       </w:pPr>
       <w:r>
         <w:rPr>
+          <w:rFonts w:ascii="Times" w:hAnsi="Times"/>
           <w:b/>
         </w:rPr>
-        <w:t>Figure 3.</w:t>
-      </w:r>
-      <w:r>
-        <w:rPr>
-          <w:b/>
-        </w:rPr>
-        <w:t xml:space="preserve"> </w:t>
+        <w:t xml:space="preserve">Figure 3. </w:t>
       </w:r>
       <w:proofErr w:type="gramStart"/>
       <w:r>
-        <w:t xml:space="preserve">Coefficient plot </w:t>
-      </w:r>
-      <w:r>
-        <w:t>for the slope parameter, β</w:t>
-      </w:r>
-      <w:r>
-        <w:t>, for four different parameterizations of the prior and for three different analysis windows.</w:t>
+        <w:rPr>
+          <w:rFonts w:ascii="Times" w:hAnsi="Times"/>
+        </w:rPr>
+        <w:t>Coefficient plot for the slope parameter, β, for four different parameterizations of the prior and for three different analysis windows.</w:t>
       </w:r>
       <w:proofErr w:type="gramEnd"/>
       <w:r>
-        <w:t xml:space="preserve"> Each panel shows a different model.</w:t>
-      </w:r>
-      <w:r>
-        <w:t xml:space="preserve"> Each point represents a β</w:t>
-      </w:r>
-      <w:r>
-        <w:t xml:space="preserve"> coefficient measuring the strength of association between the t</w:t>
-      </w:r>
-      <w:r>
-        <w:t>wo variables. Error bars are 95</w:t>
-      </w:r>
-      <w:r>
-        <w:t>% HDIs around the coefficient. Color represents the three different analysis windows.</w:t>
+        <w:rPr>
+          <w:rFonts w:ascii="Times" w:hAnsi="Times"/>
+        </w:rPr>
+        <w:t xml:space="preserve"> Each panel shows a different model. Each point represents a β coefficient measuring the strength of association between the two variables. Error bars are 95% HDIs around the coefficient. Color represents the three different analysis windows.</w:t>
       </w:r>
     </w:p>
     <w:p>
       <w:pPr>
         <w:spacing w:line="240" w:lineRule="auto"/>
         <w:ind w:firstLine="0"/>
+        <w:rPr>
+          <w:rFonts w:ascii="Times" w:hAnsi="Times"/>
+        </w:rPr>
       </w:pPr>
     </w:p>
     <w:tbl>
@@ -4212,11 +4614,13 @@
         <w:spacing w:line="240" w:lineRule="auto"/>
         <w:ind w:firstLine="0"/>
         <w:rPr>
+          <w:rFonts w:ascii="Times" w:hAnsi="Times"/>
           <w:i/>
         </w:rPr>
       </w:pPr>
       <w:r>
         <w:rPr>
+          <w:rFonts w:ascii="Times" w:hAnsi="Times"/>
           <w:b/>
           <w:i/>
         </w:rPr>
@@ -4224,6 +4628,7 @@
       </w:r>
       <w:r>
         <w:rPr>
+          <w:rFonts w:ascii="Times" w:hAnsi="Times"/>
           <w:i/>
         </w:rPr>
         <w:t>Bayes Factors for all four linear models fit to three different analysis windows using four different parameterizations of the prior distribution for the slope parameter β.</w:t>
@@ -4233,51 +4638,72 @@
       <w:pPr>
         <w:pStyle w:val="Heading3"/>
         <w:ind w:firstLine="0"/>
+        <w:rPr>
+          <w:rFonts w:ascii="Times" w:hAnsi="Times"/>
+        </w:rPr>
       </w:pPr>
       <w:r>
+        <w:rPr>
+          <w:rFonts w:ascii="Times" w:hAnsi="Times"/>
+        </w:rPr>
         <w:lastRenderedPageBreak/>
         <w:t xml:space="preserve">Parallel set of </w:t>
       </w:r>
-      <w:proofErr w:type="spellStart"/>
-      <w:r>
-        <w:t>frequentist</w:t>
-      </w:r>
-      <w:proofErr w:type="spellEnd"/>
-      <w:r>
+      <w:r>
+        <w:rPr>
+          <w:rFonts w:ascii="Times" w:hAnsi="Times"/>
+        </w:rPr>
+        <w:t>non-Bayesian</w:t>
+      </w:r>
+      <w:r>
+        <w:rPr>
+          <w:rFonts w:ascii="Times" w:hAnsi="Times"/>
+        </w:rPr>
         <w:t xml:space="preserve"> analyses</w:t>
       </w:r>
     </w:p>
     <w:p>
       <w:pPr>
         <w:ind w:firstLine="0"/>
+        <w:rPr>
+          <w:rFonts w:ascii="Times" w:hAnsi="Times"/>
+        </w:rPr>
       </w:pPr>
       <w:r>
+        <w:rPr>
+          <w:rFonts w:ascii="Times" w:hAnsi="Times"/>
+        </w:rPr>
         <w:tab/>
       </w:r>
       <w:r>
-        <w:t xml:space="preserve">First, we compare Accuracy and RT of native hearing and deaf signers using a </w:t>
-      </w:r>
-      <w:r>
-        <w:t>Welch Two Sample t-test</w:t>
-      </w:r>
-      <w:r>
-        <w:t xml:space="preserve"> and </w:t>
-      </w:r>
-      <w:r>
+        <w:rPr>
+          <w:rFonts w:ascii="Times" w:hAnsi="Times"/>
+        </w:rPr>
+        <w:t xml:space="preserve">First, we compare Accuracy and RT of native hearing and deaf signers using a Welch Two Sample t-test and </w:t>
+      </w:r>
+      <w:r>
+        <w:rPr>
+          <w:rFonts w:ascii="Times" w:hAnsi="Times"/>
+        </w:rPr>
         <w:t>do not find</w:t>
       </w:r>
       <w:r>
+        <w:rPr>
+          <w:rFonts w:ascii="Times" w:hAnsi="Times"/>
+        </w:rPr>
         <w:t xml:space="preserve"> evidence that these groups are different (Accuracy: </w:t>
       </w:r>
       <w:proofErr w:type="gramStart"/>
       <w:r>
         <w:rPr>
+          <w:rFonts w:ascii="Times" w:hAnsi="Times"/>
           <w:i/>
         </w:rPr>
         <w:t>t</w:t>
       </w:r>
       <w:r>
         <w:rPr>
+          <w:rFonts w:ascii="Times" w:hAnsi="Times"/>
           <w:i/>
         </w:rPr>
         <w:t>(</w:t>
@@ -4285,305 +4711,425 @@
       <w:proofErr w:type="gramEnd"/>
       <w:r>
         <w:rPr>
+          <w:rFonts w:ascii="Times" w:hAnsi="Times"/>
           <w:i/>
         </w:rPr>
         <w:t>28)</w:t>
       </w:r>
       <w:r>
         <w:rPr>
+          <w:rFonts w:ascii="Times" w:hAnsi="Times"/>
           <w:i/>
         </w:rPr>
         <w:t xml:space="preserve"> = </w:t>
       </w:r>
       <w:r>
+        <w:rPr>
+          <w:rFonts w:ascii="Times" w:hAnsi="Times"/>
+        </w:rPr>
         <w:t>0.75</w:t>
       </w:r>
       <w:r>
+        <w:rPr>
+          <w:rFonts w:ascii="Times" w:hAnsi="Times"/>
+        </w:rPr>
         <w:t xml:space="preserve">, </w:t>
       </w:r>
       <w:r>
         <w:rPr>
+          <w:rFonts w:ascii="Times" w:hAnsi="Times"/>
           <w:i/>
         </w:rPr>
         <w:t>p</w:t>
       </w:r>
       <w:r>
+        <w:rPr>
+          <w:rFonts w:ascii="Times" w:hAnsi="Times"/>
+        </w:rPr>
+        <w:t xml:space="preserve"> = 0.45, 95% CI on the difference in means [-0.07, 0.14]; RT: </w:t>
+      </w:r>
+      <w:r>
+        <w:rPr>
+          <w:rFonts w:ascii="Times" w:hAnsi="Times"/>
+          <w:i/>
+        </w:rPr>
+        <w:t>t</w:t>
+      </w:r>
+      <w:r>
+        <w:rPr>
+          <w:rFonts w:ascii="Times" w:hAnsi="Times"/>
+          <w:i/>
+        </w:rPr>
+        <w:t>(28)</w:t>
+      </w:r>
+      <w:r>
+        <w:rPr>
+          <w:rFonts w:ascii="Times" w:hAnsi="Times"/>
+          <w:i/>
+        </w:rPr>
         <w:t xml:space="preserve"> = </w:t>
       </w:r>
       <w:r>
-        <w:t>0.45</w:t>
-      </w:r>
-      <w:r>
-        <w:t xml:space="preserve">, 95% CI on the difference in means [-0.07, 0.14]; RT: </w:t>
-      </w:r>
-      <w:r>
-        <w:rPr>
+        <w:rPr>
+          <w:rFonts w:ascii="Times" w:hAnsi="Times"/>
+        </w:rPr>
+        <w:t xml:space="preserve">0.75, </w:t>
+      </w:r>
+      <w:r>
+        <w:rPr>
+          <w:rFonts w:ascii="Times" w:hAnsi="Times"/>
           <w:i/>
         </w:rPr>
-        <w:t>t</w:t>
-      </w:r>
-      <w:r>
-        <w:rPr>
-          <w:i/>
-        </w:rPr>
-        <w:t>(28)</w:t>
-      </w:r>
-      <w:r>
-        <w:rPr>
-          <w:i/>
-        </w:rPr>
-        <w:t xml:space="preserve"> = </w:t>
-      </w:r>
-      <w:r>
-        <w:t xml:space="preserve">0.75, </w:t>
-      </w:r>
-      <w:r>
-        <w:rPr>
-          <w:i/>
-        </w:rPr>
         <w:t>p</w:t>
       </w:r>
       <w:r>
+        <w:rPr>
+          <w:rFonts w:ascii="Times" w:hAnsi="Times"/>
+        </w:rPr>
         <w:t xml:space="preserve"> = 0.46, 95% CI on the difference in means [-125.47 </w:t>
       </w:r>
       <w:proofErr w:type="spellStart"/>
       <w:r>
+        <w:rPr>
+          <w:rFonts w:ascii="Times" w:hAnsi="Times"/>
+        </w:rPr>
         <w:t>ms</w:t>
       </w:r>
       <w:proofErr w:type="spellEnd"/>
       <w:r>
-        <w:t xml:space="preserve">, </w:t>
-      </w:r>
-      <w:r>
-        <w:t>264.99</w:t>
-      </w:r>
-      <w:r>
-        <w:t xml:space="preserve"> </w:t>
+        <w:rPr>
+          <w:rFonts w:ascii="Times" w:hAnsi="Times"/>
+        </w:rPr>
+        <w:t xml:space="preserve">, 264.99 </w:t>
       </w:r>
       <w:proofErr w:type="spellStart"/>
       <w:r>
+        <w:rPr>
+          <w:rFonts w:ascii="Times" w:hAnsi="Times"/>
+        </w:rPr>
         <w:t>ms</w:t>
       </w:r>
       <w:proofErr w:type="spellEnd"/>
       <w:r>
+        <w:rPr>
+          <w:rFonts w:ascii="Times" w:hAnsi="Times"/>
+        </w:rPr>
         <w:t xml:space="preserve">]. </w:t>
       </w:r>
     </w:p>
     <w:p>
       <w:pPr>
         <w:ind w:firstLine="0"/>
+        <w:rPr>
+          <w:rFonts w:ascii="Times" w:hAnsi="Times"/>
+        </w:rPr>
       </w:pPr>
       <w:r>
+        <w:rPr>
+          <w:rFonts w:ascii="Times" w:hAnsi="Times"/>
+        </w:rPr>
         <w:tab/>
       </w:r>
       <w:r>
+        <w:rPr>
+          <w:rFonts w:ascii="Times" w:hAnsi="Times"/>
+        </w:rPr>
         <w:t xml:space="preserve">Second, </w:t>
       </w:r>
       <w:r>
+        <w:rPr>
+          <w:rFonts w:ascii="Times" w:hAnsi="Times"/>
+        </w:rPr>
         <w:t>we test whether children and adults tend to generate saccades away from the central signer prior to the offset of the target sign. To do this, we use a</w:t>
       </w:r>
       <w:r>
-        <w:t xml:space="preserve"> One Sample t-test with a null hypothesis that the </w:t>
-      </w:r>
-      <w:r>
-        <w:t>true mean is not equal to 1</w:t>
-      </w:r>
-      <w:r>
-        <w:t xml:space="preserve">, and we find evidence against this null (Children: </w:t>
-      </w:r>
-      <w:r>
-        <w:rPr>
+        <w:rPr>
+          <w:rFonts w:ascii="Times" w:hAnsi="Times"/>
+        </w:rPr>
+        <w:t xml:space="preserve"> One Sample t-test with a null hypothesis that the true mean is not equal to 1, and we find evidence against this null (Children: </w:t>
+      </w:r>
+      <w:r>
+        <w:rPr>
+          <w:rFonts w:ascii="Times" w:hAnsi="Times"/>
           <w:i/>
         </w:rPr>
         <w:t>M</w:t>
       </w:r>
       <w:r>
+        <w:rPr>
+          <w:rFonts w:ascii="Times" w:hAnsi="Times"/>
+        </w:rPr>
         <w:t xml:space="preserve"> = </w:t>
       </w:r>
       <w:r>
-        <w:t>0.85</w:t>
-      </w:r>
-      <w:r>
+        <w:rPr>
+          <w:rFonts w:ascii="Times" w:hAnsi="Times"/>
+        </w:rPr>
+        <w:t>0.88</w:t>
+      </w:r>
+      <w:r>
+        <w:rPr>
+          <w:rFonts w:ascii="Times" w:hAnsi="Times"/>
+        </w:rPr>
         <w:t xml:space="preserve">, </w:t>
       </w:r>
       <w:proofErr w:type="gramStart"/>
       <w:r>
         <w:rPr>
+          <w:rFonts w:ascii="Times" w:hAnsi="Times"/>
           <w:i/>
         </w:rPr>
-        <w:t>t</w:t>
-      </w:r>
-      <w:r>
-        <w:rPr>
+        <w:t>t(</w:t>
+      </w:r>
+      <w:proofErr w:type="gramEnd"/>
+      <w:r>
+        <w:rPr>
+          <w:rFonts w:ascii="Times" w:hAnsi="Times"/>
           <w:i/>
         </w:rPr>
-        <w:t>(</w:t>
-      </w:r>
-      <w:proofErr w:type="gramEnd"/>
-      <w:r>
-        <w:rPr>
+        <w:t xml:space="preserve">28) = </w:t>
+      </w:r>
+      <w:r>
+        <w:rPr>
+          <w:rFonts w:ascii="Times" w:hAnsi="Times"/>
           <w:i/>
         </w:rPr>
-        <w:t>28)</w:t>
-      </w:r>
-      <w:r>
-        <w:rPr>
+        <w:t>-3.11</w:t>
+      </w:r>
+      <w:r>
+        <w:rPr>
+          <w:rFonts w:ascii="Times" w:hAnsi="Times"/>
+        </w:rPr>
+        <w:t xml:space="preserve">, </w:t>
+      </w:r>
+      <w:r>
+        <w:rPr>
+          <w:rFonts w:ascii="Times" w:hAnsi="Times"/>
           <w:i/>
         </w:rPr>
-        <w:t xml:space="preserve"> = -3.54</w:t>
-      </w:r>
-      <w:r>
+        <w:t>p</w:t>
+      </w:r>
+      <w:r>
+        <w:rPr>
+          <w:rFonts w:ascii="Times" w:hAnsi="Times"/>
+        </w:rPr>
+        <w:t xml:space="preserve"> = </w:t>
+      </w:r>
+      <w:r>
+        <w:rPr>
+          <w:rFonts w:ascii="Times" w:hAnsi="Times"/>
+        </w:rPr>
+        <w:t>0.004</w:t>
+      </w:r>
+      <w:r>
+        <w:rPr>
+          <w:rFonts w:ascii="Times" w:hAnsi="Times"/>
+        </w:rPr>
+        <w:t>, 95% CI [</w:t>
+      </w:r>
+      <w:r>
+        <w:rPr>
+          <w:rFonts w:ascii="Times" w:hAnsi="Times"/>
+        </w:rPr>
+        <w:t xml:space="preserve">0.82, </w:t>
+      </w:r>
+      <w:r>
+        <w:rPr>
+          <w:rFonts w:ascii="Times" w:hAnsi="Times"/>
+        </w:rPr>
+        <w:t>0.96</w:t>
+      </w:r>
+      <w:r>
+        <w:rPr>
+          <w:rFonts w:ascii="Times" w:hAnsi="Times"/>
+        </w:rPr>
+        <w:t xml:space="preserve">]; Adults: </w:t>
+      </w:r>
+      <w:r>
+        <w:rPr>
+          <w:rFonts w:ascii="Times" w:hAnsi="Times"/>
+          <w:i/>
+        </w:rPr>
+        <w:t>M</w:t>
+      </w:r>
+      <w:r>
+        <w:rPr>
+          <w:rFonts w:ascii="Times" w:hAnsi="Times"/>
+        </w:rPr>
+        <w:t xml:space="preserve"> = 0.</w:t>
+      </w:r>
+      <w:r>
+        <w:rPr>
+          <w:rFonts w:ascii="Times" w:hAnsi="Times"/>
+        </w:rPr>
+        <w:t>57</w:t>
+      </w:r>
+      <w:r>
+        <w:rPr>
+          <w:rFonts w:ascii="Times" w:hAnsi="Times"/>
+        </w:rPr>
         <w:t xml:space="preserve">, </w:t>
       </w:r>
       <w:r>
         <w:rPr>
+          <w:rFonts w:ascii="Times" w:hAnsi="Times"/>
           <w:i/>
         </w:rPr>
+        <w:t>t(15)</w:t>
+      </w:r>
+      <w:r>
+        <w:rPr>
+          <w:rFonts w:ascii="Times" w:hAnsi="Times"/>
+          <w:i/>
+        </w:rPr>
+        <w:t xml:space="preserve"> = -</w:t>
+      </w:r>
+      <w:r>
+        <w:rPr>
+          <w:rFonts w:ascii="Times" w:hAnsi="Times"/>
+          <w:i/>
+        </w:rPr>
+        <w:t>6.79</w:t>
+      </w:r>
+      <w:r>
+        <w:rPr>
+          <w:rFonts w:ascii="Times" w:hAnsi="Times"/>
+        </w:rPr>
+        <w:t xml:space="preserve">, </w:t>
+      </w:r>
+      <w:r>
+        <w:rPr>
+          <w:rFonts w:ascii="Times" w:hAnsi="Times"/>
+          <w:i/>
+        </w:rPr>
         <w:t>p</w:t>
       </w:r>
       <w:r>
-        <w:t xml:space="preserve"> = </w:t>
-      </w:r>
-      <w:r>
-        <w:t>0.001</w:t>
-      </w:r>
-      <w:r>
-        <w:t>, 95% CI [</w:t>
-      </w:r>
-      <w:r>
-        <w:t>0.76</w:t>
-      </w:r>
-      <w:r>
-        <w:t xml:space="preserve">, </w:t>
-      </w:r>
-      <w:r>
-        <w:t>0.93</w:t>
-      </w:r>
-      <w:r>
-        <w:t xml:space="preserve">]; Adults: </w:t>
-      </w:r>
-      <w:r>
-        <w:rPr>
-          <w:i/>
-        </w:rPr>
-        <w:t>M</w:t>
-      </w:r>
-      <w:r>
-        <w:t xml:space="preserve"> = </w:t>
-      </w:r>
-      <w:r>
-        <w:t>0.</w:t>
-      </w:r>
-      <w:r>
-        <w:t xml:space="preserve">54, </w:t>
-      </w:r>
-      <w:r>
-        <w:rPr>
-          <w:i/>
-        </w:rPr>
-        <w:t>t</w:t>
-      </w:r>
-      <w:r>
-        <w:rPr>
-          <w:i/>
-        </w:rPr>
-        <w:t>(15)</w:t>
-      </w:r>
-      <w:r>
-        <w:rPr>
-          <w:i/>
-        </w:rPr>
-        <w:t xml:space="preserve"> = -</w:t>
-      </w:r>
-      <w:r>
-        <w:rPr>
-          <w:i/>
-        </w:rPr>
-        <w:t>3.54</w:t>
-      </w:r>
-      <w:r>
-        <w:t xml:space="preserve">, </w:t>
-      </w:r>
-      <w:r>
-        <w:rPr>
-          <w:i/>
-        </w:rPr>
-        <w:t>p</w:t>
-      </w:r>
-      <w:r>
-        <w:t xml:space="preserve"> = </w:t>
-      </w:r>
-      <w:r>
-        <w:t>0.001</w:t>
-      </w:r>
-      <w:r>
-        <w:t>, 95% CI [</w:t>
-      </w:r>
-      <w:r>
-        <w:t>0.76</w:t>
-      </w:r>
-      <w:r>
-        <w:t xml:space="preserve">, </w:t>
-      </w:r>
-      <w:r>
-        <w:t>0.93</w:t>
-      </w:r>
-      <w:r>
+        <w:rPr>
+          <w:rFonts w:ascii="Times" w:hAnsi="Times"/>
+        </w:rPr>
+        <w:t xml:space="preserve"> = 0.001, 95% CI [</w:t>
+      </w:r>
+      <w:r>
+        <w:rPr>
+          <w:rFonts w:ascii="Times" w:hAnsi="Times"/>
+        </w:rPr>
+        <w:t>0.44</w:t>
+      </w:r>
+      <w:r>
+        <w:rPr>
+          <w:rFonts w:ascii="Times" w:hAnsi="Times"/>
+        </w:rPr>
+        <w:t>, 0.71</w:t>
+      </w:r>
+      <w:r>
+        <w:rPr>
+          <w:rFonts w:ascii="Times" w:hAnsi="Times"/>
+        </w:rPr>
         <w:t>])</w:t>
       </w:r>
     </w:p>
     <w:p>
       <w:pPr>
         <w:ind w:firstLine="0"/>
+        <w:rPr>
+          <w:rFonts w:ascii="Times" w:hAnsi="Times"/>
+        </w:rPr>
       </w:pPr>
       <w:r>
+        <w:rPr>
+          <w:rFonts w:ascii="Times" w:hAnsi="Times"/>
+        </w:rPr>
         <w:tab/>
       </w:r>
       <w:r>
+        <w:rPr>
+          <w:rFonts w:ascii="Times" w:hAnsi="Times"/>
+        </w:rPr>
         <w:t>Third</w:t>
       </w:r>
       <w:r>
+        <w:rPr>
+          <w:rFonts w:ascii="Times" w:hAnsi="Times"/>
+        </w:rPr>
         <w:t>,</w:t>
       </w:r>
       <w:r>
+        <w:rPr>
+          <w:rFonts w:ascii="Times" w:hAnsi="Times"/>
+        </w:rPr>
         <w:t xml:space="preserve"> we </w:t>
       </w:r>
       <w:r>
+        <w:rPr>
+          <w:rFonts w:ascii="Times" w:hAnsi="Times"/>
+        </w:rPr>
         <w:t xml:space="preserve">fit the four linear models </w:t>
       </w:r>
       <w:r>
+        <w:rPr>
+          <w:rFonts w:ascii="Times" w:hAnsi="Times"/>
+        </w:rPr>
         <w:t>using MLE</w:t>
       </w:r>
       <w:r>
+        <w:rPr>
+          <w:rFonts w:ascii="Times" w:hAnsi="Times"/>
+        </w:rPr>
         <w:t xml:space="preserve"> </w:t>
       </w:r>
       <w:r>
+        <w:rPr>
+          <w:rFonts w:ascii="Times" w:hAnsi="Times"/>
+        </w:rPr>
         <w:t xml:space="preserve">to </w:t>
       </w:r>
       <w:r>
+        <w:rPr>
+          <w:rFonts w:ascii="Times" w:hAnsi="Times"/>
+        </w:rPr>
         <w:t xml:space="preserve">estimate the relations between </w:t>
       </w:r>
       <w:r>
+        <w:rPr>
+          <w:rFonts w:ascii="Times" w:hAnsi="Times"/>
+        </w:rPr>
         <w:t xml:space="preserve">the </w:t>
       </w:r>
       <w:r>
+        <w:rPr>
+          <w:rFonts w:ascii="Times" w:hAnsi="Times"/>
+        </w:rPr>
         <w:t>processing measures on the VLP task</w:t>
       </w:r>
       <w:r>
+        <w:rPr>
+          <w:rFonts w:ascii="Times" w:hAnsi="Times"/>
+        </w:rPr>
         <w:t xml:space="preserve"> (Accuracy/RT)</w:t>
       </w:r>
       <w:r>
+        <w:rPr>
+          <w:rFonts w:ascii="Times" w:hAnsi="Times"/>
+        </w:rPr>
         <w:t xml:space="preserve"> and age/vocabulary. </w:t>
       </w:r>
       <w:r>
-        <w:t xml:space="preserve">We follow recommendations from Barr (2008) and use a </w:t>
-      </w:r>
-      <w:proofErr w:type="spellStart"/>
-      <w:r>
-        <w:t>logit</w:t>
-      </w:r>
-      <w:proofErr w:type="spellEnd"/>
-      <w:r>
+        <w:rPr>
+          <w:rFonts w:ascii="Times" w:hAnsi="Times"/>
+        </w:rPr>
+        <w:t xml:space="preserve">We follow recommendations </w:t>
+      </w:r>
+      <w:r>
+        <w:rPr>
+          <w:rFonts w:ascii="Times" w:hAnsi="Times"/>
+        </w:rPr>
+        <w:t>from Barr (2008) and use a logistic</w:t>
+      </w:r>
+      <w:r>
+        <w:rPr>
+          <w:rFonts w:ascii="Times" w:hAnsi="Times"/>
+        </w:rPr>
         <w:t xml:space="preserve"> transform to convert the proportion accuracy scores to a scale more suitable for the linear model.</w:t>
       </w:r>
     </w:p>
@@ -4591,6 +5137,9 @@
       <w:pPr>
         <w:spacing w:line="240" w:lineRule="auto"/>
         <w:ind w:firstLine="0"/>
+        <w:rPr>
+          <w:rFonts w:ascii="Times" w:hAnsi="Times"/>
+        </w:rPr>
       </w:pPr>
     </w:p>
     <w:tbl>
@@ -4605,10 +5154,10 @@
       </w:tblPr>
       <w:tblGrid>
         <w:gridCol w:w="4674"/>
-        <w:gridCol w:w="950"/>
+        <w:gridCol w:w="957"/>
         <w:gridCol w:w="1189"/>
-        <w:gridCol w:w="1163"/>
-        <w:gridCol w:w="977"/>
+        <w:gridCol w:w="1160"/>
+        <w:gridCol w:w="973"/>
         <w:gridCol w:w="222"/>
       </w:tblGrid>
       <w:tr>
@@ -4678,11 +5227,13 @@
               <w:ind w:firstLine="0"/>
               <w:jc w:val="center"/>
               <w:rPr>
+                <w:rFonts w:ascii="Times" w:hAnsi="Times"/>
                 <w:b/>
               </w:rPr>
             </w:pPr>
             <w:r>
               <w:rPr>
+                <w:rFonts w:ascii="Times" w:hAnsi="Times"/>
                 <w:b/>
               </w:rPr>
               <w:t>β value</w:t>
@@ -4710,12 +5261,14 @@
               <w:ind w:firstLine="0"/>
               <w:jc w:val="right"/>
               <w:rPr>
+                <w:rFonts w:ascii="Times" w:hAnsi="Times"/>
                 <w:b/>
               </w:rPr>
             </w:pPr>
             <w:proofErr w:type="gramStart"/>
             <w:r>
               <w:rPr>
+                <w:rFonts w:ascii="Times" w:hAnsi="Times"/>
                 <w:b/>
               </w:rPr>
               <w:t>std</w:t>
@@ -4723,6 +5276,7 @@
             <w:proofErr w:type="gramEnd"/>
             <w:r>
               <w:rPr>
+                <w:rFonts w:ascii="Times" w:hAnsi="Times"/>
                 <w:b/>
               </w:rPr>
               <w:t>. error</w:t>
@@ -4754,12 +5308,14 @@
               <w:ind w:firstLine="0"/>
               <w:jc w:val="right"/>
               <w:rPr>
+                <w:rFonts w:ascii="Times" w:hAnsi="Times"/>
                 <w:b/>
               </w:rPr>
             </w:pPr>
             <w:proofErr w:type="gramStart"/>
             <w:r>
               <w:rPr>
+                <w:rFonts w:ascii="Times" w:hAnsi="Times"/>
                 <w:b/>
               </w:rPr>
               <w:t>t</w:t>
@@ -4767,6 +5323,7 @@
             <w:proofErr w:type="gramEnd"/>
             <w:r>
               <w:rPr>
+                <w:rFonts w:ascii="Times" w:hAnsi="Times"/>
                 <w:b/>
               </w:rPr>
               <w:t>-statistic</w:t>
@@ -4798,12 +5355,14 @@
               <w:ind w:firstLine="0"/>
               <w:jc w:val="right"/>
               <w:rPr>
+                <w:rFonts w:ascii="Times" w:hAnsi="Times"/>
                 <w:b/>
               </w:rPr>
             </w:pPr>
             <w:proofErr w:type="gramStart"/>
             <w:r>
               <w:rPr>
+                <w:rFonts w:ascii="Times" w:hAnsi="Times"/>
                 <w:b/>
               </w:rPr>
               <w:t>p</w:t>
@@ -4811,6 +5370,7 @@
             <w:proofErr w:type="gramEnd"/>
             <w:r>
               <w:rPr>
+                <w:rFonts w:ascii="Times" w:hAnsi="Times"/>
                 <w:b/>
               </w:rPr>
               <w:t>-value</w:t>
@@ -4900,14 +5460,26 @@
               <w:spacing w:line="240" w:lineRule="auto"/>
               <w:ind w:firstLine="0"/>
               <w:jc w:val="right"/>
-            </w:pPr>
-            <w:r>
+              <w:rPr>
+                <w:rFonts w:ascii="Times" w:hAnsi="Times"/>
+              </w:rPr>
+            </w:pPr>
+            <w:r>
+              <w:rPr>
+                <w:rFonts w:ascii="Times" w:hAnsi="Times"/>
+              </w:rPr>
               <w:t>0.</w:t>
             </w:r>
             <w:r>
+              <w:rPr>
+                <w:rFonts w:ascii="Times" w:hAnsi="Times"/>
+              </w:rPr>
               <w:t>0</w:t>
             </w:r>
             <w:r>
+              <w:rPr>
+                <w:rFonts w:ascii="Times" w:hAnsi="Times"/>
+              </w:rPr>
               <w:t>03</w:t>
             </w:r>
           </w:p>
@@ -4932,8 +5504,14 @@
               <w:spacing w:line="240" w:lineRule="auto"/>
               <w:ind w:firstLine="0"/>
               <w:jc w:val="right"/>
-            </w:pPr>
-            <w:r>
+              <w:rPr>
+                <w:rFonts w:ascii="Times" w:hAnsi="Times"/>
+              </w:rPr>
+            </w:pPr>
+            <w:r>
+              <w:rPr>
+                <w:rFonts w:ascii="Times" w:hAnsi="Times"/>
+              </w:rPr>
               <w:t>0.012</w:t>
             </w:r>
           </w:p>
@@ -4962,8 +5540,14 @@
               <w:spacing w:line="240" w:lineRule="auto"/>
               <w:ind w:firstLine="0"/>
               <w:jc w:val="right"/>
-            </w:pPr>
-            <w:r>
+              <w:rPr>
+                <w:rFonts w:ascii="Times" w:hAnsi="Times"/>
+              </w:rPr>
+            </w:pPr>
+            <w:r>
+              <w:rPr>
+                <w:rFonts w:ascii="Times" w:hAnsi="Times"/>
+              </w:rPr>
               <w:t>2.59</w:t>
             </w:r>
           </w:p>
@@ -4992,8 +5576,14 @@
               <w:spacing w:line="240" w:lineRule="auto"/>
               <w:ind w:firstLine="0"/>
               <w:jc w:val="right"/>
-            </w:pPr>
-            <w:r>
+              <w:rPr>
+                <w:rFonts w:ascii="Times" w:hAnsi="Times"/>
+              </w:rPr>
+            </w:pPr>
+            <w:r>
+              <w:rPr>
+                <w:rFonts w:ascii="Times" w:hAnsi="Times"/>
+              </w:rPr>
               <w:t>0.008</w:t>
             </w:r>
           </w:p>
@@ -5068,8 +5658,14 @@
               <w:spacing w:line="240" w:lineRule="auto"/>
               <w:ind w:firstLine="0"/>
               <w:jc w:val="right"/>
-            </w:pPr>
-            <w:r>
+              <w:rPr>
+                <w:rFonts w:ascii="Times" w:hAnsi="Times"/>
+              </w:rPr>
+            </w:pPr>
+            <w:r>
+              <w:rPr>
+                <w:rFonts w:ascii="Times" w:hAnsi="Times"/>
+              </w:rPr>
               <w:t>-10.05</w:t>
             </w:r>
           </w:p>
@@ -5094,8 +5690,14 @@
               <w:spacing w:line="240" w:lineRule="auto"/>
               <w:ind w:firstLine="0"/>
               <w:jc w:val="right"/>
-            </w:pPr>
-            <w:r>
+              <w:rPr>
+                <w:rFonts w:ascii="Times" w:hAnsi="Times"/>
+              </w:rPr>
+            </w:pPr>
+            <w:r>
+              <w:rPr>
+                <w:rFonts w:ascii="Times" w:hAnsi="Times"/>
+              </w:rPr>
               <w:t>4.62</w:t>
             </w:r>
           </w:p>
@@ -5124,8 +5726,14 @@
               <w:spacing w:line="240" w:lineRule="auto"/>
               <w:ind w:firstLine="0"/>
               <w:jc w:val="right"/>
-            </w:pPr>
-            <w:r>
+              <w:rPr>
+                <w:rFonts w:ascii="Times" w:hAnsi="Times"/>
+              </w:rPr>
+            </w:pPr>
+            <w:r>
+              <w:rPr>
+                <w:rFonts w:ascii="Times" w:hAnsi="Times"/>
+              </w:rPr>
               <w:t>-2.17</w:t>
             </w:r>
           </w:p>
@@ -5154,8 +5762,14 @@
               <w:spacing w:line="240" w:lineRule="auto"/>
               <w:ind w:firstLine="0"/>
               <w:jc w:val="right"/>
-            </w:pPr>
-            <w:r>
+              <w:rPr>
+                <w:rFonts w:ascii="Times" w:hAnsi="Times"/>
+              </w:rPr>
+            </w:pPr>
+            <w:r>
+              <w:rPr>
+                <w:rFonts w:ascii="Times" w:hAnsi="Times"/>
+              </w:rPr>
               <w:t>0.019</w:t>
             </w:r>
           </w:p>
@@ -5168,6 +5782,9 @@
             <w:pPr>
               <w:spacing w:line="240" w:lineRule="auto"/>
               <w:ind w:firstLine="0"/>
+              <w:rPr>
+                <w:rFonts w:ascii="Times" w:hAnsi="Times"/>
+              </w:rPr>
             </w:pPr>
           </w:p>
         </w:tc>
@@ -5252,11 +5869,20 @@
               <w:spacing w:line="240" w:lineRule="auto"/>
               <w:ind w:firstLine="0"/>
               <w:jc w:val="right"/>
-            </w:pPr>
-            <w:r>
+              <w:rPr>
+                <w:rFonts w:ascii="Times" w:hAnsi="Times"/>
+              </w:rPr>
+            </w:pPr>
+            <w:r>
+              <w:rPr>
+                <w:rFonts w:ascii="Times" w:hAnsi="Times"/>
+              </w:rPr>
               <w:t>0.</w:t>
             </w:r>
             <w:r>
+              <w:rPr>
+                <w:rFonts w:ascii="Times" w:hAnsi="Times"/>
+              </w:rPr>
               <w:t>002</w:t>
             </w:r>
           </w:p>
@@ -5281,8 +5907,14 @@
               <w:spacing w:line="240" w:lineRule="auto"/>
               <w:ind w:firstLine="0"/>
               <w:jc w:val="right"/>
-            </w:pPr>
-            <w:r>
+              <w:rPr>
+                <w:rFonts w:ascii="Times" w:hAnsi="Times"/>
+              </w:rPr>
+            </w:pPr>
+            <w:r>
+              <w:rPr>
+                <w:rFonts w:ascii="Times" w:hAnsi="Times"/>
+              </w:rPr>
               <w:t>0.006</w:t>
             </w:r>
           </w:p>
@@ -5311,8 +5943,14 @@
               <w:spacing w:line="240" w:lineRule="auto"/>
               <w:ind w:firstLine="0"/>
               <w:jc w:val="right"/>
-            </w:pPr>
-            <w:r>
+              <w:rPr>
+                <w:rFonts w:ascii="Times" w:hAnsi="Times"/>
+              </w:rPr>
+            </w:pPr>
+            <w:r>
+              <w:rPr>
+                <w:rFonts w:ascii="Times" w:hAnsi="Times"/>
+              </w:rPr>
               <w:t>2.27</w:t>
             </w:r>
           </w:p>
@@ -5341,8 +5979,14 @@
               <w:spacing w:line="240" w:lineRule="auto"/>
               <w:ind w:firstLine="0"/>
               <w:jc w:val="right"/>
-            </w:pPr>
-            <w:r>
+              <w:rPr>
+                <w:rFonts w:ascii="Times" w:hAnsi="Times"/>
+              </w:rPr>
+            </w:pPr>
+            <w:r>
+              <w:rPr>
+                <w:rFonts w:ascii="Times" w:hAnsi="Times"/>
+              </w:rPr>
               <w:t>0.015</w:t>
             </w:r>
           </w:p>
@@ -5355,6 +5999,9 @@
             <w:pPr>
               <w:spacing w:line="240" w:lineRule="auto"/>
               <w:ind w:firstLine="0"/>
+              <w:rPr>
+                <w:rFonts w:ascii="Times" w:hAnsi="Times"/>
+              </w:rPr>
             </w:pPr>
           </w:p>
         </w:tc>
@@ -5402,8 +6049,6 @@
               </w:rPr>
               <w:t>RT ~ vocabulary + hearing status</w:t>
             </w:r>
-            <w:bookmarkStart w:id="0" w:name="_GoBack"/>
-            <w:bookmarkEnd w:id="0"/>
           </w:p>
         </w:tc>
         <w:tc>
@@ -5430,8 +6075,14 @@
               <w:spacing w:line="240" w:lineRule="auto"/>
               <w:ind w:firstLine="0"/>
               <w:jc w:val="right"/>
-            </w:pPr>
-            <w:r>
+              <w:rPr>
+                <w:rFonts w:ascii="Times" w:hAnsi="Times"/>
+              </w:rPr>
+            </w:pPr>
+            <w:r>
+              <w:rPr>
+                <w:rFonts w:ascii="Times" w:hAnsi="Times"/>
+              </w:rPr>
               <w:t>-6.34</w:t>
             </w:r>
           </w:p>
@@ -5456,8 +6107,14 @@
               <w:spacing w:line="240" w:lineRule="auto"/>
               <w:ind w:firstLine="0"/>
               <w:jc w:val="right"/>
-            </w:pPr>
-            <w:r>
+              <w:rPr>
+                <w:rFonts w:ascii="Times" w:hAnsi="Times"/>
+              </w:rPr>
+            </w:pPr>
+            <w:r>
+              <w:rPr>
+                <w:rFonts w:ascii="Times" w:hAnsi="Times"/>
+              </w:rPr>
               <w:t>2.18</w:t>
             </w:r>
           </w:p>
@@ -5486,8 +6143,14 @@
               <w:spacing w:line="240" w:lineRule="auto"/>
               <w:ind w:firstLine="0"/>
               <w:jc w:val="right"/>
-            </w:pPr>
-            <w:r>
+              <w:rPr>
+                <w:rFonts w:ascii="Times" w:hAnsi="Times"/>
+              </w:rPr>
+            </w:pPr>
+            <w:r>
+              <w:rPr>
+                <w:rFonts w:ascii="Times" w:hAnsi="Times"/>
+              </w:rPr>
               <w:t>-2.91</w:t>
             </w:r>
           </w:p>
@@ -5516,8 +6179,14 @@
               <w:spacing w:line="240" w:lineRule="auto"/>
               <w:ind w:firstLine="0"/>
               <w:jc w:val="right"/>
-            </w:pPr>
-            <w:r>
+              <w:rPr>
+                <w:rFonts w:ascii="Times" w:hAnsi="Times"/>
+              </w:rPr>
+            </w:pPr>
+            <w:r>
+              <w:rPr>
+                <w:rFonts w:ascii="Times" w:hAnsi="Times"/>
+              </w:rPr>
               <w:t>0.003</w:t>
             </w:r>
           </w:p>
@@ -5530,6 +6199,9 @@
             <w:pPr>
               <w:spacing w:line="240" w:lineRule="auto"/>
               <w:ind w:firstLine="0"/>
+              <w:rPr>
+                <w:rFonts w:ascii="Times" w:hAnsi="Times"/>
+              </w:rPr>
             </w:pPr>
           </w:p>
         </w:tc>
@@ -5540,61 +6212,35 @@
         <w:spacing w:line="240" w:lineRule="auto"/>
         <w:ind w:firstLine="0"/>
         <w:rPr>
+          <w:rFonts w:ascii="Times" w:hAnsi="Times"/>
           <w:i/>
         </w:rPr>
       </w:pPr>
       <w:r>
         <w:rPr>
+          <w:rFonts w:ascii="Times" w:hAnsi="Times"/>
           <w:b/>
           <w:i/>
         </w:rPr>
-        <w:t>Table 2</w:t>
-      </w:r>
-      <w:r>
-        <w:rPr>
-          <w:b/>
+        <w:t xml:space="preserve">Table 2. </w:t>
+      </w:r>
+      <w:r>
+        <w:rPr>
+          <w:rFonts w:ascii="Times" w:hAnsi="Times"/>
           <w:i/>
         </w:rPr>
-        <w:t xml:space="preserve">. </w:t>
-      </w:r>
-      <w:r>
-        <w:rPr>
+        <w:t xml:space="preserve">Results for the four linear models fit using MLE. All p-values are one-sided to reflect our directional hypotheses about </w:t>
+      </w:r>
+      <w:r>
+        <w:rPr>
+          <w:rFonts w:ascii="Times" w:hAnsi="Times"/>
           <w:i/>
         </w:rPr>
-        <w:t xml:space="preserve">Results </w:t>
-      </w:r>
-      <w:r>
-        <w:rPr>
-          <w:i/>
-        </w:rPr>
-        <w:t xml:space="preserve">for </w:t>
-      </w:r>
-      <w:r>
-        <w:rPr>
-          <w:i/>
-        </w:rPr>
-        <w:t>the</w:t>
-      </w:r>
-      <w:r>
-        <w:rPr>
-          <w:i/>
-        </w:rPr>
-        <w:t xml:space="preserve"> four linear models fit </w:t>
-      </w:r>
-      <w:r>
-        <w:rPr>
-          <w:i/>
-        </w:rPr>
-        <w:t xml:space="preserve">using MLE. All p-values are one-sided to reflect our directional hypotheses about </w:t>
-      </w:r>
-      <w:r>
-        <w:rPr>
-          <w:i/>
-        </w:rPr>
         <w:t xml:space="preserve">the VLP </w:t>
       </w:r>
       <w:r>
         <w:rPr>
+          <w:rFonts w:ascii="Times" w:hAnsi="Times"/>
           <w:i/>
         </w:rPr>
         <w:t xml:space="preserve">measures improving over development. </w:t>
@@ -5604,16 +6250,28 @@
       <w:pPr>
         <w:spacing w:line="240" w:lineRule="auto"/>
         <w:ind w:firstLine="0"/>
+        <w:rPr>
+          <w:rFonts w:ascii="Times" w:hAnsi="Times"/>
+        </w:rPr>
       </w:pPr>
     </w:p>
     <w:p>
       <w:pPr>
         <w:pStyle w:val="Heading1"/>
+        <w:rPr>
+          <w:rFonts w:ascii="Times" w:hAnsi="Times"/>
+        </w:rPr>
       </w:pPr>
       <w:r>
+        <w:rPr>
+          <w:rFonts w:ascii="Times" w:hAnsi="Times"/>
+        </w:rPr>
         <w:br w:type="page"/>
       </w:r>
       <w:r>
+        <w:rPr>
+          <w:rFonts w:ascii="Times" w:hAnsi="Times"/>
+        </w:rPr>
         <w:lastRenderedPageBreak/>
         <w:t>References</w:t>
       </w:r>
@@ -5641,15 +6299,7 @@
           <w:color w:val="222222"/>
           <w:shd w:val="clear" w:color="auto" w:fill="FFFFFF"/>
         </w:rPr>
-        <w:t xml:space="preserve"> Analyzing ‘visual world’</w:t>
-      </w:r>
-      <w:r>
-        <w:rPr>
-          <w:rFonts w:ascii="Times" w:hAnsi="Times" w:cs="Arial"/>
-          <w:color w:val="222222"/>
-          <w:shd w:val="clear" w:color="auto" w:fill="FFFFFF"/>
-        </w:rPr>
-        <w:t xml:space="preserve"> </w:t>
+        <w:t xml:space="preserve"> Analyzing ‘visual world’ </w:t>
       </w:r>
       <w:proofErr w:type="spellStart"/>
       <w:r>
@@ -5925,13 +6575,6 @@
           <w:shd w:val="clear" w:color="auto" w:fill="FFFFFF"/>
         </w:rPr>
         <w:tab/>
-      </w:r>
-      <w:r>
-        <w:rPr>
-          <w:rFonts w:ascii="Times" w:hAnsi="Times" w:cs="Arial"/>
-          <w:color w:val="222222"/>
-          <w:shd w:val="clear" w:color="auto" w:fill="FFFFFF"/>
-        </w:rPr>
         <w:t>sampling. In </w:t>
       </w:r>
       <w:r>
@@ -5953,15 +6596,6 @@
           <w:shd w:val="clear" w:color="auto" w:fill="FFFFFF"/>
         </w:rPr>
         <w:tab/>
-      </w:r>
-      <w:r>
-        <w:rPr>
-          <w:rFonts w:ascii="Times" w:hAnsi="Times" w:cs="Arial"/>
-          <w:i/>
-          <w:iCs/>
-          <w:color w:val="222222"/>
-          <w:shd w:val="clear" w:color="auto" w:fill="FFFFFF"/>
-        </w:rPr>
         <w:t>computing</w:t>
       </w:r>
       <w:r>
@@ -6157,7 +6791,7 @@
         <w:rStyle w:val="PageNumber"/>
         <w:noProof/>
       </w:rPr>
-      <w:t>8</w:t>
+      <w:t>2</w:t>
     </w:r>
     <w:r>
       <w:rPr>
@@ -7602,7 +8236,7 @@
 </file>
 
 <file path=customXml/itemProps1.xml><?xml version="1.0" encoding="utf-8"?>
-<ds:datastoreItem xmlns:ds="http://schemas.openxmlformats.org/officeDocument/2006/customXml" ds:itemID="{2066240B-452C-B24E-B9C6-3D8A4723F414}">
+<ds:datastoreItem xmlns:ds="http://schemas.openxmlformats.org/officeDocument/2006/customXml" ds:itemID="{B504688D-B1F0-8742-BB7D-8F6160543064}">
   <ds:schemaRefs>
     <ds:schemaRef ds:uri="http://schemas.openxmlformats.org/officeDocument/2006/bibliography"/>
   </ds:schemaRefs>

</xml_diff>

<commit_message>
submitted psych sci revision
</commit_message>
<xml_diff>
--- a/paper/revision/round3/macdonald_sol_supp_r3.docx
+++ b/paper/revision/round3/macdonald_sol_supp_r3.docx
@@ -100,49 +100,7 @@
         <w:rPr>
           <w:rFonts w:ascii="Times" w:hAnsi="Times"/>
         </w:rPr>
-        <w:t xml:space="preserve">Kyle MacDonald, Todd </w:t>
-      </w:r>
-      <w:proofErr w:type="spellStart"/>
-      <w:r>
-        <w:rPr>
-          <w:rFonts w:ascii="Times" w:hAnsi="Times"/>
-        </w:rPr>
-        <w:t>LaMarr</w:t>
-      </w:r>
-      <w:proofErr w:type="spellEnd"/>
-      <w:r>
-        <w:rPr>
-          <w:rFonts w:ascii="Times" w:hAnsi="Times"/>
-        </w:rPr>
-        <w:t xml:space="preserve">, David </w:t>
-      </w:r>
-      <w:proofErr w:type="spellStart"/>
-      <w:r>
-        <w:rPr>
-          <w:rFonts w:ascii="Times" w:hAnsi="Times"/>
-        </w:rPr>
-        <w:t>Corina</w:t>
-      </w:r>
-      <w:proofErr w:type="spellEnd"/>
-      <w:r>
-        <w:rPr>
-          <w:rFonts w:ascii="Times" w:hAnsi="Times"/>
-        </w:rPr>
-        <w:t xml:space="preserve">, Virginia A. </w:t>
-      </w:r>
-      <w:proofErr w:type="spellStart"/>
-      <w:r>
-        <w:rPr>
-          <w:rFonts w:ascii="Times" w:hAnsi="Times"/>
-        </w:rPr>
-        <w:t>Marchman</w:t>
-      </w:r>
-      <w:proofErr w:type="spellEnd"/>
-      <w:r>
-        <w:rPr>
-          <w:rFonts w:ascii="Times" w:hAnsi="Times"/>
-        </w:rPr>
-        <w:t>, &amp; Anne Fernald</w:t>
+        <w:t>Kyle MacDonald, Todd LaMarr, David Corina, Virginia A. Marchman, &amp; Anne Fernald</w:t>
       </w:r>
     </w:p>
     <w:p>
@@ -246,7 +204,19 @@
         <w:rPr>
           <w:rFonts w:ascii="Times" w:hAnsi="Times"/>
         </w:rPr>
-        <w:t xml:space="preserve"> Finally, we present the results of a parallel set of analyses using </w:t>
+        <w:t xml:space="preserve"> </w:t>
+      </w:r>
+      <w:r>
+        <w:rPr>
+          <w:rFonts w:ascii="Times" w:hAnsi="Times"/>
+        </w:rPr>
+        <w:t>And third</w:t>
+      </w:r>
+      <w:r>
+        <w:rPr>
+          <w:rFonts w:ascii="Times" w:hAnsi="Times"/>
+        </w:rPr>
+        <w:t xml:space="preserve">, we present the results of a parallel set of analyses using </w:t>
       </w:r>
       <w:r>
         <w:rPr>
@@ -254,13 +224,31 @@
         </w:rPr>
         <w:t>a non-Bayesian approach</w:t>
       </w:r>
-      <w:bookmarkStart w:id="0" w:name="_GoBack"/>
-      <w:bookmarkEnd w:id="0"/>
-      <w:r>
-        <w:rPr>
-          <w:rFonts w:ascii="Times" w:hAnsi="Times"/>
-        </w:rPr>
-        <w:t xml:space="preserve"> to show that these results are consistent regardless of our choice of analysis framework.</w:t>
+      <w:r>
+        <w:rPr>
+          <w:rFonts w:ascii="Times" w:hAnsi="Times"/>
+        </w:rPr>
+        <w:t xml:space="preserve"> to show that these results are consistent regardless of choice of </w:t>
+      </w:r>
+      <w:r>
+        <w:rPr>
+          <w:rFonts w:ascii="Times" w:hAnsi="Times"/>
+        </w:rPr>
+        <w:t>analytic</w:t>
+      </w:r>
+    </w:p>
+    <w:p>
+      <w:pPr>
+        <w:ind w:firstLine="0"/>
+        <w:rPr>
+          <w:rFonts w:ascii="Times" w:hAnsi="Times"/>
+        </w:rPr>
+      </w:pPr>
+      <w:r>
+        <w:rPr>
+          <w:rFonts w:ascii="Times" w:hAnsi="Times"/>
+        </w:rPr>
+        <w:t xml:space="preserve"> framework.</w:t>
       </w:r>
     </w:p>
     <w:p>
@@ -304,49 +292,7 @@
         <w:rPr>
           <w:rFonts w:ascii="Times" w:hAnsi="Times"/>
         </w:rPr>
-        <w:t xml:space="preserve">Our key analyses use Bayesian linear models to test our hypotheses of interest and to estimate the associations between age/vocabulary and RT/accuracy. Figure 1 (Accuracy) and 2 (RT) present graphical models that represent all of the data, parameters, and other variables of interest, and their dependencies. Latent parameters are shown as </w:t>
-      </w:r>
-      <w:proofErr w:type="spellStart"/>
-      <w:r>
-        <w:rPr>
-          <w:rFonts w:ascii="Times" w:hAnsi="Times"/>
-        </w:rPr>
-        <w:t>unshaded</w:t>
-      </w:r>
-      <w:proofErr w:type="spellEnd"/>
-      <w:r>
-        <w:rPr>
-          <w:rFonts w:ascii="Times" w:hAnsi="Times"/>
-        </w:rPr>
-        <w:t xml:space="preserve"> nodes while observed parameters and data are shown as shaded nodes. All models were fit using JAGS software (Plummer, 2003) and adapted from models in </w:t>
-      </w:r>
-      <w:proofErr w:type="spellStart"/>
-      <w:r>
-        <w:rPr>
-          <w:rFonts w:ascii="Times" w:hAnsi="Times"/>
-        </w:rPr>
-        <w:t>Kruschke</w:t>
-      </w:r>
-      <w:proofErr w:type="spellEnd"/>
-      <w:r>
-        <w:rPr>
-          <w:rFonts w:ascii="Times" w:hAnsi="Times"/>
-        </w:rPr>
-        <w:t xml:space="preserve"> (2014) and Lee and </w:t>
-      </w:r>
-      <w:proofErr w:type="spellStart"/>
-      <w:r>
-        <w:rPr>
-          <w:rFonts w:ascii="Times" w:hAnsi="Times"/>
-        </w:rPr>
-        <w:t>Wagenmakers</w:t>
-      </w:r>
-      <w:proofErr w:type="spellEnd"/>
-      <w:r>
-        <w:rPr>
-          <w:rFonts w:ascii="Times" w:hAnsi="Times"/>
-        </w:rPr>
-        <w:t xml:space="preserve"> (2014).</w:t>
+        <w:t>Our key analyses use Bayesian linear models to test our hypotheses of interest and to estimate the associations between age/vocabulary and RT/accuracy. Figure 1 (Accuracy) and 2 (RT) present graphical models that represent all of the data, parameters, and other variables of interest, and their dependencies. Latent parameters are shown as unshaded nodes while observed parameters and data are shown as shaded nodes. All models were fit using JAGS software (Plummer, 2003) and adapted from models in Kruschke (2014) and Lee and Wagenmakers (2014).</w:t>
       </w:r>
     </w:p>
     <w:p>
@@ -539,21 +485,7 @@
         <w:rPr>
           <w:rFonts w:ascii="Times" w:hAnsi="Times"/>
         </w:rPr>
-        <w:t xml:space="preserve"> our model </w:t>
-      </w:r>
-      <w:proofErr w:type="spellStart"/>
-      <w:r>
-        <w:rPr>
-          <w:rFonts w:ascii="Times" w:hAnsi="Times"/>
-        </w:rPr>
-        <w:t>overfits</w:t>
-      </w:r>
-      <w:proofErr w:type="spellEnd"/>
-      <w:r>
-        <w:rPr>
-          <w:rFonts w:ascii="Times" w:hAnsi="Times"/>
-        </w:rPr>
-        <w:t xml:space="preserve"> the data. Truncating the prior encodes our directional hypothesis that accuracy should increase with age and larger vocabulary size. And using a standard deviation of one constrains the plausible slope values, thus making our alternative hypothesis more precise. We constrained the slope values based on previous research </w:t>
+        <w:t xml:space="preserve"> our model overfits the data. Truncating the prior encodes our directional hypothesis that accuracy should increase with age and larger vocabulary size. And using a standard deviation of one constrains the plausible slope values, thus making our alternative hypothesis more precise. We constrained the slope values based on previous research </w:t>
       </w:r>
       <w:r>
         <w:rPr>
@@ -566,35 +498,7 @@
         <w:rPr>
           <w:rFonts w:ascii="Times" w:hAnsi="Times" w:cs="Times"/>
         </w:rPr>
-        <w:t xml:space="preserve">Fernald, </w:t>
-      </w:r>
-      <w:proofErr w:type="spellStart"/>
-      <w:r>
-        <w:rPr>
-          <w:rFonts w:ascii="Times" w:hAnsi="Times" w:cs="Times"/>
-        </w:rPr>
-        <w:t>Zangl</w:t>
-      </w:r>
-      <w:proofErr w:type="spellEnd"/>
-      <w:r>
-        <w:rPr>
-          <w:rFonts w:ascii="Times" w:hAnsi="Times" w:cs="Times"/>
-        </w:rPr>
-        <w:t xml:space="preserve">, Portillo, &amp; </w:t>
-      </w:r>
-      <w:proofErr w:type="spellStart"/>
-      <w:r>
-        <w:rPr>
-          <w:rFonts w:ascii="Times" w:hAnsi="Times" w:cs="Times"/>
-        </w:rPr>
-        <w:t>Marchman</w:t>
-      </w:r>
-      <w:proofErr w:type="spellEnd"/>
-      <w:r>
-        <w:rPr>
-          <w:rFonts w:ascii="Times" w:hAnsi="Times" w:cs="Times"/>
-        </w:rPr>
-        <w:t>, 2008).</w:t>
+        <w:t>Fernald, Zangl, Portillo, &amp; Marchman, 2008).</w:t>
       </w:r>
       <w:r>
         <w:rPr>
@@ -854,30 +758,8 @@
         <w:rPr>
           <w:rFonts w:ascii="Times" w:hAnsi="Times"/>
         </w:rPr>
-        <w:t xml:space="preserve"> </w:t>
-      </w:r>
-      <w:proofErr w:type="gramStart"/>
-      <w:r>
-        <w:rPr>
-          <w:rFonts w:ascii="Times" w:hAnsi="Times"/>
-        </w:rPr>
-        <w:t>Graphical model representation of the linear regression plus latent mixture model (i.e., guessing model).</w:t>
-      </w:r>
-      <w:proofErr w:type="gramEnd"/>
-      <w:r>
-        <w:rPr>
-          <w:rFonts w:ascii="Times" w:hAnsi="Times"/>
-        </w:rPr>
-        <w:t xml:space="preserve"> The model assumes that each individual participant's first shift is either the result of guessing or knowledge. And the latent </w:t>
-      </w:r>
-      <w:proofErr w:type="gramStart"/>
-      <w:r>
-        <w:rPr>
-          <w:rFonts w:ascii="Times" w:hAnsi="Times"/>
-        </w:rPr>
-        <w:t xml:space="preserve">indicator  </w:t>
-      </w:r>
-      <w:proofErr w:type="gramEnd"/>
+        <w:t xml:space="preserve"> Graphical model representation of the linear regression plus latent mixture model (i.e., guessing model). The model assumes that each individual participant's first shift is either the result of guessing or knowledge. And the latent indicator </w:t>
+      </w:r>
       <m:oMath>
         <m:sSub>
           <m:sSubPr>
@@ -969,25 +851,25 @@
           <w:rFonts w:ascii="Times" w:hAnsi="Times"/>
         </w:rPr>
       </w:pPr>
-      <w:proofErr w:type="gramStart"/>
-      <w:r>
-        <w:rPr>
-          <w:rFonts w:ascii="Times" w:hAnsi="Times"/>
-        </w:rPr>
-        <w:t>latent</w:t>
-      </w:r>
-      <w:proofErr w:type="gramEnd"/>
-      <w:r>
-        <w:rPr>
-          <w:rFonts w:ascii="Times" w:hAnsi="Times"/>
-        </w:rPr>
-        <w:t xml:space="preserve"> mixture model in which we assum</w:t>
-      </w:r>
-      <w:r>
-        <w:rPr>
-          <w:rFonts w:ascii="Times" w:hAnsi="Times"/>
-        </w:rPr>
-        <w:t xml:space="preserve">ed that the observed data, </w:t>
+      <w:r>
+        <w:rPr>
+          <w:rFonts w:ascii="Times" w:hAnsi="Times"/>
+        </w:rPr>
+        <w:t>latent mixture model in which we assum</w:t>
+      </w:r>
+      <w:r>
+        <w:rPr>
+          <w:rFonts w:ascii="Times" w:hAnsi="Times"/>
+        </w:rPr>
+        <w:t>ed that the obse</w:t>
+      </w:r>
+      <w:bookmarkStart w:id="0" w:name="_GoBack"/>
+      <w:bookmarkEnd w:id="0"/>
+      <w:r>
+        <w:rPr>
+          <w:rFonts w:ascii="Times" w:hAnsi="Times"/>
+        </w:rPr>
+        <w:t xml:space="preserve">rved data, </w:t>
       </w:r>
       <m:oMath>
         <m:sSub>
@@ -1101,21 +983,7 @@
         <w:rPr>
           <w:rFonts w:ascii="Times" w:hAnsi="Times"/>
         </w:rPr>
-        <w:t xml:space="preserve">s across all participants (see Lee &amp; </w:t>
-      </w:r>
-      <w:proofErr w:type="spellStart"/>
-      <w:r>
-        <w:rPr>
-          <w:rFonts w:ascii="Times" w:hAnsi="Times"/>
-        </w:rPr>
-        <w:t>Wagenmakers</w:t>
-      </w:r>
-      <w:proofErr w:type="spellEnd"/>
-      <w:r>
-        <w:rPr>
-          <w:rFonts w:ascii="Times" w:hAnsi="Times"/>
-        </w:rPr>
-        <w:t xml:space="preserve"> (2014)</w:t>
+        <w:t>s across all participants (see Lee &amp; Wagenmakers (2014)</w:t>
       </w:r>
       <w:r>
         <w:rPr>
@@ -1215,35 +1083,7 @@
         <w:rPr>
           <w:rFonts w:ascii="Times" w:hAnsi="Times" w:cs="Times"/>
         </w:rPr>
-        <w:t xml:space="preserve">Fernald, </w:t>
-      </w:r>
-      <w:proofErr w:type="spellStart"/>
-      <w:r>
-        <w:rPr>
-          <w:rFonts w:ascii="Times" w:hAnsi="Times" w:cs="Times"/>
-        </w:rPr>
-        <w:t>Zangl</w:t>
-      </w:r>
-      <w:proofErr w:type="spellEnd"/>
-      <w:r>
-        <w:rPr>
-          <w:rFonts w:ascii="Times" w:hAnsi="Times" w:cs="Times"/>
-        </w:rPr>
-        <w:t xml:space="preserve">, Portillo, &amp; </w:t>
-      </w:r>
-      <w:proofErr w:type="spellStart"/>
-      <w:r>
-        <w:rPr>
-          <w:rFonts w:ascii="Times" w:hAnsi="Times" w:cs="Times"/>
-        </w:rPr>
-        <w:t>Marchman</w:t>
-      </w:r>
-      <w:proofErr w:type="spellEnd"/>
-      <w:r>
-        <w:rPr>
-          <w:rFonts w:ascii="Times" w:hAnsi="Times" w:cs="Times"/>
-        </w:rPr>
-        <w:t>, 2008).</w:t>
+        <w:t>Fernald, Zangl, Portillo, &amp; Marchman, 2008).</w:t>
       </w:r>
     </w:p>
     <w:p>
@@ -1277,41 +1117,13 @@
         <w:rPr>
           <w:rFonts w:ascii="Times" w:hAnsi="Times"/>
         </w:rPr>
-        <w:t xml:space="preserve">We conducted a sensitivity analysis to show that our parameter estimates for the associations between accuracy/RT and age/vocabulary are robust to decisions about (a) the analysis window and (b) the specification of the prior distribution on the slope parameter. Specifically, we varied the parameterization of the standard deviation on the slope, allowing the model to consider a wider or narrower range of values to be plausible a priori. We also fit these different models to two additional analysis windows +/- 300 </w:t>
-      </w:r>
-      <w:proofErr w:type="spellStart"/>
-      <w:r>
-        <w:rPr>
-          <w:rFonts w:ascii="Times" w:hAnsi="Times"/>
-        </w:rPr>
-        <w:t>ms</w:t>
-      </w:r>
-      <w:proofErr w:type="spellEnd"/>
-      <w:r>
-        <w:rPr>
-          <w:rFonts w:ascii="Times" w:hAnsi="Times"/>
-        </w:rPr>
-        <w:t xml:space="preserve"> from the final analysis win</w:t>
-      </w:r>
-      <w:r>
-        <w:rPr>
-          <w:rFonts w:ascii="Times" w:hAnsi="Times"/>
-        </w:rPr>
-        <w:t xml:space="preserve">dow: 600-2500 </w:t>
-      </w:r>
-      <w:proofErr w:type="spellStart"/>
-      <w:r>
-        <w:rPr>
-          <w:rFonts w:ascii="Times" w:hAnsi="Times"/>
-        </w:rPr>
-        <w:t>ms</w:t>
-      </w:r>
-      <w:proofErr w:type="spellEnd"/>
-      <w:r>
-        <w:rPr>
-          <w:rFonts w:ascii="Times" w:hAnsi="Times"/>
-        </w:rPr>
-        <w:t xml:space="preserve"> (the middle 90</w:t>
+        <w:t>We conducted a sensitivity analysis to show that our parameter estimates for the associations between accuracy/RT and age/vocabulary are robust to decisions about (a) the analysis window and (b) the specification of the prior distribution on the slope parameter. Specifically, we varied the parameterization of the standard deviation on the slope, allowing the model to consider a wider or narrower range of values to be plausible a priori. We also fit these different models to two additional analysis windows +/- 300 ms from the final analysis win</w:t>
+      </w:r>
+      <w:r>
+        <w:rPr>
+          <w:rFonts w:ascii="Times" w:hAnsi="Times"/>
+        </w:rPr>
+        <w:t>dow: 600-2500 ms (the middle 90</w:t>
       </w:r>
       <w:r>
         <w:rPr>
@@ -1366,21 +1178,7 @@
         <w:rPr>
           <w:rFonts w:ascii="Times" w:hAnsi="Times"/>
         </w:rPr>
-        <w:t xml:space="preserve">when the prior distribution is quite broad (standard deviation of 3.2) and only for the longest analysis window (600-2800 </w:t>
-      </w:r>
-      <w:proofErr w:type="spellStart"/>
-      <w:r>
-        <w:rPr>
-          <w:rFonts w:ascii="Times" w:hAnsi="Times"/>
-        </w:rPr>
-        <w:t>ms</w:t>
-      </w:r>
-      <w:proofErr w:type="spellEnd"/>
-      <w:r>
-        <w:rPr>
-          <w:rFonts w:ascii="Times" w:hAnsi="Times"/>
-        </w:rPr>
-        <w:t>). In sum, the strength of evidence for a linear association is robust to the choice of analysis window and prior specification.</w:t>
+        <w:t>when the prior distribution is quite broad (standard deviation of 3.2) and only for the longest analysis window (600-2800 ms). In sum, the strength of evidence for a linear association is robust to the choice of analysis window and prior specification.</w:t>
       </w:r>
     </w:p>
     <w:p>
@@ -1469,19 +1267,11 @@
         </w:rPr>
         <w:t xml:space="preserve">Figure 3. </w:t>
       </w:r>
-      <w:proofErr w:type="gramStart"/>
-      <w:r>
-        <w:rPr>
-          <w:rFonts w:ascii="Times" w:hAnsi="Times"/>
-        </w:rPr>
-        <w:t>Coefficient plot for the slope parameter, β, for four different parameterizations of the prior and for three different analysis windows.</w:t>
-      </w:r>
-      <w:proofErr w:type="gramEnd"/>
-      <w:r>
-        <w:rPr>
-          <w:rFonts w:ascii="Times" w:hAnsi="Times"/>
-        </w:rPr>
-        <w:t xml:space="preserve"> Each panel shows a different model. Each point represents a β coefficient measuring the strength of association between the two variables. Error bars are 95% HDIs around the coefficient. Color represents the three different analysis windows.</w:t>
+      <w:r>
+        <w:rPr>
+          <w:rFonts w:ascii="Times" w:hAnsi="Times"/>
+        </w:rPr>
+        <w:t>Coefficient plot for the slope parameter, β, for four different parameterizations of the prior and for three different analysis windows. Each panel shows a different model. Each point represents a β coefficient measuring the strength of association between the two variables. Error bars are 95% HDIs around the coefficient. Color represents the three different analysis windows.</w:t>
       </w:r>
     </w:p>
     <w:p>
@@ -1645,7 +1435,6 @@
                 <w:b/>
               </w:rPr>
             </w:pPr>
-            <w:proofErr w:type="spellStart"/>
             <w:r>
               <w:rPr>
                 <w:rFonts w:ascii="Times" w:hAnsi="Times" w:cs="Times"/>
@@ -1660,7 +1449,6 @@
               </w:rPr>
               <w:t>Age</w:t>
             </w:r>
-            <w:proofErr w:type="spellEnd"/>
           </w:p>
         </w:tc>
         <w:tc>
@@ -1692,7 +1480,6 @@
                 <w:b/>
               </w:rPr>
             </w:pPr>
-            <w:proofErr w:type="spellStart"/>
             <w:r>
               <w:rPr>
                 <w:rFonts w:ascii="Times" w:hAnsi="Times" w:cs="Times"/>
@@ -1707,7 +1494,6 @@
               </w:rPr>
               <w:t>Vocab</w:t>
             </w:r>
-            <w:proofErr w:type="spellEnd"/>
           </w:p>
         </w:tc>
         <w:tc>
@@ -1739,7 +1525,6 @@
                 <w:b/>
               </w:rPr>
             </w:pPr>
-            <w:proofErr w:type="spellStart"/>
             <w:r>
               <w:rPr>
                 <w:rFonts w:ascii="Times" w:hAnsi="Times" w:cs="Times"/>
@@ -1754,7 +1539,6 @@
               </w:rPr>
               <w:t>Age</w:t>
             </w:r>
-            <w:proofErr w:type="spellEnd"/>
           </w:p>
         </w:tc>
         <w:tc>
@@ -1786,7 +1570,6 @@
                 <w:b/>
               </w:rPr>
             </w:pPr>
-            <w:proofErr w:type="spellStart"/>
             <w:r>
               <w:rPr>
                 <w:rFonts w:ascii="Times" w:hAnsi="Times" w:cs="Times"/>
@@ -1801,7 +1584,6 @@
               </w:rPr>
               <w:t>Vocab</w:t>
             </w:r>
-            <w:proofErr w:type="spellEnd"/>
           </w:p>
         </w:tc>
       </w:tr>
@@ -4693,7 +4475,6 @@
         </w:rPr>
         <w:t xml:space="preserve"> evidence that these groups are different (Accuracy: </w:t>
       </w:r>
-      <w:proofErr w:type="gramStart"/>
       <w:r>
         <w:rPr>
           <w:rFonts w:ascii="Times" w:hAnsi="Times"/>
@@ -4706,34 +4487,66 @@
           <w:rFonts w:ascii="Times" w:hAnsi="Times"/>
           <w:i/>
         </w:rPr>
-        <w:t>(</w:t>
-      </w:r>
-      <w:proofErr w:type="gramEnd"/>
+        <w:t>(28)</w:t>
+      </w:r>
       <w:r>
         <w:rPr>
           <w:rFonts w:ascii="Times" w:hAnsi="Times"/>
           <w:i/>
         </w:rPr>
-        <w:t>28)</w:t>
+        <w:t xml:space="preserve"> = </w:t>
+      </w:r>
+      <w:r>
+        <w:rPr>
+          <w:rFonts w:ascii="Times" w:hAnsi="Times"/>
+        </w:rPr>
+        <w:t>0.75</w:t>
+      </w:r>
+      <w:r>
+        <w:rPr>
+          <w:rFonts w:ascii="Times" w:hAnsi="Times"/>
+        </w:rPr>
+        <w:t xml:space="preserve">, </w:t>
       </w:r>
       <w:r>
         <w:rPr>
           <w:rFonts w:ascii="Times" w:hAnsi="Times"/>
           <w:i/>
         </w:rPr>
+        <w:t>p</w:t>
+      </w:r>
+      <w:r>
+        <w:rPr>
+          <w:rFonts w:ascii="Times" w:hAnsi="Times"/>
+        </w:rPr>
+        <w:t xml:space="preserve"> = 0.45, 95% CI on the difference in means [-0.07, 0.14]; RT: </w:t>
+      </w:r>
+      <w:r>
+        <w:rPr>
+          <w:rFonts w:ascii="Times" w:hAnsi="Times"/>
+          <w:i/>
+        </w:rPr>
+        <w:t>t</w:t>
+      </w:r>
+      <w:r>
+        <w:rPr>
+          <w:rFonts w:ascii="Times" w:hAnsi="Times"/>
+          <w:i/>
+        </w:rPr>
+        <w:t>(28)</w:t>
+      </w:r>
+      <w:r>
+        <w:rPr>
+          <w:rFonts w:ascii="Times" w:hAnsi="Times"/>
+          <w:i/>
+        </w:rPr>
         <w:t xml:space="preserve"> = </w:t>
       </w:r>
       <w:r>
         <w:rPr>
           <w:rFonts w:ascii="Times" w:hAnsi="Times"/>
         </w:rPr>
-        <w:t>0.75</w:t>
-      </w:r>
-      <w:r>
-        <w:rPr>
-          <w:rFonts w:ascii="Times" w:hAnsi="Times"/>
-        </w:rPr>
-        <w:t xml:space="preserve">, </w:t>
+        <w:t xml:space="preserve">0.75, </w:t>
       </w:r>
       <w:r>
         <w:rPr>
@@ -4746,75 +4559,7 @@
         <w:rPr>
           <w:rFonts w:ascii="Times" w:hAnsi="Times"/>
         </w:rPr>
-        <w:t xml:space="preserve"> = 0.45, 95% CI on the difference in means [-0.07, 0.14]; RT: </w:t>
-      </w:r>
-      <w:r>
-        <w:rPr>
-          <w:rFonts w:ascii="Times" w:hAnsi="Times"/>
-          <w:i/>
-        </w:rPr>
-        <w:t>t</w:t>
-      </w:r>
-      <w:r>
-        <w:rPr>
-          <w:rFonts w:ascii="Times" w:hAnsi="Times"/>
-          <w:i/>
-        </w:rPr>
-        <w:t>(28)</w:t>
-      </w:r>
-      <w:r>
-        <w:rPr>
-          <w:rFonts w:ascii="Times" w:hAnsi="Times"/>
-          <w:i/>
-        </w:rPr>
-        <w:t xml:space="preserve"> = </w:t>
-      </w:r>
-      <w:r>
-        <w:rPr>
-          <w:rFonts w:ascii="Times" w:hAnsi="Times"/>
-        </w:rPr>
-        <w:t xml:space="preserve">0.75, </w:t>
-      </w:r>
-      <w:r>
-        <w:rPr>
-          <w:rFonts w:ascii="Times" w:hAnsi="Times"/>
-          <w:i/>
-        </w:rPr>
-        <w:t>p</w:t>
-      </w:r>
-      <w:r>
-        <w:rPr>
-          <w:rFonts w:ascii="Times" w:hAnsi="Times"/>
-        </w:rPr>
-        <w:t xml:space="preserve"> = 0.46, 95% CI on the difference in means [-125.47 </w:t>
-      </w:r>
-      <w:proofErr w:type="spellStart"/>
-      <w:r>
-        <w:rPr>
-          <w:rFonts w:ascii="Times" w:hAnsi="Times"/>
-        </w:rPr>
-        <w:t>ms</w:t>
-      </w:r>
-      <w:proofErr w:type="spellEnd"/>
-      <w:r>
-        <w:rPr>
-          <w:rFonts w:ascii="Times" w:hAnsi="Times"/>
-        </w:rPr>
-        <w:t xml:space="preserve">, 264.99 </w:t>
-      </w:r>
-      <w:proofErr w:type="spellStart"/>
-      <w:r>
-        <w:rPr>
-          <w:rFonts w:ascii="Times" w:hAnsi="Times"/>
-        </w:rPr>
-        <w:t>ms</w:t>
-      </w:r>
-      <w:proofErr w:type="spellEnd"/>
-      <w:r>
-        <w:rPr>
-          <w:rFonts w:ascii="Times" w:hAnsi="Times"/>
-        </w:rPr>
-        <w:t xml:space="preserve">]. </w:t>
+        <w:t xml:space="preserve"> = 0.46, 95% CI on the difference in means [-125.47 ms, 264.99 ms]. </w:t>
       </w:r>
     </w:p>
     <w:p>
@@ -4873,21 +4618,12 @@
         </w:rPr>
         <w:t xml:space="preserve">, </w:t>
       </w:r>
-      <w:proofErr w:type="gramStart"/>
       <w:r>
         <w:rPr>
           <w:rFonts w:ascii="Times" w:hAnsi="Times"/>
           <w:i/>
         </w:rPr>
-        <w:t>t(</w:t>
-      </w:r>
-      <w:proofErr w:type="gramEnd"/>
-      <w:r>
-        <w:rPr>
-          <w:rFonts w:ascii="Times" w:hAnsi="Times"/>
-          <w:i/>
-        </w:rPr>
-        <w:t xml:space="preserve">28) = </w:t>
+        <w:t xml:space="preserve">t(28) = </w:t>
       </w:r>
       <w:r>
         <w:rPr>
@@ -5265,115 +5001,88 @@
                 <w:b/>
               </w:rPr>
             </w:pPr>
-            <w:proofErr w:type="gramStart"/>
             <w:r>
               <w:rPr>
                 <w:rFonts w:ascii="Times" w:hAnsi="Times"/>
                 <w:b/>
               </w:rPr>
-              <w:t>std</w:t>
-            </w:r>
-            <w:proofErr w:type="gramEnd"/>
-            <w:r>
+              <w:t>std. error</w:t>
+            </w:r>
+          </w:p>
+        </w:tc>
+        <w:tc>
+          <w:tcPr>
+            <w:tcW w:w="0" w:type="auto"/>
+            <w:tcBorders>
+              <w:top w:val="single" w:sz="8" w:space="0" w:color="BFBFBF"/>
+              <w:left w:val="single" w:sz="8" w:space="0" w:color="BFBFBF"/>
+              <w:bottom w:val="single" w:sz="8" w:space="0" w:color="BFBFBF"/>
+              <w:right w:val="single" w:sz="8" w:space="0" w:color="BFBFBF"/>
+            </w:tcBorders>
+            <w:tcMar>
+              <w:top w:w="100" w:type="nil"/>
+              <w:right w:w="100" w:type="nil"/>
+            </w:tcMar>
+            <w:vAlign w:val="center"/>
+          </w:tcPr>
+          <w:p>
+            <w:pPr>
+              <w:widowControl w:val="0"/>
+              <w:autoSpaceDE w:val="0"/>
+              <w:autoSpaceDN w:val="0"/>
+              <w:adjustRightInd w:val="0"/>
+              <w:spacing w:line="240" w:lineRule="auto"/>
+              <w:ind w:firstLine="0"/>
+              <w:jc w:val="right"/>
               <w:rPr>
                 <w:rFonts w:ascii="Times" w:hAnsi="Times"/>
                 <w:b/>
               </w:rPr>
-              <w:t>. error</w:t>
-            </w:r>
-          </w:p>
-        </w:tc>
-        <w:tc>
-          <w:tcPr>
-            <w:tcW w:w="0" w:type="auto"/>
-            <w:tcBorders>
-              <w:top w:val="single" w:sz="8" w:space="0" w:color="BFBFBF"/>
-              <w:left w:val="single" w:sz="8" w:space="0" w:color="BFBFBF"/>
-              <w:bottom w:val="single" w:sz="8" w:space="0" w:color="BFBFBF"/>
-              <w:right w:val="single" w:sz="8" w:space="0" w:color="BFBFBF"/>
-            </w:tcBorders>
-            <w:tcMar>
-              <w:top w:w="100" w:type="nil"/>
-              <w:right w:w="100" w:type="nil"/>
-            </w:tcMar>
-            <w:vAlign w:val="center"/>
-          </w:tcPr>
-          <w:p>
-            <w:pPr>
-              <w:widowControl w:val="0"/>
-              <w:autoSpaceDE w:val="0"/>
-              <w:autoSpaceDN w:val="0"/>
-              <w:adjustRightInd w:val="0"/>
-              <w:spacing w:line="240" w:lineRule="auto"/>
-              <w:ind w:firstLine="0"/>
-              <w:jc w:val="right"/>
+            </w:pPr>
+            <w:r>
               <w:rPr>
                 <w:rFonts w:ascii="Times" w:hAnsi="Times"/>
                 <w:b/>
               </w:rPr>
-            </w:pPr>
-            <w:proofErr w:type="gramStart"/>
-            <w:r>
+              <w:t>t-statistic</w:t>
+            </w:r>
+          </w:p>
+        </w:tc>
+        <w:tc>
+          <w:tcPr>
+            <w:tcW w:w="0" w:type="auto"/>
+            <w:tcBorders>
+              <w:top w:val="single" w:sz="8" w:space="0" w:color="BFBFBF"/>
+              <w:left w:val="single" w:sz="8" w:space="0" w:color="BFBFBF"/>
+              <w:bottom w:val="single" w:sz="8" w:space="0" w:color="BFBFBF"/>
+              <w:right w:val="single" w:sz="8" w:space="0" w:color="BFBFBF"/>
+            </w:tcBorders>
+            <w:tcMar>
+              <w:top w:w="100" w:type="nil"/>
+              <w:right w:w="100" w:type="nil"/>
+            </w:tcMar>
+            <w:vAlign w:val="center"/>
+          </w:tcPr>
+          <w:p>
+            <w:pPr>
+              <w:widowControl w:val="0"/>
+              <w:autoSpaceDE w:val="0"/>
+              <w:autoSpaceDN w:val="0"/>
+              <w:adjustRightInd w:val="0"/>
+              <w:spacing w:line="240" w:lineRule="auto"/>
+              <w:ind w:firstLine="0"/>
+              <w:jc w:val="right"/>
               <w:rPr>
                 <w:rFonts w:ascii="Times" w:hAnsi="Times"/>
                 <w:b/>
               </w:rPr>
-              <w:t>t</w:t>
-            </w:r>
-            <w:proofErr w:type="gramEnd"/>
+            </w:pPr>
             <w:r>
               <w:rPr>
                 <w:rFonts w:ascii="Times" w:hAnsi="Times"/>
                 <w:b/>
               </w:rPr>
-              <w:t>-statistic</w:t>
-            </w:r>
-          </w:p>
-        </w:tc>
-        <w:tc>
-          <w:tcPr>
-            <w:tcW w:w="0" w:type="auto"/>
-            <w:tcBorders>
-              <w:top w:val="single" w:sz="8" w:space="0" w:color="BFBFBF"/>
-              <w:left w:val="single" w:sz="8" w:space="0" w:color="BFBFBF"/>
-              <w:bottom w:val="single" w:sz="8" w:space="0" w:color="BFBFBF"/>
-              <w:right w:val="single" w:sz="8" w:space="0" w:color="BFBFBF"/>
-            </w:tcBorders>
-            <w:tcMar>
-              <w:top w:w="100" w:type="nil"/>
-              <w:right w:w="100" w:type="nil"/>
-            </w:tcMar>
-            <w:vAlign w:val="center"/>
-          </w:tcPr>
-          <w:p>
-            <w:pPr>
-              <w:widowControl w:val="0"/>
-              <w:autoSpaceDE w:val="0"/>
-              <w:autoSpaceDN w:val="0"/>
-              <w:adjustRightInd w:val="0"/>
-              <w:spacing w:line="240" w:lineRule="auto"/>
-              <w:ind w:firstLine="0"/>
-              <w:jc w:val="right"/>
-              <w:rPr>
-                <w:rFonts w:ascii="Times" w:hAnsi="Times"/>
-                <w:b/>
-              </w:rPr>
-            </w:pPr>
-            <w:proofErr w:type="gramStart"/>
-            <w:r>
-              <w:rPr>
-                <w:rFonts w:ascii="Times" w:hAnsi="Times"/>
-                <w:b/>
-              </w:rPr>
-              <w:t>p</w:t>
-            </w:r>
-            <w:proofErr w:type="gramEnd"/>
-            <w:r>
-              <w:rPr>
-                <w:rFonts w:ascii="Times" w:hAnsi="Times"/>
-                <w:b/>
-              </w:rPr>
-              <w:t>-value</w:t>
+              <w:t>p-value</w:t>
             </w:r>
           </w:p>
         </w:tc>
@@ -5416,23 +5125,12 @@
                 <w:i/>
               </w:rPr>
             </w:pPr>
-            <w:proofErr w:type="spellStart"/>
-            <w:proofErr w:type="gramStart"/>
             <w:r>
               <w:rPr>
                 <w:rFonts w:ascii="Times" w:hAnsi="Times" w:cs="Times"/>
                 <w:i/>
               </w:rPr>
-              <w:t>logit</w:t>
-            </w:r>
-            <w:proofErr w:type="spellEnd"/>
-            <w:proofErr w:type="gramEnd"/>
-            <w:r>
-              <w:rPr>
-                <w:rFonts w:ascii="Times" w:hAnsi="Times" w:cs="Times"/>
-                <w:i/>
-              </w:rPr>
-              <w:t>(accuracy) ~ age + hearing status</w:t>
+              <w:t>logit(accuracy) ~ age + hearing status</w:t>
             </w:r>
           </w:p>
         </w:tc>
@@ -5825,23 +5523,12 @@
                 <w:rFonts w:ascii="Times" w:hAnsi="Times" w:cs="Times"/>
               </w:rPr>
             </w:pPr>
-            <w:proofErr w:type="spellStart"/>
-            <w:proofErr w:type="gramStart"/>
             <w:r>
               <w:rPr>
                 <w:rFonts w:ascii="Times" w:hAnsi="Times" w:cs="Times"/>
                 <w:i/>
               </w:rPr>
-              <w:t>logit</w:t>
-            </w:r>
-            <w:proofErr w:type="spellEnd"/>
-            <w:proofErr w:type="gramEnd"/>
-            <w:r>
-              <w:rPr>
-                <w:rFonts w:ascii="Times" w:hAnsi="Times" w:cs="Times"/>
-                <w:i/>
-              </w:rPr>
-              <w:t>(accuracy) ~ vocabulary + hearing status</w:t>
+              <w:t>logit(accuracy) ~ vocabulary + hearing status</w:t>
             </w:r>
           </w:p>
         </w:tc>
@@ -6283,41 +5970,13 @@
           <w:rFonts w:ascii="Times" w:hAnsi="Times"/>
         </w:rPr>
       </w:pPr>
-      <w:proofErr w:type="gramStart"/>
       <w:r>
         <w:rPr>
           <w:rFonts w:ascii="Times" w:hAnsi="Times" w:cs="Arial"/>
           <w:color w:val="222222"/>
           <w:shd w:val="clear" w:color="auto" w:fill="FFFFFF"/>
         </w:rPr>
-        <w:t>Barr, D. J. (2008).</w:t>
-      </w:r>
-      <w:proofErr w:type="gramEnd"/>
-      <w:r>
-        <w:rPr>
-          <w:rFonts w:ascii="Times" w:hAnsi="Times" w:cs="Arial"/>
-          <w:color w:val="222222"/>
-          <w:shd w:val="clear" w:color="auto" w:fill="FFFFFF"/>
-        </w:rPr>
-        <w:t xml:space="preserve"> Analyzing ‘visual world’ </w:t>
-      </w:r>
-      <w:proofErr w:type="spellStart"/>
-      <w:r>
-        <w:rPr>
-          <w:rFonts w:ascii="Times" w:hAnsi="Times" w:cs="Arial"/>
-          <w:color w:val="222222"/>
-          <w:shd w:val="clear" w:color="auto" w:fill="FFFFFF"/>
-        </w:rPr>
-        <w:t>eyetracking</w:t>
-      </w:r>
-      <w:proofErr w:type="spellEnd"/>
-      <w:r>
-        <w:rPr>
-          <w:rFonts w:ascii="Times" w:hAnsi="Times" w:cs="Arial"/>
-          <w:color w:val="222222"/>
-          <w:shd w:val="clear" w:color="auto" w:fill="FFFFFF"/>
-        </w:rPr>
-        <w:t xml:space="preserve"> data using multilevel logistic regression. </w:t>
+        <w:t>Barr, D. J. (2008). Analyzing ‘visual world’ eyetracking data using multilevel logistic regression. </w:t>
       </w:r>
       <w:r>
         <w:rPr>
@@ -6372,41 +6031,13 @@
         <w:rPr>
           <w:rFonts w:ascii="Times" w:hAnsi="Times" w:cs="Times"/>
         </w:rPr>
-        <w:t xml:space="preserve">Fernald, A., </w:t>
-      </w:r>
-      <w:proofErr w:type="spellStart"/>
+        <w:t>Fernald, A., Zangl, R., Portillo, A. L., &amp;</w:t>
+      </w:r>
       <w:r>
         <w:rPr>
           <w:rFonts w:ascii="Times" w:hAnsi="Times" w:cs="Times"/>
         </w:rPr>
-        <w:t>Zangl</w:t>
-      </w:r>
-      <w:proofErr w:type="spellEnd"/>
-      <w:r>
-        <w:rPr>
-          <w:rFonts w:ascii="Times" w:hAnsi="Times" w:cs="Times"/>
-        </w:rPr>
-        <w:t>, R., Portillo, A. L., &amp;</w:t>
-      </w:r>
-      <w:r>
-        <w:rPr>
-          <w:rFonts w:ascii="Times" w:hAnsi="Times" w:cs="Times"/>
-        </w:rPr>
-        <w:t xml:space="preserve"> </w:t>
-      </w:r>
-      <w:proofErr w:type="spellStart"/>
-      <w:r>
-        <w:rPr>
-          <w:rFonts w:ascii="Times" w:hAnsi="Times" w:cs="Times"/>
-        </w:rPr>
-        <w:t>Marchman</w:t>
-      </w:r>
-      <w:proofErr w:type="spellEnd"/>
-      <w:r>
-        <w:rPr>
-          <w:rFonts w:ascii="Times" w:hAnsi="Times" w:cs="Times"/>
-        </w:rPr>
-        <w:t>, V. A. (2008). Looki</w:t>
+        <w:t xml:space="preserve"> Marchman, V. A. (2008). Looki</w:t>
       </w:r>
       <w:r>
         <w:rPr>
@@ -6439,47 +6070,23 @@
           <w:rFonts w:ascii="Times" w:hAnsi="Times" w:cs="Times"/>
         </w:rPr>
       </w:pPr>
-      <w:proofErr w:type="spellStart"/>
       <w:r>
         <w:rPr>
           <w:rFonts w:ascii="Times" w:hAnsi="Times" w:cs="Times"/>
         </w:rPr>
-        <w:t>Kruschke</w:t>
-      </w:r>
-      <w:proofErr w:type="spellEnd"/>
+        <w:t xml:space="preserve">Kruschke, J. (2014). Doing </w:t>
+      </w:r>
       <w:r>
         <w:rPr>
           <w:rFonts w:ascii="Times" w:hAnsi="Times" w:cs="Times"/>
         </w:rPr>
-        <w:t xml:space="preserve">, J. (2014). Doing </w:t>
+        <w:t>Bayesian</w:t>
       </w:r>
       <w:r>
         <w:rPr>
           <w:rFonts w:ascii="Times" w:hAnsi="Times" w:cs="Times"/>
         </w:rPr>
-        <w:t>Bayesian</w:t>
-      </w:r>
-      <w:r>
-        <w:rPr>
-          <w:rFonts w:ascii="Times" w:hAnsi="Times" w:cs="Times"/>
-        </w:rPr>
-        <w:t xml:space="preserve"> data analysis: A tutorial with r, jags, and </w:t>
-      </w:r>
-      <w:proofErr w:type="spellStart"/>
-      <w:proofErr w:type="gramStart"/>
-      <w:r>
-        <w:rPr>
-          <w:rFonts w:ascii="Times" w:hAnsi="Times" w:cs="Times"/>
-        </w:rPr>
-        <w:t>stan</w:t>
-      </w:r>
-      <w:proofErr w:type="spellEnd"/>
-      <w:proofErr w:type="gramEnd"/>
-      <w:r>
-        <w:rPr>
-          <w:rFonts w:ascii="Times" w:hAnsi="Times" w:cs="Times"/>
-        </w:rPr>
-        <w:t xml:space="preserve">. Academic Press. </w:t>
+        <w:t xml:space="preserve"> data analysis: A tutorial with r, jags, and stan. Academic Press. </w:t>
       </w:r>
     </w:p>
     <w:p>
@@ -6498,41 +6105,13 @@
         <w:rPr>
           <w:rFonts w:ascii="Times" w:hAnsi="Times" w:cs="Times"/>
         </w:rPr>
-        <w:t xml:space="preserve">Lee, M. D., &amp; </w:t>
-      </w:r>
-      <w:proofErr w:type="spellStart"/>
+        <w:t>Lee, M. D., &amp; Wagenmakers, E.</w:t>
+      </w:r>
       <w:r>
         <w:rPr>
           <w:rFonts w:ascii="Times" w:hAnsi="Times" w:cs="Times"/>
         </w:rPr>
-        <w:t>Wagenmakers</w:t>
-      </w:r>
-      <w:proofErr w:type="spellEnd"/>
-      <w:r>
-        <w:rPr>
-          <w:rFonts w:ascii="Times" w:hAnsi="Times" w:cs="Times"/>
-        </w:rPr>
-        <w:t>, E.</w:t>
-      </w:r>
-      <w:r>
-        <w:rPr>
-          <w:rFonts w:ascii="Times" w:hAnsi="Times" w:cs="Times"/>
-        </w:rPr>
-        <w:t xml:space="preserve">J. (2014). Bayesian cognitive modeling: A practical course. </w:t>
-      </w:r>
-      <w:proofErr w:type="gramStart"/>
-      <w:r>
-        <w:rPr>
-          <w:rFonts w:ascii="Times" w:hAnsi="Times" w:cs="Times"/>
-        </w:rPr>
-        <w:t>Cambridge University Press.</w:t>
-      </w:r>
-      <w:proofErr w:type="gramEnd"/>
-      <w:r>
-        <w:rPr>
-          <w:rFonts w:ascii="Times" w:hAnsi="Times" w:cs="Times"/>
-        </w:rPr>
-        <w:t xml:space="preserve"> </w:t>
+        <w:t xml:space="preserve">J. (2014). Bayesian cognitive modeling: A practical course. Cambridge University Press. </w:t>
       </w:r>
     </w:p>
     <w:p>
@@ -6549,24 +6128,7 @@
           <w:shd w:val="clear" w:color="auto" w:fill="FFFFFF"/>
         </w:rPr>
         <w:tab/>
-      </w:r>
-      <w:proofErr w:type="gramStart"/>
-      <w:r>
-        <w:rPr>
-          <w:rFonts w:ascii="Times" w:hAnsi="Times" w:cs="Arial"/>
-          <w:color w:val="222222"/>
-          <w:shd w:val="clear" w:color="auto" w:fill="FFFFFF"/>
-        </w:rPr>
-        <w:t>Plummer, M. (2003).</w:t>
-      </w:r>
-      <w:proofErr w:type="gramEnd"/>
-      <w:r>
-        <w:rPr>
-          <w:rFonts w:ascii="Times" w:hAnsi="Times" w:cs="Arial"/>
-          <w:color w:val="222222"/>
-          <w:shd w:val="clear" w:color="auto" w:fill="FFFFFF"/>
-        </w:rPr>
-        <w:t xml:space="preserve"> JAGS: A program for analysis of Bayesian graphical models using Gibbs </w:t>
+        <w:t xml:space="preserve">Plummer, M. (2003). JAGS: A program for analysis of Bayesian graphical models using Gibbs </w:t>
       </w:r>
       <w:r>
         <w:rPr>
@@ -6604,43 +6166,7 @@
           <w:color w:val="222222"/>
           <w:shd w:val="clear" w:color="auto" w:fill="FFFFFF"/>
         </w:rPr>
-        <w:t xml:space="preserve"> (Vol. 124, p. 125). Wien, Austria: </w:t>
-      </w:r>
-      <w:proofErr w:type="spellStart"/>
-      <w:r>
-        <w:rPr>
-          <w:rFonts w:ascii="Times" w:hAnsi="Times" w:cs="Arial"/>
-          <w:color w:val="222222"/>
-          <w:shd w:val="clear" w:color="auto" w:fill="FFFFFF"/>
-        </w:rPr>
-        <w:t>Technische</w:t>
-      </w:r>
-      <w:proofErr w:type="spellEnd"/>
-      <w:r>
-        <w:rPr>
-          <w:rFonts w:ascii="Times" w:hAnsi="Times" w:cs="Arial"/>
-          <w:color w:val="222222"/>
-          <w:shd w:val="clear" w:color="auto" w:fill="FFFFFF"/>
-        </w:rPr>
-        <w:t xml:space="preserve"> </w:t>
-      </w:r>
-      <w:proofErr w:type="spellStart"/>
-      <w:r>
-        <w:rPr>
-          <w:rFonts w:ascii="Times" w:hAnsi="Times" w:cs="Arial"/>
-          <w:color w:val="222222"/>
-          <w:shd w:val="clear" w:color="auto" w:fill="FFFFFF"/>
-        </w:rPr>
-        <w:t>Universit</w:t>
-      </w:r>
-      <w:proofErr w:type="spellEnd"/>
-      <w:r>
-        <w:rPr>
-          <w:rFonts w:ascii="Times" w:hAnsi="Times" w:cs="Arial"/>
-          <w:color w:val="222222"/>
-          <w:shd w:val="clear" w:color="auto" w:fill="FFFFFF"/>
-        </w:rPr>
-        <w:t xml:space="preserve"> at Wien.</w:t>
+        <w:t> (Vol. 124, p. 125). Wien, Austria: Technische Universit at Wien.</w:t>
       </w:r>
     </w:p>
     <w:p>
@@ -8236,7 +7762,7 @@
 </file>
 
 <file path=customXml/itemProps1.xml><?xml version="1.0" encoding="utf-8"?>
-<ds:datastoreItem xmlns:ds="http://schemas.openxmlformats.org/officeDocument/2006/customXml" ds:itemID="{B504688D-B1F0-8742-BB7D-8F6160543064}">
+<ds:datastoreItem xmlns:ds="http://schemas.openxmlformats.org/officeDocument/2006/customXml" ds:itemID="{5B968D86-FC35-9E4B-9AF9-AB7FE7EF0D16}">
   <ds:schemaRefs>
     <ds:schemaRef ds:uri="http://schemas.openxmlformats.org/officeDocument/2006/bibliography"/>
   </ds:schemaRefs>

</xml_diff>